<commit_message>
-Messungen Excel entfernt -Dokumentation: Bubblesort-Analyse fertig geschrieben
</commit_message>
<xml_diff>
--- a/docs/Dokumentation_M411 Projektarbeit.docx
+++ b/docs/Dokumentation_M411 Projektarbeit.docx
@@ -129,6 +129,7 @@
         <w:p>
           <w:pPr>
             <w:pStyle w:val="Inhaltsverzeichnisberschrift"/>
+            <w:jc w:val="center"/>
           </w:pPr>
           <w:r>
             <w:rPr>
@@ -174,7 +175,7 @@
             </w:rPr>
             <w:fldChar w:fldCharType="separate"/>
           </w:r>
-          <w:hyperlink w:anchor="_Toc534310954" w:history="1">
+          <w:hyperlink w:anchor="_Toc534884555" w:history="1">
             <w:r>
               <w:rPr>
                 <w:rStyle w:val="Hyperlink"/>
@@ -218,7 +219,7 @@
                 <w:noProof/>
                 <w:webHidden/>
               </w:rPr>
-              <w:instrText xml:space="preserve"> PAGEREF _Toc534310954 \h </w:instrText>
+              <w:instrText xml:space="preserve"> PAGEREF _Toc534884555 \h </w:instrText>
             </w:r>
             <w:r>
               <w:rPr>
@@ -262,7 +263,7 @@
               <w:lang w:eastAsia="de-CH"/>
             </w:rPr>
           </w:pPr>
-          <w:hyperlink w:anchor="_Toc534310955" w:history="1">
+          <w:hyperlink w:anchor="_Toc534884556" w:history="1">
             <w:r>
               <w:rPr>
                 <w:rStyle w:val="Hyperlink"/>
@@ -304,7 +305,7 @@
                 <w:noProof/>
                 <w:webHidden/>
               </w:rPr>
-              <w:instrText xml:space="preserve"> PAGEREF _Toc534310955 \h </w:instrText>
+              <w:instrText xml:space="preserve"> PAGEREF _Toc534884556 \h </w:instrText>
             </w:r>
             <w:r>
               <w:rPr>
@@ -348,7 +349,7 @@
               <w:lang w:eastAsia="de-CH"/>
             </w:rPr>
           </w:pPr>
-          <w:hyperlink w:anchor="_Toc534310956" w:history="1">
+          <w:hyperlink w:anchor="_Toc534884557" w:history="1">
             <w:r>
               <w:rPr>
                 <w:rStyle w:val="Hyperlink"/>
@@ -369,7 +370,7 @@
                 <w:rStyle w:val="Hyperlink"/>
                 <w:noProof/>
               </w:rPr>
-              <w:t>Messungen</w:t>
+              <w:t>Testgerät</w:t>
             </w:r>
             <w:r>
               <w:rPr>
@@ -390,7 +391,7 @@
                 <w:noProof/>
                 <w:webHidden/>
               </w:rPr>
-              <w:instrText xml:space="preserve"> PAGEREF _Toc534310956 \h </w:instrText>
+              <w:instrText xml:space="preserve"> PAGEREF _Toc534884557 \h </w:instrText>
             </w:r>
             <w:r>
               <w:rPr>
@@ -434,7 +435,7 @@
               <w:lang w:eastAsia="de-CH"/>
             </w:rPr>
           </w:pPr>
-          <w:hyperlink w:anchor="_Toc534310957" w:history="1">
+          <w:hyperlink w:anchor="_Toc534884558" w:history="1">
             <w:r>
               <w:rPr>
                 <w:rStyle w:val="Hyperlink"/>
@@ -455,7 +456,7 @@
                 <w:rStyle w:val="Hyperlink"/>
                 <w:noProof/>
               </w:rPr>
-              <w:t>Grafik und Tabelle</w:t>
+              <w:t>Messungen</w:t>
             </w:r>
             <w:r>
               <w:rPr>
@@ -476,7 +477,7 @@
                 <w:noProof/>
                 <w:webHidden/>
               </w:rPr>
-              <w:instrText xml:space="preserve"> PAGEREF _Toc534310957 \h </w:instrText>
+              <w:instrText xml:space="preserve"> PAGEREF _Toc534884558 \h </w:instrText>
             </w:r>
             <w:r>
               <w:rPr>
@@ -520,7 +521,7 @@
               <w:lang w:eastAsia="de-CH"/>
             </w:rPr>
           </w:pPr>
-          <w:hyperlink w:anchor="_Toc534310958" w:history="1">
+          <w:hyperlink w:anchor="_Toc534884559" w:history="1">
             <w:r>
               <w:rPr>
                 <w:rStyle w:val="Hyperlink"/>
@@ -562,7 +563,7 @@
                 <w:noProof/>
                 <w:webHidden/>
               </w:rPr>
-              <w:instrText xml:space="preserve"> PAGEREF _Toc534310958 \h </w:instrText>
+              <w:instrText xml:space="preserve"> PAGEREF _Toc534884559 \h </w:instrText>
             </w:r>
             <w:r>
               <w:rPr>
@@ -606,7 +607,7 @@
               <w:lang w:eastAsia="de-CH"/>
             </w:rPr>
           </w:pPr>
-          <w:hyperlink w:anchor="_Toc534310959" w:history="1">
+          <w:hyperlink w:anchor="_Toc534884560" w:history="1">
             <w:r>
               <w:rPr>
                 <w:rStyle w:val="Hyperlink"/>
@@ -648,7 +649,7 @@
                 <w:noProof/>
                 <w:webHidden/>
               </w:rPr>
-              <w:instrText xml:space="preserve"> PAGEREF _Toc534310959 \h </w:instrText>
+              <w:instrText xml:space="preserve"> PAGEREF _Toc534884560 \h </w:instrText>
             </w:r>
             <w:r>
               <w:rPr>
@@ -668,7 +669,7 @@
                 <w:noProof/>
                 <w:webHidden/>
               </w:rPr>
-              <w:t>3</w:t>
+              <w:t>4</w:t>
             </w:r>
             <w:r>
               <w:rPr>
@@ -692,7 +693,7 @@
               <w:lang w:eastAsia="de-CH"/>
             </w:rPr>
           </w:pPr>
-          <w:hyperlink w:anchor="_Toc534310960" w:history="1">
+          <w:hyperlink w:anchor="_Toc534884561" w:history="1">
             <w:r>
               <w:rPr>
                 <w:rStyle w:val="Hyperlink"/>
@@ -713,7 +714,7 @@
                 <w:rStyle w:val="Hyperlink"/>
                 <w:noProof/>
               </w:rPr>
-              <w:t>Messungen</w:t>
+              <w:t>Testgerät</w:t>
             </w:r>
             <w:r>
               <w:rPr>
@@ -734,7 +735,7 @@
                 <w:noProof/>
                 <w:webHidden/>
               </w:rPr>
-              <w:instrText xml:space="preserve"> PAGEREF _Toc534310960 \h </w:instrText>
+              <w:instrText xml:space="preserve"> PAGEREF _Toc534884561 \h </w:instrText>
             </w:r>
             <w:r>
               <w:rPr>
@@ -754,7 +755,7 @@
                 <w:noProof/>
                 <w:webHidden/>
               </w:rPr>
-              <w:t>3</w:t>
+              <w:t>4</w:t>
             </w:r>
             <w:r>
               <w:rPr>
@@ -778,7 +779,7 @@
               <w:lang w:eastAsia="de-CH"/>
             </w:rPr>
           </w:pPr>
-          <w:hyperlink w:anchor="_Toc534310961" w:history="1">
+          <w:hyperlink w:anchor="_Toc534884562" w:history="1">
             <w:r>
               <w:rPr>
                 <w:rStyle w:val="Hyperlink"/>
@@ -799,7 +800,7 @@
                 <w:rStyle w:val="Hyperlink"/>
                 <w:noProof/>
               </w:rPr>
-              <w:t>Grafik und Tabelle</w:t>
+              <w:t>Messungen</w:t>
             </w:r>
             <w:r>
               <w:rPr>
@@ -820,7 +821,7 @@
                 <w:noProof/>
                 <w:webHidden/>
               </w:rPr>
-              <w:instrText xml:space="preserve"> PAGEREF _Toc534310961 \h </w:instrText>
+              <w:instrText xml:space="preserve"> PAGEREF _Toc534884562 \h </w:instrText>
             </w:r>
             <w:r>
               <w:rPr>
@@ -840,7 +841,7 @@
                 <w:noProof/>
                 <w:webHidden/>
               </w:rPr>
-              <w:t>3</w:t>
+              <w:t>4</w:t>
             </w:r>
             <w:r>
               <w:rPr>
@@ -864,7 +865,7 @@
               <w:lang w:eastAsia="de-CH"/>
             </w:rPr>
           </w:pPr>
-          <w:hyperlink w:anchor="_Toc534310962" w:history="1">
+          <w:hyperlink w:anchor="_Toc534884563" w:history="1">
             <w:r>
               <w:rPr>
                 <w:rStyle w:val="Hyperlink"/>
@@ -906,7 +907,7 @@
                 <w:noProof/>
                 <w:webHidden/>
               </w:rPr>
-              <w:instrText xml:space="preserve"> PAGEREF _Toc534310962 \h </w:instrText>
+              <w:instrText xml:space="preserve"> PAGEREF _Toc534884563 \h </w:instrText>
             </w:r>
             <w:r>
               <w:rPr>
@@ -926,7 +927,7 @@
                 <w:noProof/>
                 <w:webHidden/>
               </w:rPr>
-              <w:t>3</w:t>
+              <w:t>4</w:t>
             </w:r>
             <w:r>
               <w:rPr>
@@ -970,7 +971,7 @@
           <w:b/>
         </w:rPr>
       </w:pPr>
-      <w:bookmarkStart w:id="1" w:name="_Toc534310954"/>
+      <w:bookmarkStart w:id="1" w:name="_Toc534884555"/>
       <w:r>
         <w:rPr>
           <w:b/>
@@ -992,6 +993,7 @@
         <w:t xml:space="preserve"> </w:t>
       </w:r>
     </w:p>
+    <w:p/>
     <w:p/>
     <w:p>
       <w:pPr>
@@ -1004,13 +1006,17 @@
           <w:bottom w:val="single" w:sz="4" w:space="1" w:color="auto"/>
         </w:pBdr>
       </w:pPr>
-      <w:bookmarkStart w:id="2" w:name="_Toc534310955"/>
-      <w:proofErr w:type="spellStart"/>
+      <w:bookmarkStart w:id="2" w:name="_Toc534884556"/>
       <w:r>
         <w:t>Bubblesort</w:t>
       </w:r>
       <w:bookmarkEnd w:id="2"/>
-      <w:proofErr w:type="spellEnd"/>
+    </w:p>
+    <w:p>
+      <w:pPr>
+        <w:pStyle w:val="berschrift3"/>
+        <w:ind w:left="720"/>
+      </w:pPr>
     </w:p>
     <w:p>
       <w:pPr>
@@ -1020,12 +1026,171 @@
           <w:numId w:val="1"/>
         </w:numPr>
       </w:pPr>
-      <w:bookmarkStart w:id="3" w:name="_Toc534310956"/>
-      <w:r>
-        <w:t>Messungen</w:t>
+      <w:bookmarkStart w:id="3" w:name="_Toc534884557"/>
+      <w:r>
+        <w:t>Testgerät</w:t>
       </w:r>
       <w:bookmarkEnd w:id="3"/>
     </w:p>
+    <w:tbl>
+      <w:tblPr>
+        <w:tblStyle w:val="Tabellenraster"/>
+        <w:tblW w:w="0" w:type="auto"/>
+        <w:tblLook w:val="04A0" w:firstRow="1" w:lastRow="0" w:firstColumn="1" w:lastColumn="0" w:noHBand="0" w:noVBand="1"/>
+      </w:tblPr>
+      <w:tblGrid>
+        <w:gridCol w:w="4531"/>
+        <w:gridCol w:w="4531"/>
+      </w:tblGrid>
+      <w:tr>
+        <w:tc>
+          <w:tcPr>
+            <w:tcW w:w="4531" w:type="dxa"/>
+          </w:tcPr>
+          <w:p>
+            <w:pPr>
+              <w:rPr>
+                <w:b/>
+              </w:rPr>
+            </w:pPr>
+            <w:r>
+              <w:rPr>
+                <w:b/>
+              </w:rPr>
+              <w:t>Produktname</w:t>
+            </w:r>
+          </w:p>
+        </w:tc>
+        <w:tc>
+          <w:tcPr>
+            <w:tcW w:w="4531" w:type="dxa"/>
+          </w:tcPr>
+          <w:p>
+            <w:r>
+              <w:rPr>
+                <w:lang w:val="fr-CH"/>
+              </w:rPr>
+              <w:t>ASUS VivoMini UN68U-M048Z</w:t>
+            </w:r>
+          </w:p>
+        </w:tc>
+      </w:tr>
+      <w:tr>
+        <w:tc>
+          <w:tcPr>
+            <w:tcW w:w="4531" w:type="dxa"/>
+          </w:tcPr>
+          <w:p>
+            <w:pPr>
+              <w:rPr>
+                <w:b/>
+              </w:rPr>
+            </w:pPr>
+            <w:r>
+              <w:rPr>
+                <w:b/>
+              </w:rPr>
+              <w:t>CPU</w:t>
+            </w:r>
+          </w:p>
+        </w:tc>
+        <w:tc>
+          <w:tcPr>
+            <w:tcW w:w="4531" w:type="dxa"/>
+          </w:tcPr>
+          <w:p>
+            <w:pPr>
+              <w:rPr>
+                <w:lang w:val="fr-CH"/>
+              </w:rPr>
+            </w:pPr>
+            <w:r>
+              <w:rPr>
+                <w:lang w:val="en-GB"/>
+              </w:rPr>
+              <w:t>Intel Core i7-8550U</w:t>
+            </w:r>
+          </w:p>
+        </w:tc>
+      </w:tr>
+      <w:tr>
+        <w:tc>
+          <w:tcPr>
+            <w:tcW w:w="4531" w:type="dxa"/>
+          </w:tcPr>
+          <w:p>
+            <w:pPr>
+              <w:rPr>
+                <w:b/>
+              </w:rPr>
+            </w:pPr>
+            <w:r>
+              <w:rPr>
+                <w:b/>
+              </w:rPr>
+              <w:t>RAM</w:t>
+            </w:r>
+          </w:p>
+        </w:tc>
+        <w:tc>
+          <w:tcPr>
+            <w:tcW w:w="4531" w:type="dxa"/>
+          </w:tcPr>
+          <w:p>
+            <w:pPr>
+              <w:rPr>
+                <w:lang w:val="en-GB"/>
+              </w:rPr>
+            </w:pPr>
+            <w:r>
+              <w:rPr>
+                <w:lang w:val="en-GB"/>
+              </w:rPr>
+              <w:t>16GB</w:t>
+            </w:r>
+          </w:p>
+        </w:tc>
+      </w:tr>
+      <w:tr>
+        <w:tc>
+          <w:tcPr>
+            <w:tcW w:w="4531" w:type="dxa"/>
+          </w:tcPr>
+          <w:p>
+            <w:pPr>
+              <w:rPr>
+                <w:b/>
+              </w:rPr>
+            </w:pPr>
+            <w:r>
+              <w:rPr>
+                <w:b/>
+              </w:rPr>
+              <w:t>Prozessor Taktfrequenz</w:t>
+            </w:r>
+          </w:p>
+        </w:tc>
+        <w:tc>
+          <w:tcPr>
+            <w:tcW w:w="4531" w:type="dxa"/>
+          </w:tcPr>
+          <w:p>
+            <w:pPr>
+              <w:rPr>
+                <w:lang w:val="en-GB"/>
+              </w:rPr>
+            </w:pPr>
+            <w:r>
+              <w:rPr>
+                <w:lang w:val="en-GB"/>
+              </w:rPr>
+              <w:t>1.80 GHZ</w:t>
+            </w:r>
+          </w:p>
+        </w:tc>
+      </w:tr>
+    </w:tbl>
+    <w:p/>
     <w:p>
       <w:pPr>
         <w:pStyle w:val="berschrift3"/>
@@ -1034,12 +1199,1168 @@
           <w:numId w:val="1"/>
         </w:numPr>
       </w:pPr>
-      <w:bookmarkStart w:id="4" w:name="_Toc534310957"/>
-      <w:r>
-        <w:t>Grafik und Tabelle</w:t>
+      <w:bookmarkStart w:id="4" w:name="_Toc534884558"/>
+      <w:r>
+        <w:t>Messungen</w:t>
       </w:r>
       <w:bookmarkEnd w:id="4"/>
     </w:p>
+    <w:tbl>
+      <w:tblPr>
+        <w:tblW w:w="9296" w:type="dxa"/>
+        <w:jc w:val="center"/>
+        <w:tblBorders>
+          <w:top w:val="single" w:sz="4" w:space="0" w:color="auto"/>
+          <w:left w:val="single" w:sz="4" w:space="0" w:color="auto"/>
+          <w:bottom w:val="single" w:sz="4" w:space="0" w:color="auto"/>
+          <w:right w:val="single" w:sz="4" w:space="0" w:color="auto"/>
+          <w:insideH w:val="single" w:sz="4" w:space="0" w:color="auto"/>
+          <w:insideV w:val="single" w:sz="4" w:space="0" w:color="auto"/>
+        </w:tblBorders>
+        <w:tblCellMar>
+          <w:left w:w="70" w:type="dxa"/>
+          <w:right w:w="70" w:type="dxa"/>
+        </w:tblCellMar>
+        <w:tblLook w:val="04A0" w:firstRow="1" w:lastRow="0" w:firstColumn="1" w:lastColumn="0" w:noHBand="0" w:noVBand="1"/>
+      </w:tblPr>
+      <w:tblGrid>
+        <w:gridCol w:w="1423"/>
+        <w:gridCol w:w="1660"/>
+        <w:gridCol w:w="1166"/>
+        <w:gridCol w:w="1694"/>
+        <w:gridCol w:w="1166"/>
+        <w:gridCol w:w="2187"/>
+      </w:tblGrid>
+      <w:tr>
+        <w:trPr>
+          <w:trHeight w:val="449"/>
+          <w:jc w:val="center"/>
+        </w:trPr>
+        <w:tc>
+          <w:tcPr>
+            <w:tcW w:w="1423" w:type="dxa"/>
+            <w:shd w:val="clear" w:color="auto" w:fill="D9D9D9" w:themeFill="background1" w:themeFillShade="D9"/>
+            <w:noWrap/>
+            <w:vAlign w:val="bottom"/>
+            <w:hideMark/>
+          </w:tcPr>
+          <w:p>
+            <w:pPr>
+              <w:spacing w:after="0" w:line="240" w:lineRule="auto"/>
+              <w:jc w:val="center"/>
+              <w:rPr>
+                <w:rFonts w:ascii="Calibri" w:eastAsia="Times New Roman" w:hAnsi="Calibri" w:cs="Calibri"/>
+                <w:b/>
+                <w:bCs/>
+                <w:color w:val="000000"/>
+                <w:sz w:val="20"/>
+                <w:lang w:eastAsia="de-CH"/>
+              </w:rPr>
+            </w:pPr>
+            <w:r>
+              <w:rPr>
+                <w:rFonts w:ascii="Calibri" w:eastAsia="Times New Roman" w:hAnsi="Calibri" w:cs="Calibri"/>
+                <w:b/>
+                <w:bCs/>
+                <w:color w:val="000000"/>
+                <w:sz w:val="20"/>
+                <w:lang w:eastAsia="de-CH"/>
+              </w:rPr>
+              <w:t>Anzahl Elemente</w:t>
+            </w:r>
+          </w:p>
+        </w:tc>
+        <w:tc>
+          <w:tcPr>
+            <w:tcW w:w="1660" w:type="dxa"/>
+            <w:shd w:val="clear" w:color="auto" w:fill="D9D9D9" w:themeFill="background1" w:themeFillShade="D9"/>
+            <w:noWrap/>
+            <w:vAlign w:val="bottom"/>
+            <w:hideMark/>
+          </w:tcPr>
+          <w:p>
+            <w:pPr>
+              <w:spacing w:after="0" w:line="240" w:lineRule="auto"/>
+              <w:jc w:val="center"/>
+              <w:rPr>
+                <w:rFonts w:ascii="Calibri" w:eastAsia="Times New Roman" w:hAnsi="Calibri" w:cs="Calibri"/>
+                <w:b/>
+                <w:bCs/>
+                <w:color w:val="000000"/>
+                <w:sz w:val="20"/>
+                <w:lang w:eastAsia="de-CH"/>
+              </w:rPr>
+            </w:pPr>
+            <w:r>
+              <w:rPr>
+                <w:rFonts w:ascii="Calibri" w:eastAsia="Times New Roman" w:hAnsi="Calibri" w:cs="Calibri"/>
+                <w:b/>
+                <w:bCs/>
+                <w:color w:val="000000"/>
+                <w:sz w:val="20"/>
+                <w:lang w:eastAsia="de-CH"/>
+              </w:rPr>
+              <w:t>Dauer zur Erstellung</w:t>
+            </w:r>
+          </w:p>
+        </w:tc>
+        <w:tc>
+          <w:tcPr>
+            <w:tcW w:w="1166" w:type="dxa"/>
+            <w:shd w:val="clear" w:color="auto" w:fill="D9D9D9" w:themeFill="background1" w:themeFillShade="D9"/>
+            <w:noWrap/>
+            <w:vAlign w:val="bottom"/>
+            <w:hideMark/>
+          </w:tcPr>
+          <w:p>
+            <w:pPr>
+              <w:spacing w:after="0" w:line="240" w:lineRule="auto"/>
+              <w:rPr>
+                <w:rFonts w:ascii="Calibri" w:eastAsia="Times New Roman" w:hAnsi="Calibri" w:cs="Calibri"/>
+                <w:b/>
+                <w:bCs/>
+                <w:color w:val="000000"/>
+                <w:sz w:val="20"/>
+                <w:lang w:eastAsia="de-CH"/>
+              </w:rPr>
+            </w:pPr>
+            <w:r>
+              <w:rPr>
+                <w:rFonts w:ascii="Calibri" w:eastAsia="Times New Roman" w:hAnsi="Calibri" w:cs="Calibri"/>
+                <w:b/>
+                <w:bCs/>
+                <w:color w:val="000000"/>
+                <w:sz w:val="20"/>
+                <w:lang w:eastAsia="de-CH"/>
+              </w:rPr>
+              <w:t>Funktioniert</w:t>
+            </w:r>
+          </w:p>
+        </w:tc>
+        <w:tc>
+          <w:tcPr>
+            <w:tcW w:w="1694" w:type="dxa"/>
+            <w:shd w:val="clear" w:color="auto" w:fill="D9D9D9" w:themeFill="background1" w:themeFillShade="D9"/>
+            <w:noWrap/>
+            <w:vAlign w:val="bottom"/>
+            <w:hideMark/>
+          </w:tcPr>
+          <w:p>
+            <w:pPr>
+              <w:spacing w:after="0" w:line="240" w:lineRule="auto"/>
+              <w:jc w:val="center"/>
+              <w:rPr>
+                <w:rFonts w:ascii="Calibri" w:eastAsia="Times New Roman" w:hAnsi="Calibri" w:cs="Calibri"/>
+                <w:b/>
+                <w:bCs/>
+                <w:color w:val="000000"/>
+                <w:sz w:val="20"/>
+                <w:lang w:eastAsia="de-CH"/>
+              </w:rPr>
+            </w:pPr>
+            <w:r>
+              <w:rPr>
+                <w:rFonts w:ascii="Calibri" w:eastAsia="Times New Roman" w:hAnsi="Calibri" w:cs="Calibri"/>
+                <w:b/>
+                <w:bCs/>
+                <w:color w:val="000000"/>
+                <w:sz w:val="20"/>
+                <w:lang w:eastAsia="de-CH"/>
+              </w:rPr>
+              <w:t>Dauer zur Sortierung</w:t>
+            </w:r>
+          </w:p>
+        </w:tc>
+        <w:tc>
+          <w:tcPr>
+            <w:tcW w:w="1166" w:type="dxa"/>
+            <w:shd w:val="clear" w:color="auto" w:fill="D9D9D9" w:themeFill="background1" w:themeFillShade="D9"/>
+            <w:noWrap/>
+            <w:vAlign w:val="bottom"/>
+            <w:hideMark/>
+          </w:tcPr>
+          <w:p>
+            <w:pPr>
+              <w:spacing w:after="0" w:line="240" w:lineRule="auto"/>
+              <w:jc w:val="center"/>
+              <w:rPr>
+                <w:rFonts w:ascii="Calibri" w:eastAsia="Times New Roman" w:hAnsi="Calibri" w:cs="Calibri"/>
+                <w:b/>
+                <w:bCs/>
+                <w:color w:val="000000"/>
+                <w:sz w:val="20"/>
+                <w:lang w:eastAsia="de-CH"/>
+              </w:rPr>
+            </w:pPr>
+            <w:r>
+              <w:rPr>
+                <w:rFonts w:ascii="Calibri" w:eastAsia="Times New Roman" w:hAnsi="Calibri" w:cs="Calibri"/>
+                <w:b/>
+                <w:bCs/>
+                <w:color w:val="000000"/>
+                <w:sz w:val="20"/>
+                <w:lang w:eastAsia="de-CH"/>
+              </w:rPr>
+              <w:t>Funktioniert</w:t>
+            </w:r>
+          </w:p>
+        </w:tc>
+        <w:tc>
+          <w:tcPr>
+            <w:tcW w:w="2187" w:type="dxa"/>
+            <w:shd w:val="clear" w:color="auto" w:fill="D9D9D9" w:themeFill="background1" w:themeFillShade="D9"/>
+            <w:noWrap/>
+            <w:vAlign w:val="bottom"/>
+            <w:hideMark/>
+          </w:tcPr>
+          <w:p>
+            <w:pPr>
+              <w:spacing w:after="0" w:line="240" w:lineRule="auto"/>
+              <w:jc w:val="center"/>
+              <w:rPr>
+                <w:rFonts w:ascii="Calibri" w:eastAsia="Times New Roman" w:hAnsi="Calibri" w:cs="Calibri"/>
+                <w:b/>
+                <w:bCs/>
+                <w:color w:val="000000"/>
+                <w:sz w:val="20"/>
+                <w:lang w:eastAsia="de-CH"/>
+              </w:rPr>
+            </w:pPr>
+            <w:r>
+              <w:rPr>
+                <w:rFonts w:ascii="Calibri" w:eastAsia="Times New Roman" w:hAnsi="Calibri" w:cs="Calibri"/>
+                <w:b/>
+                <w:bCs/>
+                <w:color w:val="000000"/>
+                <w:sz w:val="20"/>
+                <w:lang w:eastAsia="de-CH"/>
+              </w:rPr>
+              <w:t>Bemerkung</w:t>
+            </w:r>
+          </w:p>
+        </w:tc>
+      </w:tr>
+      <w:tr>
+        <w:trPr>
+          <w:trHeight w:val="449"/>
+          <w:jc w:val="center"/>
+        </w:trPr>
+        <w:tc>
+          <w:tcPr>
+            <w:tcW w:w="1423" w:type="dxa"/>
+            <w:shd w:val="clear" w:color="auto" w:fill="auto"/>
+            <w:noWrap/>
+            <w:vAlign w:val="bottom"/>
+            <w:hideMark/>
+          </w:tcPr>
+          <w:p>
+            <w:pPr>
+              <w:spacing w:after="0" w:line="240" w:lineRule="auto"/>
+              <w:jc w:val="center"/>
+              <w:rPr>
+                <w:rFonts w:ascii="Calibri" w:eastAsia="Times New Roman" w:hAnsi="Calibri" w:cs="Calibri"/>
+                <w:color w:val="000000"/>
+                <w:sz w:val="20"/>
+                <w:lang w:eastAsia="de-CH"/>
+              </w:rPr>
+            </w:pPr>
+            <w:r>
+              <w:rPr>
+                <w:rFonts w:ascii="Calibri" w:eastAsia="Times New Roman" w:hAnsi="Calibri" w:cs="Calibri"/>
+                <w:color w:val="000000"/>
+                <w:sz w:val="20"/>
+                <w:lang w:eastAsia="de-CH"/>
+              </w:rPr>
+              <w:t>5</w:t>
+            </w:r>
+          </w:p>
+        </w:tc>
+        <w:tc>
+          <w:tcPr>
+            <w:tcW w:w="1660" w:type="dxa"/>
+            <w:shd w:val="clear" w:color="auto" w:fill="auto"/>
+            <w:noWrap/>
+            <w:vAlign w:val="bottom"/>
+            <w:hideMark/>
+          </w:tcPr>
+          <w:p>
+            <w:pPr>
+              <w:spacing w:after="0" w:line="240" w:lineRule="auto"/>
+              <w:jc w:val="center"/>
+              <w:rPr>
+                <w:rFonts w:ascii="Calibri" w:eastAsia="Times New Roman" w:hAnsi="Calibri" w:cs="Calibri"/>
+                <w:color w:val="000000"/>
+                <w:sz w:val="20"/>
+                <w:lang w:eastAsia="de-CH"/>
+              </w:rPr>
+            </w:pPr>
+            <w:r>
+              <w:rPr>
+                <w:rFonts w:ascii="Calibri" w:eastAsia="Times New Roman" w:hAnsi="Calibri" w:cs="Calibri"/>
+                <w:color w:val="000000"/>
+                <w:sz w:val="20"/>
+                <w:lang w:eastAsia="de-CH"/>
+              </w:rPr>
+              <w:t>1s</w:t>
+            </w:r>
+          </w:p>
+        </w:tc>
+        <w:tc>
+          <w:tcPr>
+            <w:tcW w:w="1166" w:type="dxa"/>
+            <w:shd w:val="clear" w:color="auto" w:fill="auto"/>
+            <w:noWrap/>
+            <w:vAlign w:val="bottom"/>
+            <w:hideMark/>
+          </w:tcPr>
+          <w:p>
+            <w:pPr>
+              <w:spacing w:after="0" w:line="240" w:lineRule="auto"/>
+              <w:jc w:val="center"/>
+              <w:rPr>
+                <w:rFonts w:ascii="Calibri" w:eastAsia="Times New Roman" w:hAnsi="Calibri" w:cs="Calibri"/>
+                <w:color w:val="000000"/>
+                <w:sz w:val="20"/>
+                <w:lang w:eastAsia="de-CH"/>
+              </w:rPr>
+            </w:pPr>
+            <w:r>
+              <w:rPr>
+                <w:rFonts w:ascii="Calibri" w:eastAsia="Times New Roman" w:hAnsi="Calibri" w:cs="Calibri"/>
+                <w:color w:val="000000"/>
+                <w:sz w:val="20"/>
+                <w:lang w:eastAsia="de-CH"/>
+              </w:rPr>
+              <w:t>Ja</w:t>
+            </w:r>
+          </w:p>
+        </w:tc>
+        <w:tc>
+          <w:tcPr>
+            <w:tcW w:w="1694" w:type="dxa"/>
+            <w:shd w:val="clear" w:color="auto" w:fill="auto"/>
+            <w:noWrap/>
+            <w:vAlign w:val="bottom"/>
+            <w:hideMark/>
+          </w:tcPr>
+          <w:p>
+            <w:pPr>
+              <w:spacing w:after="0" w:line="240" w:lineRule="auto"/>
+              <w:jc w:val="center"/>
+              <w:rPr>
+                <w:rFonts w:ascii="Calibri" w:eastAsia="Times New Roman" w:hAnsi="Calibri" w:cs="Calibri"/>
+                <w:color w:val="000000"/>
+                <w:sz w:val="20"/>
+                <w:lang w:eastAsia="de-CH"/>
+              </w:rPr>
+            </w:pPr>
+            <w:r>
+              <w:rPr>
+                <w:rFonts w:ascii="Calibri" w:eastAsia="Times New Roman" w:hAnsi="Calibri" w:cs="Calibri"/>
+                <w:color w:val="000000"/>
+                <w:sz w:val="20"/>
+                <w:lang w:eastAsia="de-CH"/>
+              </w:rPr>
+              <w:t>1s</w:t>
+            </w:r>
+          </w:p>
+        </w:tc>
+        <w:tc>
+          <w:tcPr>
+            <w:tcW w:w="1166" w:type="dxa"/>
+            <w:shd w:val="clear" w:color="auto" w:fill="auto"/>
+            <w:noWrap/>
+            <w:vAlign w:val="bottom"/>
+            <w:hideMark/>
+          </w:tcPr>
+          <w:p>
+            <w:pPr>
+              <w:spacing w:after="0" w:line="240" w:lineRule="auto"/>
+              <w:jc w:val="center"/>
+              <w:rPr>
+                <w:rFonts w:ascii="Calibri" w:eastAsia="Times New Roman" w:hAnsi="Calibri" w:cs="Calibri"/>
+                <w:color w:val="000000"/>
+                <w:sz w:val="20"/>
+                <w:lang w:eastAsia="de-CH"/>
+              </w:rPr>
+            </w:pPr>
+            <w:r>
+              <w:rPr>
+                <w:rFonts w:ascii="Calibri" w:eastAsia="Times New Roman" w:hAnsi="Calibri" w:cs="Calibri"/>
+                <w:color w:val="000000"/>
+                <w:sz w:val="20"/>
+                <w:lang w:eastAsia="de-CH"/>
+              </w:rPr>
+              <w:t>Ja</w:t>
+            </w:r>
+          </w:p>
+        </w:tc>
+        <w:tc>
+          <w:tcPr>
+            <w:tcW w:w="2187" w:type="dxa"/>
+            <w:shd w:val="clear" w:color="auto" w:fill="auto"/>
+            <w:noWrap/>
+            <w:vAlign w:val="bottom"/>
+            <w:hideMark/>
+          </w:tcPr>
+          <w:p>
+            <w:pPr>
+              <w:spacing w:after="0" w:line="240" w:lineRule="auto"/>
+              <w:jc w:val="center"/>
+              <w:rPr>
+                <w:rFonts w:ascii="Calibri" w:eastAsia="Times New Roman" w:hAnsi="Calibri" w:cs="Calibri"/>
+                <w:color w:val="000000"/>
+                <w:sz w:val="20"/>
+                <w:lang w:eastAsia="de-CH"/>
+              </w:rPr>
+            </w:pPr>
+          </w:p>
+        </w:tc>
+      </w:tr>
+      <w:tr>
+        <w:trPr>
+          <w:trHeight w:val="449"/>
+          <w:jc w:val="center"/>
+        </w:trPr>
+        <w:tc>
+          <w:tcPr>
+            <w:tcW w:w="1423" w:type="dxa"/>
+            <w:shd w:val="clear" w:color="auto" w:fill="auto"/>
+            <w:noWrap/>
+            <w:vAlign w:val="bottom"/>
+            <w:hideMark/>
+          </w:tcPr>
+          <w:p>
+            <w:pPr>
+              <w:spacing w:after="0" w:line="240" w:lineRule="auto"/>
+              <w:jc w:val="center"/>
+              <w:rPr>
+                <w:rFonts w:ascii="Calibri" w:eastAsia="Times New Roman" w:hAnsi="Calibri" w:cs="Calibri"/>
+                <w:color w:val="000000"/>
+                <w:sz w:val="20"/>
+                <w:lang w:eastAsia="de-CH"/>
+              </w:rPr>
+            </w:pPr>
+            <w:r>
+              <w:rPr>
+                <w:rFonts w:ascii="Calibri" w:eastAsia="Times New Roman" w:hAnsi="Calibri" w:cs="Calibri"/>
+                <w:color w:val="000000"/>
+                <w:sz w:val="20"/>
+                <w:lang w:eastAsia="de-CH"/>
+              </w:rPr>
+              <w:t>50</w:t>
+            </w:r>
+          </w:p>
+        </w:tc>
+        <w:tc>
+          <w:tcPr>
+            <w:tcW w:w="1660" w:type="dxa"/>
+            <w:shd w:val="clear" w:color="auto" w:fill="auto"/>
+            <w:noWrap/>
+            <w:vAlign w:val="bottom"/>
+            <w:hideMark/>
+          </w:tcPr>
+          <w:p>
+            <w:pPr>
+              <w:spacing w:after="0" w:line="240" w:lineRule="auto"/>
+              <w:jc w:val="center"/>
+              <w:rPr>
+                <w:rFonts w:ascii="Calibri" w:eastAsia="Times New Roman" w:hAnsi="Calibri" w:cs="Calibri"/>
+                <w:color w:val="000000"/>
+                <w:sz w:val="20"/>
+                <w:lang w:eastAsia="de-CH"/>
+              </w:rPr>
+            </w:pPr>
+            <w:r>
+              <w:rPr>
+                <w:rFonts w:ascii="Calibri" w:eastAsia="Times New Roman" w:hAnsi="Calibri" w:cs="Calibri"/>
+                <w:color w:val="000000"/>
+                <w:sz w:val="20"/>
+                <w:lang w:eastAsia="de-CH"/>
+              </w:rPr>
+              <w:t>1s</w:t>
+            </w:r>
+          </w:p>
+        </w:tc>
+        <w:tc>
+          <w:tcPr>
+            <w:tcW w:w="1166" w:type="dxa"/>
+            <w:shd w:val="clear" w:color="auto" w:fill="auto"/>
+            <w:noWrap/>
+            <w:vAlign w:val="bottom"/>
+            <w:hideMark/>
+          </w:tcPr>
+          <w:p>
+            <w:pPr>
+              <w:spacing w:after="0" w:line="240" w:lineRule="auto"/>
+              <w:jc w:val="center"/>
+              <w:rPr>
+                <w:rFonts w:ascii="Calibri" w:eastAsia="Times New Roman" w:hAnsi="Calibri" w:cs="Calibri"/>
+                <w:color w:val="000000"/>
+                <w:sz w:val="20"/>
+                <w:lang w:eastAsia="de-CH"/>
+              </w:rPr>
+            </w:pPr>
+            <w:r>
+              <w:rPr>
+                <w:rFonts w:ascii="Calibri" w:eastAsia="Times New Roman" w:hAnsi="Calibri" w:cs="Calibri"/>
+                <w:color w:val="000000"/>
+                <w:sz w:val="20"/>
+                <w:lang w:eastAsia="de-CH"/>
+              </w:rPr>
+              <w:t>Ja</w:t>
+            </w:r>
+          </w:p>
+        </w:tc>
+        <w:tc>
+          <w:tcPr>
+            <w:tcW w:w="1694" w:type="dxa"/>
+            <w:shd w:val="clear" w:color="auto" w:fill="auto"/>
+            <w:noWrap/>
+            <w:vAlign w:val="bottom"/>
+            <w:hideMark/>
+          </w:tcPr>
+          <w:p>
+            <w:pPr>
+              <w:spacing w:after="0" w:line="240" w:lineRule="auto"/>
+              <w:jc w:val="center"/>
+              <w:rPr>
+                <w:rFonts w:ascii="Calibri" w:eastAsia="Times New Roman" w:hAnsi="Calibri" w:cs="Calibri"/>
+                <w:color w:val="000000"/>
+                <w:sz w:val="20"/>
+                <w:lang w:eastAsia="de-CH"/>
+              </w:rPr>
+            </w:pPr>
+            <w:r>
+              <w:rPr>
+                <w:rFonts w:ascii="Calibri" w:eastAsia="Times New Roman" w:hAnsi="Calibri" w:cs="Calibri"/>
+                <w:color w:val="000000"/>
+                <w:sz w:val="20"/>
+                <w:lang w:eastAsia="de-CH"/>
+              </w:rPr>
+              <w:t>1s</w:t>
+            </w:r>
+          </w:p>
+        </w:tc>
+        <w:tc>
+          <w:tcPr>
+            <w:tcW w:w="1166" w:type="dxa"/>
+            <w:shd w:val="clear" w:color="auto" w:fill="auto"/>
+            <w:noWrap/>
+            <w:vAlign w:val="bottom"/>
+            <w:hideMark/>
+          </w:tcPr>
+          <w:p>
+            <w:pPr>
+              <w:spacing w:after="0" w:line="240" w:lineRule="auto"/>
+              <w:jc w:val="center"/>
+              <w:rPr>
+                <w:rFonts w:ascii="Calibri" w:eastAsia="Times New Roman" w:hAnsi="Calibri" w:cs="Calibri"/>
+                <w:color w:val="000000"/>
+                <w:sz w:val="20"/>
+                <w:lang w:eastAsia="de-CH"/>
+              </w:rPr>
+            </w:pPr>
+            <w:r>
+              <w:rPr>
+                <w:rFonts w:ascii="Calibri" w:eastAsia="Times New Roman" w:hAnsi="Calibri" w:cs="Calibri"/>
+                <w:color w:val="000000"/>
+                <w:sz w:val="20"/>
+                <w:lang w:eastAsia="de-CH"/>
+              </w:rPr>
+              <w:t>Ja</w:t>
+            </w:r>
+          </w:p>
+        </w:tc>
+        <w:tc>
+          <w:tcPr>
+            <w:tcW w:w="2187" w:type="dxa"/>
+            <w:shd w:val="clear" w:color="auto" w:fill="auto"/>
+            <w:noWrap/>
+            <w:vAlign w:val="bottom"/>
+            <w:hideMark/>
+          </w:tcPr>
+          <w:p>
+            <w:pPr>
+              <w:spacing w:after="0" w:line="240" w:lineRule="auto"/>
+              <w:jc w:val="center"/>
+              <w:rPr>
+                <w:rFonts w:ascii="Calibri" w:eastAsia="Times New Roman" w:hAnsi="Calibri" w:cs="Calibri"/>
+                <w:color w:val="000000"/>
+                <w:sz w:val="20"/>
+                <w:lang w:eastAsia="de-CH"/>
+              </w:rPr>
+            </w:pPr>
+          </w:p>
+        </w:tc>
+      </w:tr>
+      <w:tr>
+        <w:trPr>
+          <w:trHeight w:val="449"/>
+          <w:jc w:val="center"/>
+        </w:trPr>
+        <w:tc>
+          <w:tcPr>
+            <w:tcW w:w="1423" w:type="dxa"/>
+            <w:shd w:val="clear" w:color="auto" w:fill="auto"/>
+            <w:noWrap/>
+            <w:vAlign w:val="bottom"/>
+            <w:hideMark/>
+          </w:tcPr>
+          <w:p>
+            <w:pPr>
+              <w:spacing w:after="0" w:line="240" w:lineRule="auto"/>
+              <w:jc w:val="center"/>
+              <w:rPr>
+                <w:rFonts w:ascii="Calibri" w:eastAsia="Times New Roman" w:hAnsi="Calibri" w:cs="Calibri"/>
+                <w:color w:val="000000"/>
+                <w:sz w:val="20"/>
+                <w:lang w:eastAsia="de-CH"/>
+              </w:rPr>
+            </w:pPr>
+            <w:r>
+              <w:rPr>
+                <w:rFonts w:ascii="Calibri" w:eastAsia="Times New Roman" w:hAnsi="Calibri" w:cs="Calibri"/>
+                <w:color w:val="000000"/>
+                <w:sz w:val="20"/>
+                <w:lang w:eastAsia="de-CH"/>
+              </w:rPr>
+              <w:t>500</w:t>
+            </w:r>
+          </w:p>
+        </w:tc>
+        <w:tc>
+          <w:tcPr>
+            <w:tcW w:w="1660" w:type="dxa"/>
+            <w:shd w:val="clear" w:color="auto" w:fill="auto"/>
+            <w:noWrap/>
+            <w:vAlign w:val="bottom"/>
+            <w:hideMark/>
+          </w:tcPr>
+          <w:p>
+            <w:pPr>
+              <w:spacing w:after="0" w:line="240" w:lineRule="auto"/>
+              <w:jc w:val="center"/>
+              <w:rPr>
+                <w:rFonts w:ascii="Calibri" w:eastAsia="Times New Roman" w:hAnsi="Calibri" w:cs="Calibri"/>
+                <w:color w:val="000000"/>
+                <w:sz w:val="20"/>
+                <w:lang w:eastAsia="de-CH"/>
+              </w:rPr>
+            </w:pPr>
+            <w:r>
+              <w:rPr>
+                <w:rFonts w:ascii="Calibri" w:eastAsia="Times New Roman" w:hAnsi="Calibri" w:cs="Calibri"/>
+                <w:color w:val="000000"/>
+                <w:sz w:val="20"/>
+                <w:lang w:eastAsia="de-CH"/>
+              </w:rPr>
+              <w:t>1s</w:t>
+            </w:r>
+          </w:p>
+        </w:tc>
+        <w:tc>
+          <w:tcPr>
+            <w:tcW w:w="1166" w:type="dxa"/>
+            <w:shd w:val="clear" w:color="auto" w:fill="auto"/>
+            <w:noWrap/>
+            <w:vAlign w:val="bottom"/>
+            <w:hideMark/>
+          </w:tcPr>
+          <w:p>
+            <w:pPr>
+              <w:spacing w:after="0" w:line="240" w:lineRule="auto"/>
+              <w:jc w:val="center"/>
+              <w:rPr>
+                <w:rFonts w:ascii="Calibri" w:eastAsia="Times New Roman" w:hAnsi="Calibri" w:cs="Calibri"/>
+                <w:color w:val="000000"/>
+                <w:sz w:val="20"/>
+                <w:lang w:eastAsia="de-CH"/>
+              </w:rPr>
+            </w:pPr>
+            <w:r>
+              <w:rPr>
+                <w:rFonts w:ascii="Calibri" w:eastAsia="Times New Roman" w:hAnsi="Calibri" w:cs="Calibri"/>
+                <w:color w:val="000000"/>
+                <w:sz w:val="20"/>
+                <w:lang w:eastAsia="de-CH"/>
+              </w:rPr>
+              <w:t>Ja</w:t>
+            </w:r>
+          </w:p>
+        </w:tc>
+        <w:tc>
+          <w:tcPr>
+            <w:tcW w:w="1694" w:type="dxa"/>
+            <w:shd w:val="clear" w:color="auto" w:fill="auto"/>
+            <w:noWrap/>
+            <w:vAlign w:val="bottom"/>
+            <w:hideMark/>
+          </w:tcPr>
+          <w:p>
+            <w:pPr>
+              <w:spacing w:after="0" w:line="240" w:lineRule="auto"/>
+              <w:jc w:val="center"/>
+              <w:rPr>
+                <w:rFonts w:ascii="Calibri" w:eastAsia="Times New Roman" w:hAnsi="Calibri" w:cs="Calibri"/>
+                <w:color w:val="000000"/>
+                <w:sz w:val="20"/>
+                <w:lang w:eastAsia="de-CH"/>
+              </w:rPr>
+            </w:pPr>
+            <w:r>
+              <w:rPr>
+                <w:rFonts w:ascii="Calibri" w:eastAsia="Times New Roman" w:hAnsi="Calibri" w:cs="Calibri"/>
+                <w:color w:val="000000"/>
+                <w:sz w:val="20"/>
+                <w:lang w:eastAsia="de-CH"/>
+              </w:rPr>
+              <w:t>1s</w:t>
+            </w:r>
+          </w:p>
+        </w:tc>
+        <w:tc>
+          <w:tcPr>
+            <w:tcW w:w="1166" w:type="dxa"/>
+            <w:shd w:val="clear" w:color="auto" w:fill="auto"/>
+            <w:noWrap/>
+            <w:vAlign w:val="bottom"/>
+            <w:hideMark/>
+          </w:tcPr>
+          <w:p>
+            <w:pPr>
+              <w:spacing w:after="0" w:line="240" w:lineRule="auto"/>
+              <w:jc w:val="center"/>
+              <w:rPr>
+                <w:rFonts w:ascii="Calibri" w:eastAsia="Times New Roman" w:hAnsi="Calibri" w:cs="Calibri"/>
+                <w:color w:val="000000"/>
+                <w:sz w:val="20"/>
+                <w:lang w:eastAsia="de-CH"/>
+              </w:rPr>
+            </w:pPr>
+            <w:r>
+              <w:rPr>
+                <w:rFonts w:ascii="Calibri" w:eastAsia="Times New Roman" w:hAnsi="Calibri" w:cs="Calibri"/>
+                <w:color w:val="000000"/>
+                <w:sz w:val="20"/>
+                <w:lang w:eastAsia="de-CH"/>
+              </w:rPr>
+              <w:t>Ja</w:t>
+            </w:r>
+          </w:p>
+        </w:tc>
+        <w:tc>
+          <w:tcPr>
+            <w:tcW w:w="2187" w:type="dxa"/>
+            <w:shd w:val="clear" w:color="auto" w:fill="auto"/>
+            <w:noWrap/>
+            <w:vAlign w:val="bottom"/>
+            <w:hideMark/>
+          </w:tcPr>
+          <w:p>
+            <w:pPr>
+              <w:spacing w:after="0" w:line="240" w:lineRule="auto"/>
+              <w:jc w:val="center"/>
+              <w:rPr>
+                <w:rFonts w:ascii="Calibri" w:eastAsia="Times New Roman" w:hAnsi="Calibri" w:cs="Calibri"/>
+                <w:color w:val="000000"/>
+                <w:sz w:val="20"/>
+                <w:lang w:eastAsia="de-CH"/>
+              </w:rPr>
+            </w:pPr>
+          </w:p>
+        </w:tc>
+      </w:tr>
+      <w:tr>
+        <w:trPr>
+          <w:trHeight w:val="449"/>
+          <w:jc w:val="center"/>
+        </w:trPr>
+        <w:tc>
+          <w:tcPr>
+            <w:tcW w:w="1423" w:type="dxa"/>
+            <w:shd w:val="clear" w:color="auto" w:fill="auto"/>
+            <w:noWrap/>
+            <w:vAlign w:val="bottom"/>
+            <w:hideMark/>
+          </w:tcPr>
+          <w:p>
+            <w:pPr>
+              <w:spacing w:after="0" w:line="240" w:lineRule="auto"/>
+              <w:jc w:val="center"/>
+              <w:rPr>
+                <w:rFonts w:ascii="Calibri" w:eastAsia="Times New Roman" w:hAnsi="Calibri" w:cs="Calibri"/>
+                <w:color w:val="000000"/>
+                <w:sz w:val="20"/>
+                <w:lang w:eastAsia="de-CH"/>
+              </w:rPr>
+            </w:pPr>
+            <w:r>
+              <w:rPr>
+                <w:rFonts w:ascii="Calibri" w:eastAsia="Times New Roman" w:hAnsi="Calibri" w:cs="Calibri"/>
+                <w:color w:val="000000"/>
+                <w:sz w:val="20"/>
+                <w:lang w:eastAsia="de-CH"/>
+              </w:rPr>
+              <w:t>50000</w:t>
+            </w:r>
+          </w:p>
+        </w:tc>
+        <w:tc>
+          <w:tcPr>
+            <w:tcW w:w="1660" w:type="dxa"/>
+            <w:shd w:val="clear" w:color="auto" w:fill="auto"/>
+            <w:noWrap/>
+            <w:vAlign w:val="bottom"/>
+            <w:hideMark/>
+          </w:tcPr>
+          <w:p>
+            <w:pPr>
+              <w:spacing w:after="0" w:line="240" w:lineRule="auto"/>
+              <w:jc w:val="center"/>
+              <w:rPr>
+                <w:rFonts w:ascii="Calibri" w:eastAsia="Times New Roman" w:hAnsi="Calibri" w:cs="Calibri"/>
+                <w:color w:val="000000"/>
+                <w:sz w:val="20"/>
+                <w:lang w:eastAsia="de-CH"/>
+              </w:rPr>
+            </w:pPr>
+            <w:r>
+              <w:rPr>
+                <w:rFonts w:ascii="Calibri" w:eastAsia="Times New Roman" w:hAnsi="Calibri" w:cs="Calibri"/>
+                <w:color w:val="000000"/>
+                <w:sz w:val="20"/>
+                <w:lang w:eastAsia="de-CH"/>
+              </w:rPr>
+              <w:t>2s</w:t>
+            </w:r>
+          </w:p>
+        </w:tc>
+        <w:tc>
+          <w:tcPr>
+            <w:tcW w:w="1166" w:type="dxa"/>
+            <w:shd w:val="clear" w:color="auto" w:fill="auto"/>
+            <w:noWrap/>
+            <w:vAlign w:val="bottom"/>
+            <w:hideMark/>
+          </w:tcPr>
+          <w:p>
+            <w:pPr>
+              <w:spacing w:after="0" w:line="240" w:lineRule="auto"/>
+              <w:jc w:val="center"/>
+              <w:rPr>
+                <w:rFonts w:ascii="Calibri" w:eastAsia="Times New Roman" w:hAnsi="Calibri" w:cs="Calibri"/>
+                <w:color w:val="000000"/>
+                <w:sz w:val="20"/>
+                <w:lang w:eastAsia="de-CH"/>
+              </w:rPr>
+            </w:pPr>
+            <w:r>
+              <w:rPr>
+                <w:rFonts w:ascii="Calibri" w:eastAsia="Times New Roman" w:hAnsi="Calibri" w:cs="Calibri"/>
+                <w:color w:val="000000"/>
+                <w:sz w:val="20"/>
+                <w:lang w:eastAsia="de-CH"/>
+              </w:rPr>
+              <w:t>Ja</w:t>
+            </w:r>
+          </w:p>
+        </w:tc>
+        <w:tc>
+          <w:tcPr>
+            <w:tcW w:w="1694" w:type="dxa"/>
+            <w:shd w:val="clear" w:color="auto" w:fill="auto"/>
+            <w:noWrap/>
+            <w:vAlign w:val="bottom"/>
+            <w:hideMark/>
+          </w:tcPr>
+          <w:p>
+            <w:pPr>
+              <w:spacing w:after="0" w:line="240" w:lineRule="auto"/>
+              <w:jc w:val="center"/>
+              <w:rPr>
+                <w:rFonts w:ascii="Calibri" w:eastAsia="Times New Roman" w:hAnsi="Calibri" w:cs="Calibri"/>
+                <w:color w:val="000000"/>
+                <w:sz w:val="20"/>
+                <w:lang w:eastAsia="de-CH"/>
+              </w:rPr>
+            </w:pPr>
+            <w:r>
+              <w:rPr>
+                <w:rFonts w:ascii="Calibri" w:eastAsia="Times New Roman" w:hAnsi="Calibri" w:cs="Calibri"/>
+                <w:color w:val="000000"/>
+                <w:sz w:val="20"/>
+                <w:lang w:eastAsia="de-CH"/>
+              </w:rPr>
+              <w:t>über 10min</w:t>
+            </w:r>
+          </w:p>
+        </w:tc>
+        <w:tc>
+          <w:tcPr>
+            <w:tcW w:w="1166" w:type="dxa"/>
+            <w:shd w:val="clear" w:color="auto" w:fill="auto"/>
+            <w:noWrap/>
+            <w:vAlign w:val="bottom"/>
+            <w:hideMark/>
+          </w:tcPr>
+          <w:p>
+            <w:pPr>
+              <w:spacing w:after="0" w:line="240" w:lineRule="auto"/>
+              <w:jc w:val="center"/>
+              <w:rPr>
+                <w:rFonts w:ascii="Calibri" w:eastAsia="Times New Roman" w:hAnsi="Calibri" w:cs="Calibri"/>
+                <w:color w:val="000000"/>
+                <w:sz w:val="20"/>
+                <w:lang w:eastAsia="de-CH"/>
+              </w:rPr>
+            </w:pPr>
+            <w:r>
+              <w:rPr>
+                <w:rFonts w:ascii="Calibri" w:eastAsia="Times New Roman" w:hAnsi="Calibri" w:cs="Calibri"/>
+                <w:color w:val="000000"/>
+                <w:sz w:val="20"/>
+                <w:lang w:eastAsia="de-CH"/>
+              </w:rPr>
+              <w:t>Ja</w:t>
+            </w:r>
+          </w:p>
+        </w:tc>
+        <w:tc>
+          <w:tcPr>
+            <w:tcW w:w="2187" w:type="dxa"/>
+            <w:shd w:val="clear" w:color="auto" w:fill="auto"/>
+            <w:noWrap/>
+            <w:vAlign w:val="bottom"/>
+            <w:hideMark/>
+          </w:tcPr>
+          <w:p>
+            <w:pPr>
+              <w:spacing w:after="0" w:line="240" w:lineRule="auto"/>
+              <w:rPr>
+                <w:rFonts w:ascii="Calibri" w:eastAsia="Times New Roman" w:hAnsi="Calibri" w:cs="Calibri"/>
+                <w:color w:val="000000"/>
+                <w:sz w:val="20"/>
+                <w:lang w:eastAsia="de-CH"/>
+              </w:rPr>
+            </w:pPr>
+            <w:r>
+              <w:rPr>
+                <w:rFonts w:ascii="Calibri" w:eastAsia="Times New Roman" w:hAnsi="Calibri" w:cs="Calibri"/>
+                <w:color w:val="000000"/>
+                <w:sz w:val="20"/>
+                <w:lang w:eastAsia="de-CH"/>
+              </w:rPr>
+              <w:t>CPU Auslastung 24%</w:t>
+            </w:r>
+          </w:p>
+        </w:tc>
+      </w:tr>
+      <w:tr>
+        <w:trPr>
+          <w:trHeight w:val="449"/>
+          <w:jc w:val="center"/>
+        </w:trPr>
+        <w:tc>
+          <w:tcPr>
+            <w:tcW w:w="1423" w:type="dxa"/>
+            <w:shd w:val="clear" w:color="auto" w:fill="auto"/>
+            <w:noWrap/>
+            <w:vAlign w:val="bottom"/>
+            <w:hideMark/>
+          </w:tcPr>
+          <w:p>
+            <w:pPr>
+              <w:spacing w:after="0" w:line="240" w:lineRule="auto"/>
+              <w:jc w:val="center"/>
+              <w:rPr>
+                <w:rFonts w:ascii="Calibri" w:eastAsia="Times New Roman" w:hAnsi="Calibri" w:cs="Calibri"/>
+                <w:color w:val="000000"/>
+                <w:sz w:val="20"/>
+                <w:lang w:eastAsia="de-CH"/>
+              </w:rPr>
+            </w:pPr>
+            <w:r>
+              <w:rPr>
+                <w:rFonts w:ascii="Calibri" w:eastAsia="Times New Roman" w:hAnsi="Calibri" w:cs="Calibri"/>
+                <w:color w:val="000000"/>
+                <w:sz w:val="20"/>
+                <w:lang w:eastAsia="de-CH"/>
+              </w:rPr>
+              <w:t>1000000</w:t>
+            </w:r>
+          </w:p>
+        </w:tc>
+        <w:tc>
+          <w:tcPr>
+            <w:tcW w:w="1660" w:type="dxa"/>
+            <w:shd w:val="clear" w:color="auto" w:fill="auto"/>
+            <w:noWrap/>
+            <w:vAlign w:val="bottom"/>
+            <w:hideMark/>
+          </w:tcPr>
+          <w:p>
+            <w:pPr>
+              <w:spacing w:after="0" w:line="240" w:lineRule="auto"/>
+              <w:jc w:val="center"/>
+              <w:rPr>
+                <w:rFonts w:ascii="Calibri" w:eastAsia="Times New Roman" w:hAnsi="Calibri" w:cs="Calibri"/>
+                <w:color w:val="000000"/>
+                <w:sz w:val="20"/>
+                <w:lang w:eastAsia="de-CH"/>
+              </w:rPr>
+            </w:pPr>
+            <w:r>
+              <w:rPr>
+                <w:rFonts w:ascii="Calibri" w:eastAsia="Times New Roman" w:hAnsi="Calibri" w:cs="Calibri"/>
+                <w:color w:val="000000"/>
+                <w:sz w:val="20"/>
+                <w:lang w:eastAsia="de-CH"/>
+              </w:rPr>
+              <w:t>3s</w:t>
+            </w:r>
+          </w:p>
+        </w:tc>
+        <w:tc>
+          <w:tcPr>
+            <w:tcW w:w="1166" w:type="dxa"/>
+            <w:shd w:val="clear" w:color="auto" w:fill="auto"/>
+            <w:noWrap/>
+            <w:vAlign w:val="bottom"/>
+            <w:hideMark/>
+          </w:tcPr>
+          <w:p>
+            <w:pPr>
+              <w:spacing w:after="0" w:line="240" w:lineRule="auto"/>
+              <w:jc w:val="center"/>
+              <w:rPr>
+                <w:rFonts w:ascii="Calibri" w:eastAsia="Times New Roman" w:hAnsi="Calibri" w:cs="Calibri"/>
+                <w:color w:val="000000"/>
+                <w:sz w:val="20"/>
+                <w:lang w:eastAsia="de-CH"/>
+              </w:rPr>
+            </w:pPr>
+            <w:r>
+              <w:rPr>
+                <w:rFonts w:ascii="Calibri" w:eastAsia="Times New Roman" w:hAnsi="Calibri" w:cs="Calibri"/>
+                <w:color w:val="000000"/>
+                <w:sz w:val="20"/>
+                <w:lang w:eastAsia="de-CH"/>
+              </w:rPr>
+              <w:t>Ja</w:t>
+            </w:r>
+          </w:p>
+        </w:tc>
+        <w:tc>
+          <w:tcPr>
+            <w:tcW w:w="1694" w:type="dxa"/>
+            <w:shd w:val="clear" w:color="auto" w:fill="auto"/>
+            <w:noWrap/>
+            <w:vAlign w:val="bottom"/>
+            <w:hideMark/>
+          </w:tcPr>
+          <w:p>
+            <w:pPr>
+              <w:spacing w:after="0" w:line="240" w:lineRule="auto"/>
+              <w:jc w:val="center"/>
+              <w:rPr>
+                <w:rFonts w:ascii="Calibri" w:eastAsia="Times New Roman" w:hAnsi="Calibri" w:cs="Calibri"/>
+                <w:color w:val="000000"/>
+                <w:sz w:val="20"/>
+                <w:lang w:eastAsia="de-CH"/>
+              </w:rPr>
+            </w:pPr>
+            <w:r>
+              <w:rPr>
+                <w:rFonts w:ascii="Calibri" w:eastAsia="Times New Roman" w:hAnsi="Calibri" w:cs="Calibri"/>
+                <w:color w:val="000000"/>
+                <w:sz w:val="20"/>
+                <w:lang w:eastAsia="de-CH"/>
+              </w:rPr>
+              <w:t>über 30min</w:t>
+            </w:r>
+          </w:p>
+        </w:tc>
+        <w:tc>
+          <w:tcPr>
+            <w:tcW w:w="1166" w:type="dxa"/>
+            <w:shd w:val="clear" w:color="auto" w:fill="auto"/>
+            <w:noWrap/>
+            <w:vAlign w:val="bottom"/>
+            <w:hideMark/>
+          </w:tcPr>
+          <w:p>
+            <w:pPr>
+              <w:spacing w:after="0" w:line="240" w:lineRule="auto"/>
+              <w:jc w:val="center"/>
+              <w:rPr>
+                <w:rFonts w:ascii="Calibri" w:eastAsia="Times New Roman" w:hAnsi="Calibri" w:cs="Calibri"/>
+                <w:color w:val="000000"/>
+                <w:sz w:val="20"/>
+                <w:lang w:eastAsia="de-CH"/>
+              </w:rPr>
+            </w:pPr>
+            <w:r>
+              <w:rPr>
+                <w:rFonts w:ascii="Calibri" w:eastAsia="Times New Roman" w:hAnsi="Calibri" w:cs="Calibri"/>
+                <w:color w:val="000000"/>
+                <w:sz w:val="20"/>
+                <w:lang w:eastAsia="de-CH"/>
+              </w:rPr>
+              <w:t>Nein</w:t>
+            </w:r>
+          </w:p>
+        </w:tc>
+        <w:tc>
+          <w:tcPr>
+            <w:tcW w:w="2187" w:type="dxa"/>
+            <w:shd w:val="clear" w:color="auto" w:fill="auto"/>
+            <w:noWrap/>
+            <w:vAlign w:val="bottom"/>
+            <w:hideMark/>
+          </w:tcPr>
+          <w:p>
+            <w:pPr>
+              <w:spacing w:after="0" w:line="240" w:lineRule="auto"/>
+              <w:rPr>
+                <w:rFonts w:ascii="Calibri" w:eastAsia="Times New Roman" w:hAnsi="Calibri" w:cs="Calibri"/>
+                <w:color w:val="000000"/>
+                <w:sz w:val="20"/>
+                <w:lang w:eastAsia="de-CH"/>
+              </w:rPr>
+            </w:pPr>
+            <w:r>
+              <w:rPr>
+                <w:rFonts w:ascii="Calibri" w:eastAsia="Times New Roman" w:hAnsi="Calibri" w:cs="Calibri"/>
+                <w:color w:val="000000"/>
+                <w:sz w:val="20"/>
+                <w:lang w:eastAsia="de-CH"/>
+              </w:rPr>
+              <w:t>Komplettes Vis</w:t>
+            </w:r>
+            <w:r>
+              <w:rPr>
+                <w:rFonts w:ascii="Calibri" w:eastAsia="Times New Roman" w:hAnsi="Calibri" w:cs="Calibri"/>
+                <w:color w:val="000000"/>
+                <w:sz w:val="20"/>
+                <w:lang w:eastAsia="de-CH"/>
+              </w:rPr>
+              <w:t>u</w:t>
+            </w:r>
+            <w:r>
+              <w:rPr>
+                <w:rFonts w:ascii="Calibri" w:eastAsia="Times New Roman" w:hAnsi="Calibri" w:cs="Calibri"/>
+                <w:color w:val="000000"/>
+                <w:sz w:val="20"/>
+                <w:lang w:eastAsia="de-CH"/>
+              </w:rPr>
+              <w:t>al Studio abgebrochen</w:t>
+            </w:r>
+          </w:p>
+        </w:tc>
+      </w:tr>
+    </w:tbl>
+    <w:p/>
     <w:p>
       <w:pPr>
         <w:pStyle w:val="berschrift3"/>
@@ -1048,7 +2369,7 @@
           <w:numId w:val="1"/>
         </w:numPr>
       </w:pPr>
-      <w:bookmarkStart w:id="5" w:name="_Toc534310958"/>
+      <w:bookmarkStart w:id="5" w:name="_Toc534884559"/>
       <w:r>
         <w:t>Kurzbeschrieb</w:t>
       </w:r>
@@ -1057,7 +2378,48 @@
       </w:r>
       <w:bookmarkEnd w:id="5"/>
     </w:p>
-    <w:p/>
+    <w:p>
+      <w:r>
+        <w:t xml:space="preserve">In meiner hochprofessionellen Analyse, habe ich per Stoppuhr die Zeit der Erstellung der Elemente und die Dauer zur Sortierung der Elemente gemessen. </w:t>
+      </w:r>
+    </w:p>
+    <w:p>
+      <w:r>
+        <w:t>Dabei ist in der Analyse ausgefallen, dass die Erstellung der Elemente deutlich schneller verlief als die Sortierung. Was klar war, weil Bubblesort jedes einzelne Element überprüft und dies bei zu grosser Anzahl lange dauert oder das Programm abbricht.</w:t>
+      </w:r>
+      <w:r>
+        <w:t xml:space="preserve"> Auch die CPU Auslastung</w:t>
+      </w:r>
+      <w:r>
+        <w:t xml:space="preserve"> auf dem Testgerät war sehr interessant, es erreicht bei 50000 Elemente eine Auslastung von 24% bei 1 Millionen Elementen erreicht es sogar eine Auslastung von 30%.</w:t>
+      </w:r>
+    </w:p>
+    <w:p>
+      <w:r>
+        <w:t xml:space="preserve">Zusammengefasst ist Bubblesort eine einfache und simpler Sortieralgorithmus. Codetechnisch ist er einfach einbaubar und kann für </w:t>
+      </w:r>
+      <w:proofErr w:type="spellStart"/>
+      <w:r>
+        <w:t>char</w:t>
+      </w:r>
+      <w:proofErr w:type="spellEnd"/>
+      <w:r>
+        <w:t xml:space="preserve">- oder </w:t>
+      </w:r>
+      <w:proofErr w:type="spellStart"/>
+      <w:r>
+        <w:t>int</w:t>
+      </w:r>
+      <w:proofErr w:type="spellEnd"/>
+      <w:r>
+        <w:t>-Typen prima eingesetzt werden. Leider ist Bubblesort nicht gut erweitbar und kommt bei zu grosser Anzahl von Elementen an seiner Performancegrenzen.</w:t>
+      </w:r>
+    </w:p>
+    <w:p>
+      <w:r>
+        <w:br w:type="page"/>
+      </w:r>
+    </w:p>
     <w:p>
       <w:pPr>
         <w:pStyle w:val="berschrift2"/>
@@ -1069,9 +2431,10 @@
           <w:bottom w:val="single" w:sz="4" w:space="1" w:color="auto"/>
         </w:pBdr>
       </w:pPr>
-      <w:bookmarkStart w:id="6" w:name="_Toc534310959"/>
+      <w:bookmarkStart w:id="6" w:name="_Toc534884560"/>
       <w:proofErr w:type="spellStart"/>
       <w:r>
+        <w:lastRenderedPageBreak/>
         <w:t>Quicksort</w:t>
       </w:r>
       <w:bookmarkEnd w:id="6"/>
@@ -1085,9 +2448,9 @@
           <w:numId w:val="1"/>
         </w:numPr>
       </w:pPr>
-      <w:bookmarkStart w:id="7" w:name="_Toc534310960"/>
-      <w:r>
-        <w:t>Messungen</w:t>
+      <w:bookmarkStart w:id="7" w:name="_Toc534884561"/>
+      <w:r>
+        <w:t>Testgerät</w:t>
       </w:r>
       <w:bookmarkEnd w:id="7"/>
     </w:p>
@@ -1099,9 +2462,9 @@
           <w:numId w:val="1"/>
         </w:numPr>
       </w:pPr>
-      <w:bookmarkStart w:id="8" w:name="_Toc534310961"/>
-      <w:r>
-        <w:t>Grafik und Tabelle</w:t>
+      <w:bookmarkStart w:id="8" w:name="_Toc534884562"/>
+      <w:r>
+        <w:t>Messungen</w:t>
       </w:r>
       <w:bookmarkEnd w:id="8"/>
     </w:p>
@@ -1113,7 +2476,7 @@
           <w:numId w:val="1"/>
         </w:numPr>
       </w:pPr>
-      <w:bookmarkStart w:id="9" w:name="_Toc534310962"/>
+      <w:bookmarkStart w:id="9" w:name="_Toc534884563"/>
       <w:r>
         <w:t>Kurzbeschrieb</w:t>
       </w:r>
@@ -1207,20 +2570,7 @@
         <w:lang w:val="fr-CH"/>
       </w:rPr>
       <w:tab/>
-    </w:r>
-    <w:proofErr w:type="spellStart"/>
-    <w:r>
-      <w:rPr>
-        <w:lang w:val="fr-CH"/>
-      </w:rPr>
-      <w:t>Klasse</w:t>
-    </w:r>
-    <w:proofErr w:type="spellEnd"/>
-    <w:r>
-      <w:rPr>
-        <w:lang w:val="fr-CH"/>
-      </w:rPr>
-      <w:t xml:space="preserve"> 17d</w:t>
+      <w:t>Klasse 17d</w:t>
     </w:r>
     <w:r>
       <w:rPr>
@@ -1247,16 +2597,8 @@
       <w:rPr>
         <w:lang w:val="fr-CH"/>
       </w:rPr>
-      <w:t xml:space="preserve">Mario </w:t>
+      <w:t>Mario Forrer</w:t>
     </w:r>
-    <w:proofErr w:type="spellStart"/>
-    <w:r>
-      <w:rPr>
-        <w:lang w:val="fr-CH"/>
-      </w:rPr>
-      <w:t>Forrer</w:t>
-    </w:r>
-    <w:proofErr w:type="spellEnd"/>
   </w:p>
 </w:hdr>
 </file>
@@ -1299,7 +2641,7 @@
       <w:lvlText w:val="%1.%2.%3"/>
       <w:lvlJc w:val="left"/>
       <w:pPr>
-        <w:ind w:left="720" w:hanging="720"/>
+        <w:ind w:left="1287" w:hanging="720"/>
       </w:pPr>
       <w:rPr>
         <w:rFonts w:hint="default"/>
@@ -2081,6 +3423,25 @@
       <w:u w:val="single"/>
     </w:rPr>
   </w:style>
+  <w:style w:type="table" w:styleId="Tabellenraster">
+    <w:name w:val="Table Grid"/>
+    <w:basedOn w:val="NormaleTabelle"/>
+    <w:uiPriority w:val="39"/>
+    <w:rsid w:val="00892F81"/>
+    <w:pPr>
+      <w:spacing w:after="0" w:line="240" w:lineRule="auto"/>
+    </w:pPr>
+    <w:tblPr>
+      <w:tblBorders>
+        <w:top w:val="single" w:sz="4" w:space="0" w:color="auto"/>
+        <w:left w:val="single" w:sz="4" w:space="0" w:color="auto"/>
+        <w:bottom w:val="single" w:sz="4" w:space="0" w:color="auto"/>
+        <w:right w:val="single" w:sz="4" w:space="0" w:color="auto"/>
+        <w:insideH w:val="single" w:sz="4" w:space="0" w:color="auto"/>
+        <w:insideV w:val="single" w:sz="4" w:space="0" w:color="auto"/>
+      </w:tblBorders>
+    </w:tblPr>
+  </w:style>
 </w:styles>
 </file>
 
@@ -2384,7 +3745,7 @@
 </file>
 
 <file path=customXml/itemProps1.xml><?xml version="1.0" encoding="utf-8"?>
-<ds:datastoreItem xmlns:ds="http://schemas.openxmlformats.org/officeDocument/2006/customXml" ds:itemID="{3F10AF20-987B-4C0B-9E13-BBED20D26480}">
+<ds:datastoreItem xmlns:ds="http://schemas.openxmlformats.org/officeDocument/2006/customXml" ds:itemID="{50ACECB4-A40C-4BC4-8766-AF908529C2EF}">
   <ds:schemaRefs>
     <ds:schemaRef ds:uri="http://schemas.openxmlformats.org/officeDocument/2006/bibliography"/>
   </ds:schemaRefs>

</xml_diff>

<commit_message>
-Dokumentation beendet (Graphen integriert, Kapitel verbesssert) -Gitignore mit Tempordatei ergänzt
</commit_message>
<xml_diff>
--- a/docs/Dokumentation_M411 Projektarbeit.docx
+++ b/docs/Dokumentation_M411 Projektarbeit.docx
@@ -175,7 +175,7 @@
             </w:rPr>
             <w:fldChar w:fldCharType="separate"/>
           </w:r>
-          <w:hyperlink w:anchor="_Toc534884555" w:history="1">
+          <w:hyperlink w:anchor="_Toc534983317" w:history="1">
             <w:r>
               <w:rPr>
                 <w:rStyle w:val="Hyperlink"/>
@@ -219,7 +219,7 @@
                 <w:noProof/>
                 <w:webHidden/>
               </w:rPr>
-              <w:instrText xml:space="preserve"> PAGEREF _Toc534884555 \h </w:instrText>
+              <w:instrText xml:space="preserve"> PAGEREF _Toc534983317 \h </w:instrText>
             </w:r>
             <w:r>
               <w:rPr>
@@ -263,7 +263,7 @@
               <w:lang w:eastAsia="de-CH"/>
             </w:rPr>
           </w:pPr>
-          <w:hyperlink w:anchor="_Toc534884556" w:history="1">
+          <w:hyperlink w:anchor="_Toc534983318" w:history="1">
             <w:r>
               <w:rPr>
                 <w:rStyle w:val="Hyperlink"/>
@@ -284,7 +284,7 @@
                 <w:rStyle w:val="Hyperlink"/>
                 <w:noProof/>
               </w:rPr>
-              <w:t>Bubblesort</w:t>
+              <w:t>Wie wurde gemessen?</w:t>
             </w:r>
             <w:r>
               <w:rPr>
@@ -305,7 +305,93 @@
                 <w:noProof/>
                 <w:webHidden/>
               </w:rPr>
-              <w:instrText xml:space="preserve"> PAGEREF _Toc534884556 \h </w:instrText>
+              <w:instrText xml:space="preserve"> PAGEREF _Toc534983318 \h </w:instrText>
+            </w:r>
+            <w:r>
+              <w:rPr>
+                <w:noProof/>
+                <w:webHidden/>
+              </w:rPr>
+            </w:r>
+            <w:r>
+              <w:rPr>
+                <w:noProof/>
+                <w:webHidden/>
+              </w:rPr>
+              <w:fldChar w:fldCharType="separate"/>
+            </w:r>
+            <w:r>
+              <w:rPr>
+                <w:noProof/>
+                <w:webHidden/>
+              </w:rPr>
+              <w:t>3</w:t>
+            </w:r>
+            <w:r>
+              <w:rPr>
+                <w:noProof/>
+                <w:webHidden/>
+              </w:rPr>
+              <w:fldChar w:fldCharType="end"/>
+            </w:r>
+          </w:hyperlink>
+        </w:p>
+        <w:p>
+          <w:pPr>
+            <w:pStyle w:val="Verzeichnis2"/>
+            <w:tabs>
+              <w:tab w:val="left" w:pos="880"/>
+              <w:tab w:val="right" w:leader="dot" w:pos="9062"/>
+            </w:tabs>
+            <w:rPr>
+              <w:rFonts w:eastAsiaTheme="minorEastAsia"/>
+              <w:noProof/>
+              <w:lang w:eastAsia="de-CH"/>
+            </w:rPr>
+          </w:pPr>
+          <w:hyperlink w:anchor="_Toc534983319" w:history="1">
+            <w:r>
+              <w:rPr>
+                <w:rStyle w:val="Hyperlink"/>
+                <w:noProof/>
+              </w:rPr>
+              <w:t>1.2</w:t>
+            </w:r>
+            <w:r>
+              <w:rPr>
+                <w:rFonts w:eastAsiaTheme="minorEastAsia"/>
+                <w:noProof/>
+                <w:lang w:eastAsia="de-CH"/>
+              </w:rPr>
+              <w:tab/>
+            </w:r>
+            <w:r>
+              <w:rPr>
+                <w:rStyle w:val="Hyperlink"/>
+                <w:noProof/>
+              </w:rPr>
+              <w:t>Bubblesort</w:t>
+            </w:r>
+            <w:r>
+              <w:rPr>
+                <w:noProof/>
+                <w:webHidden/>
+              </w:rPr>
+              <w:tab/>
+            </w:r>
+            <w:r>
+              <w:rPr>
+                <w:noProof/>
+                <w:webHidden/>
+              </w:rPr>
+              <w:fldChar w:fldCharType="begin"/>
+            </w:r>
+            <w:r>
+              <w:rPr>
+                <w:noProof/>
+                <w:webHidden/>
+              </w:rPr>
+              <w:instrText xml:space="preserve"> PAGEREF _Toc534983319 \h </w:instrText>
             </w:r>
             <w:r>
               <w:rPr>
@@ -349,13 +435,13 @@
               <w:lang w:eastAsia="de-CH"/>
             </w:rPr>
           </w:pPr>
-          <w:hyperlink w:anchor="_Toc534884557" w:history="1">
+          <w:hyperlink w:anchor="_Toc534983320" w:history="1">
             <w:r>
               <w:rPr>
                 <w:rStyle w:val="Hyperlink"/>
                 <w:noProof/>
               </w:rPr>
-              <w:t>1.1.1</w:t>
+              <w:t>1.2.1</w:t>
             </w:r>
             <w:r>
               <w:rPr>
@@ -370,7 +456,7 @@
                 <w:rStyle w:val="Hyperlink"/>
                 <w:noProof/>
               </w:rPr>
-              <w:t>Testgerät</w:t>
+              <w:t>Messungen</w:t>
             </w:r>
             <w:r>
               <w:rPr>
@@ -391,7 +477,7 @@
                 <w:noProof/>
                 <w:webHidden/>
               </w:rPr>
-              <w:instrText xml:space="preserve"> PAGEREF _Toc534884557 \h </w:instrText>
+              <w:instrText xml:space="preserve"> PAGEREF _Toc534983320 \h </w:instrText>
             </w:r>
             <w:r>
               <w:rPr>
@@ -435,13 +521,13 @@
               <w:lang w:eastAsia="de-CH"/>
             </w:rPr>
           </w:pPr>
-          <w:hyperlink w:anchor="_Toc534884558" w:history="1">
+          <w:hyperlink w:anchor="_Toc534983321" w:history="1">
             <w:r>
               <w:rPr>
                 <w:rStyle w:val="Hyperlink"/>
                 <w:noProof/>
               </w:rPr>
-              <w:t>1.1.2</w:t>
+              <w:t>1.2.2</w:t>
             </w:r>
             <w:r>
               <w:rPr>
@@ -456,7 +542,7 @@
                 <w:rStyle w:val="Hyperlink"/>
                 <w:noProof/>
               </w:rPr>
-              <w:t>Messungen</w:t>
+              <w:t>Graphen</w:t>
             </w:r>
             <w:r>
               <w:rPr>
@@ -477,7 +563,7 @@
                 <w:noProof/>
                 <w:webHidden/>
               </w:rPr>
-              <w:instrText xml:space="preserve"> PAGEREF _Toc534884558 \h </w:instrText>
+              <w:instrText xml:space="preserve"> PAGEREF _Toc534983321 \h </w:instrText>
             </w:r>
             <w:r>
               <w:rPr>
@@ -521,13 +607,13 @@
               <w:lang w:eastAsia="de-CH"/>
             </w:rPr>
           </w:pPr>
-          <w:hyperlink w:anchor="_Toc534884559" w:history="1">
+          <w:hyperlink w:anchor="_Toc534983322" w:history="1">
             <w:r>
               <w:rPr>
                 <w:rStyle w:val="Hyperlink"/>
                 <w:noProof/>
               </w:rPr>
-              <w:t>1.1.3</w:t>
+              <w:t>1.2.3</w:t>
             </w:r>
             <w:r>
               <w:rPr>
@@ -563,351 +649,7 @@
                 <w:noProof/>
                 <w:webHidden/>
               </w:rPr>
-              <w:instrText xml:space="preserve"> PAGEREF _Toc534884559 \h </w:instrText>
-            </w:r>
-            <w:r>
-              <w:rPr>
-                <w:noProof/>
-                <w:webHidden/>
-              </w:rPr>
-            </w:r>
-            <w:r>
-              <w:rPr>
-                <w:noProof/>
-                <w:webHidden/>
-              </w:rPr>
-              <w:fldChar w:fldCharType="separate"/>
-            </w:r>
-            <w:r>
-              <w:rPr>
-                <w:noProof/>
-                <w:webHidden/>
-              </w:rPr>
-              <w:t>3</w:t>
-            </w:r>
-            <w:r>
-              <w:rPr>
-                <w:noProof/>
-                <w:webHidden/>
-              </w:rPr>
-              <w:fldChar w:fldCharType="end"/>
-            </w:r>
-          </w:hyperlink>
-        </w:p>
-        <w:p>
-          <w:pPr>
-            <w:pStyle w:val="Verzeichnis2"/>
-            <w:tabs>
-              <w:tab w:val="left" w:pos="880"/>
-              <w:tab w:val="right" w:leader="dot" w:pos="9062"/>
-            </w:tabs>
-            <w:rPr>
-              <w:rFonts w:eastAsiaTheme="minorEastAsia"/>
-              <w:noProof/>
-              <w:lang w:eastAsia="de-CH"/>
-            </w:rPr>
-          </w:pPr>
-          <w:hyperlink w:anchor="_Toc534884560" w:history="1">
-            <w:r>
-              <w:rPr>
-                <w:rStyle w:val="Hyperlink"/>
-                <w:noProof/>
-              </w:rPr>
-              <w:t>1.2</w:t>
-            </w:r>
-            <w:r>
-              <w:rPr>
-                <w:rFonts w:eastAsiaTheme="minorEastAsia"/>
-                <w:noProof/>
-                <w:lang w:eastAsia="de-CH"/>
-              </w:rPr>
-              <w:tab/>
-            </w:r>
-            <w:r>
-              <w:rPr>
-                <w:rStyle w:val="Hyperlink"/>
-                <w:noProof/>
-              </w:rPr>
-              <w:t>Quicksort</w:t>
-            </w:r>
-            <w:r>
-              <w:rPr>
-                <w:noProof/>
-                <w:webHidden/>
-              </w:rPr>
-              <w:tab/>
-            </w:r>
-            <w:r>
-              <w:rPr>
-                <w:noProof/>
-                <w:webHidden/>
-              </w:rPr>
-              <w:fldChar w:fldCharType="begin"/>
-            </w:r>
-            <w:r>
-              <w:rPr>
-                <w:noProof/>
-                <w:webHidden/>
-              </w:rPr>
-              <w:instrText xml:space="preserve"> PAGEREF _Toc534884560 \h </w:instrText>
-            </w:r>
-            <w:r>
-              <w:rPr>
-                <w:noProof/>
-                <w:webHidden/>
-              </w:rPr>
-            </w:r>
-            <w:r>
-              <w:rPr>
-                <w:noProof/>
-                <w:webHidden/>
-              </w:rPr>
-              <w:fldChar w:fldCharType="separate"/>
-            </w:r>
-            <w:r>
-              <w:rPr>
-                <w:noProof/>
-                <w:webHidden/>
-              </w:rPr>
-              <w:t>4</w:t>
-            </w:r>
-            <w:r>
-              <w:rPr>
-                <w:noProof/>
-                <w:webHidden/>
-              </w:rPr>
-              <w:fldChar w:fldCharType="end"/>
-            </w:r>
-          </w:hyperlink>
-        </w:p>
-        <w:p>
-          <w:pPr>
-            <w:pStyle w:val="Verzeichnis3"/>
-            <w:tabs>
-              <w:tab w:val="left" w:pos="1320"/>
-              <w:tab w:val="right" w:leader="dot" w:pos="9062"/>
-            </w:tabs>
-            <w:rPr>
-              <w:rFonts w:eastAsiaTheme="minorEastAsia"/>
-              <w:noProof/>
-              <w:lang w:eastAsia="de-CH"/>
-            </w:rPr>
-          </w:pPr>
-          <w:hyperlink w:anchor="_Toc534884561" w:history="1">
-            <w:r>
-              <w:rPr>
-                <w:rStyle w:val="Hyperlink"/>
-                <w:noProof/>
-              </w:rPr>
-              <w:t>1.2.1</w:t>
-            </w:r>
-            <w:r>
-              <w:rPr>
-                <w:rFonts w:eastAsiaTheme="minorEastAsia"/>
-                <w:noProof/>
-                <w:lang w:eastAsia="de-CH"/>
-              </w:rPr>
-              <w:tab/>
-            </w:r>
-            <w:r>
-              <w:rPr>
-                <w:rStyle w:val="Hyperlink"/>
-                <w:noProof/>
-              </w:rPr>
-              <w:t>Testgerät</w:t>
-            </w:r>
-            <w:r>
-              <w:rPr>
-                <w:noProof/>
-                <w:webHidden/>
-              </w:rPr>
-              <w:tab/>
-            </w:r>
-            <w:r>
-              <w:rPr>
-                <w:noProof/>
-                <w:webHidden/>
-              </w:rPr>
-              <w:fldChar w:fldCharType="begin"/>
-            </w:r>
-            <w:r>
-              <w:rPr>
-                <w:noProof/>
-                <w:webHidden/>
-              </w:rPr>
-              <w:instrText xml:space="preserve"> PAGEREF _Toc534884561 \h </w:instrText>
-            </w:r>
-            <w:r>
-              <w:rPr>
-                <w:noProof/>
-                <w:webHidden/>
-              </w:rPr>
-            </w:r>
-            <w:r>
-              <w:rPr>
-                <w:noProof/>
-                <w:webHidden/>
-              </w:rPr>
-              <w:fldChar w:fldCharType="separate"/>
-            </w:r>
-            <w:r>
-              <w:rPr>
-                <w:noProof/>
-                <w:webHidden/>
-              </w:rPr>
-              <w:t>4</w:t>
-            </w:r>
-            <w:r>
-              <w:rPr>
-                <w:noProof/>
-                <w:webHidden/>
-              </w:rPr>
-              <w:fldChar w:fldCharType="end"/>
-            </w:r>
-          </w:hyperlink>
-        </w:p>
-        <w:p>
-          <w:pPr>
-            <w:pStyle w:val="Verzeichnis3"/>
-            <w:tabs>
-              <w:tab w:val="left" w:pos="1320"/>
-              <w:tab w:val="right" w:leader="dot" w:pos="9062"/>
-            </w:tabs>
-            <w:rPr>
-              <w:rFonts w:eastAsiaTheme="minorEastAsia"/>
-              <w:noProof/>
-              <w:lang w:eastAsia="de-CH"/>
-            </w:rPr>
-          </w:pPr>
-          <w:hyperlink w:anchor="_Toc534884562" w:history="1">
-            <w:r>
-              <w:rPr>
-                <w:rStyle w:val="Hyperlink"/>
-                <w:noProof/>
-              </w:rPr>
-              <w:t>1.2.2</w:t>
-            </w:r>
-            <w:r>
-              <w:rPr>
-                <w:rFonts w:eastAsiaTheme="minorEastAsia"/>
-                <w:noProof/>
-                <w:lang w:eastAsia="de-CH"/>
-              </w:rPr>
-              <w:tab/>
-            </w:r>
-            <w:r>
-              <w:rPr>
-                <w:rStyle w:val="Hyperlink"/>
-                <w:noProof/>
-              </w:rPr>
-              <w:t>Messungen</w:t>
-            </w:r>
-            <w:r>
-              <w:rPr>
-                <w:noProof/>
-                <w:webHidden/>
-              </w:rPr>
-              <w:tab/>
-            </w:r>
-            <w:r>
-              <w:rPr>
-                <w:noProof/>
-                <w:webHidden/>
-              </w:rPr>
-              <w:fldChar w:fldCharType="begin"/>
-            </w:r>
-            <w:r>
-              <w:rPr>
-                <w:noProof/>
-                <w:webHidden/>
-              </w:rPr>
-              <w:instrText xml:space="preserve"> PAGEREF _Toc534884562 \h </w:instrText>
-            </w:r>
-            <w:r>
-              <w:rPr>
-                <w:noProof/>
-                <w:webHidden/>
-              </w:rPr>
-            </w:r>
-            <w:r>
-              <w:rPr>
-                <w:noProof/>
-                <w:webHidden/>
-              </w:rPr>
-              <w:fldChar w:fldCharType="separate"/>
-            </w:r>
-            <w:r>
-              <w:rPr>
-                <w:noProof/>
-                <w:webHidden/>
-              </w:rPr>
-              <w:t>4</w:t>
-            </w:r>
-            <w:r>
-              <w:rPr>
-                <w:noProof/>
-                <w:webHidden/>
-              </w:rPr>
-              <w:fldChar w:fldCharType="end"/>
-            </w:r>
-          </w:hyperlink>
-        </w:p>
-        <w:p>
-          <w:pPr>
-            <w:pStyle w:val="Verzeichnis3"/>
-            <w:tabs>
-              <w:tab w:val="left" w:pos="1320"/>
-              <w:tab w:val="right" w:leader="dot" w:pos="9062"/>
-            </w:tabs>
-            <w:rPr>
-              <w:rFonts w:eastAsiaTheme="minorEastAsia"/>
-              <w:noProof/>
-              <w:lang w:eastAsia="de-CH"/>
-            </w:rPr>
-          </w:pPr>
-          <w:hyperlink w:anchor="_Toc534884563" w:history="1">
-            <w:r>
-              <w:rPr>
-                <w:rStyle w:val="Hyperlink"/>
-                <w:noProof/>
-              </w:rPr>
-              <w:t>1.2.3</w:t>
-            </w:r>
-            <w:r>
-              <w:rPr>
-                <w:rFonts w:eastAsiaTheme="minorEastAsia"/>
-                <w:noProof/>
-                <w:lang w:eastAsia="de-CH"/>
-              </w:rPr>
-              <w:tab/>
-            </w:r>
-            <w:r>
-              <w:rPr>
-                <w:rStyle w:val="Hyperlink"/>
-                <w:noProof/>
-              </w:rPr>
-              <w:t>Kurzbeschrieb der Analyse</w:t>
-            </w:r>
-            <w:r>
-              <w:rPr>
-                <w:noProof/>
-                <w:webHidden/>
-              </w:rPr>
-              <w:tab/>
-            </w:r>
-            <w:r>
-              <w:rPr>
-                <w:noProof/>
-                <w:webHidden/>
-              </w:rPr>
-              <w:fldChar w:fldCharType="begin"/>
-            </w:r>
-            <w:r>
-              <w:rPr>
-                <w:noProof/>
-                <w:webHidden/>
-              </w:rPr>
-              <w:instrText xml:space="preserve"> PAGEREF _Toc534884563 \h </w:instrText>
+              <w:instrText xml:space="preserve"> PAGEREF _Toc534983322 \h </w:instrText>
             </w:r>
             <w:r>
               <w:rPr>
@@ -954,8 +696,6 @@
       <w:r>
         <w:br w:type="page"/>
       </w:r>
-      <w:bookmarkStart w:id="0" w:name="_GoBack"/>
-      <w:bookmarkEnd w:id="0"/>
     </w:p>
     <w:p>
       <w:pPr>
@@ -971,7 +711,7 @@
           <w:b/>
         </w:rPr>
       </w:pPr>
-      <w:bookmarkStart w:id="1" w:name="_Toc534884555"/>
+      <w:bookmarkStart w:id="0" w:name="_Toc534983317"/>
       <w:r>
         <w:rPr>
           <w:b/>
@@ -985,7 +725,7 @@
         </w:rPr>
         <w:t xml:space="preserve"> der Sortierung</w:t>
       </w:r>
-      <w:bookmarkEnd w:id="1"/>
+      <w:bookmarkEnd w:id="0"/>
       <w:r>
         <w:rPr>
           <w:b/>
@@ -993,7 +733,6 @@
         <w:t xml:space="preserve"> </w:t>
       </w:r>
     </w:p>
-    <w:p/>
     <w:p/>
     <w:p>
       <w:pPr>
@@ -1006,190 +745,749 @@
           <w:bottom w:val="single" w:sz="4" w:space="1" w:color="auto"/>
         </w:pBdr>
       </w:pPr>
-      <w:bookmarkStart w:id="2" w:name="_Toc534884556"/>
-      <w:r>
-        <w:t>Bubblesort</w:t>
-      </w:r>
-      <w:bookmarkEnd w:id="2"/>
+      <w:bookmarkStart w:id="1" w:name="_Toc534983318"/>
+      <w:r>
+        <w:t>Wie wurde gemessen?</w:t>
+      </w:r>
+      <w:bookmarkEnd w:id="1"/>
+    </w:p>
+    <w:p>
+      <w:r>
+        <w:t xml:space="preserve">Um </w:t>
+      </w:r>
+      <w:r>
+        <w:t xml:space="preserve">die Dauer der Messung, der einzelnen </w:t>
+      </w:r>
+      <w:r>
+        <w:t>Funktion zu berec</w:t>
+      </w:r>
+      <w:r>
+        <w:t>hnen</w:t>
+      </w:r>
+      <w:r>
+        <w:t xml:space="preserve">, wurde die Bibliothek </w:t>
+      </w:r>
+      <w:proofErr w:type="spellStart"/>
+      <w:r>
+        <w:t>time.h</w:t>
+      </w:r>
+      <w:proofErr w:type="spellEnd"/>
+      <w:r>
+        <w:t xml:space="preserve"> verwendet. Dabei sieht der Code zu</w:t>
+      </w:r>
+      <w:r>
+        <w:t>r</w:t>
+      </w:r>
+      <w:r>
+        <w:t xml:space="preserve"> Messung folgendermassen aus:</w:t>
+      </w:r>
     </w:p>
     <w:p>
       <w:pPr>
-        <w:pStyle w:val="berschrift3"/>
-        <w:ind w:left="720"/>
+        <w:pBdr>
+          <w:top w:val="inset" w:sz="6" w:space="5" w:color="auto"/>
+          <w:left w:val="inset" w:sz="6" w:space="5" w:color="auto"/>
+          <w:bottom w:val="inset" w:sz="6" w:space="5" w:color="auto"/>
+          <w:right w:val="inset" w:sz="6" w:space="5" w:color="auto"/>
+        </w:pBdr>
+        <w:shd w:val="clear" w:color="auto" w:fill="F8F8F8"/>
+        <w:tabs>
+          <w:tab w:val="left" w:pos="916"/>
+          <w:tab w:val="left" w:pos="1832"/>
+          <w:tab w:val="left" w:pos="2748"/>
+          <w:tab w:val="left" w:pos="3664"/>
+          <w:tab w:val="left" w:pos="4580"/>
+          <w:tab w:val="left" w:pos="5496"/>
+          <w:tab w:val="left" w:pos="6412"/>
+          <w:tab w:val="left" w:pos="7328"/>
+          <w:tab w:val="left" w:pos="8244"/>
+          <w:tab w:val="left" w:pos="9160"/>
+          <w:tab w:val="left" w:pos="10076"/>
+          <w:tab w:val="left" w:pos="10992"/>
+          <w:tab w:val="left" w:pos="11908"/>
+          <w:tab w:val="left" w:pos="12824"/>
+          <w:tab w:val="left" w:pos="13740"/>
+          <w:tab w:val="left" w:pos="14656"/>
+        </w:tabs>
+        <w:spacing w:after="0" w:line="180" w:lineRule="atLeast"/>
+        <w:rPr>
+          <w:rFonts w:ascii="Courier New" w:eastAsia="Times New Roman" w:hAnsi="Courier New" w:cs="Courier New"/>
+          <w:color w:val="000000"/>
+          <w:sz w:val="16"/>
+          <w:szCs w:val="18"/>
+          <w:lang w:eastAsia="de-CH"/>
+        </w:rPr>
+      </w:pPr>
+      <w:proofErr w:type="spellStart"/>
+      <w:r>
+        <w:rPr>
+          <w:rFonts w:ascii="Courier New" w:eastAsia="Times New Roman" w:hAnsi="Courier New" w:cs="Courier New"/>
+          <w:color w:val="000000"/>
+          <w:sz w:val="16"/>
+          <w:szCs w:val="18"/>
+          <w:lang w:eastAsia="de-CH"/>
+        </w:rPr>
+        <w:t>int</w:t>
+      </w:r>
+      <w:proofErr w:type="spellEnd"/>
+      <w:r>
+        <w:rPr>
+          <w:rFonts w:ascii="Courier New" w:eastAsia="Times New Roman" w:hAnsi="Courier New" w:cs="Courier New"/>
+          <w:color w:val="000000"/>
+          <w:sz w:val="16"/>
+          <w:szCs w:val="18"/>
+          <w:lang w:eastAsia="de-CH"/>
+        </w:rPr>
+        <w:t xml:space="preserve"> time1, time2, </w:t>
+      </w:r>
+      <w:proofErr w:type="spellStart"/>
+      <w:r>
+        <w:rPr>
+          <w:rFonts w:ascii="Courier New" w:eastAsia="Times New Roman" w:hAnsi="Courier New" w:cs="Courier New"/>
+          <w:color w:val="000000"/>
+          <w:sz w:val="16"/>
+          <w:szCs w:val="18"/>
+          <w:lang w:eastAsia="de-CH"/>
+        </w:rPr>
+        <w:t>thou</w:t>
+      </w:r>
+      <w:proofErr w:type="spellEnd"/>
+      <w:r>
+        <w:rPr>
+          <w:rFonts w:ascii="Courier New" w:eastAsia="Times New Roman" w:hAnsi="Courier New" w:cs="Courier New"/>
+          <w:color w:val="000000"/>
+          <w:sz w:val="16"/>
+          <w:szCs w:val="18"/>
+          <w:lang w:eastAsia="de-CH"/>
+        </w:rPr>
+        <w:t>, sec;</w:t>
+      </w:r>
+    </w:p>
+    <w:p>
+      <w:pPr>
+        <w:pBdr>
+          <w:top w:val="inset" w:sz="6" w:space="5" w:color="auto"/>
+          <w:left w:val="inset" w:sz="6" w:space="5" w:color="auto"/>
+          <w:bottom w:val="inset" w:sz="6" w:space="5" w:color="auto"/>
+          <w:right w:val="inset" w:sz="6" w:space="5" w:color="auto"/>
+        </w:pBdr>
+        <w:shd w:val="clear" w:color="auto" w:fill="F8F8F8"/>
+        <w:tabs>
+          <w:tab w:val="left" w:pos="916"/>
+          <w:tab w:val="left" w:pos="1832"/>
+          <w:tab w:val="left" w:pos="2748"/>
+          <w:tab w:val="left" w:pos="3664"/>
+          <w:tab w:val="left" w:pos="4580"/>
+          <w:tab w:val="left" w:pos="5496"/>
+          <w:tab w:val="left" w:pos="6412"/>
+          <w:tab w:val="left" w:pos="7328"/>
+          <w:tab w:val="left" w:pos="8244"/>
+          <w:tab w:val="left" w:pos="9160"/>
+          <w:tab w:val="left" w:pos="10076"/>
+          <w:tab w:val="left" w:pos="10992"/>
+          <w:tab w:val="left" w:pos="11908"/>
+          <w:tab w:val="left" w:pos="12824"/>
+          <w:tab w:val="left" w:pos="13740"/>
+          <w:tab w:val="left" w:pos="14656"/>
+        </w:tabs>
+        <w:spacing w:after="0" w:line="180" w:lineRule="atLeast"/>
+        <w:rPr>
+          <w:rFonts w:ascii="Courier New" w:eastAsia="Times New Roman" w:hAnsi="Courier New" w:cs="Courier New"/>
+          <w:color w:val="000000"/>
+          <w:sz w:val="16"/>
+          <w:szCs w:val="18"/>
+          <w:lang w:eastAsia="de-CH"/>
+        </w:rPr>
+      </w:pPr>
+      <w:r>
+        <w:rPr>
+          <w:rFonts w:ascii="Courier New" w:eastAsia="Times New Roman" w:hAnsi="Courier New" w:cs="Courier New"/>
+          <w:color w:val="000000"/>
+          <w:sz w:val="16"/>
+          <w:szCs w:val="18"/>
+          <w:lang w:eastAsia="de-CH"/>
+        </w:rPr>
+        <w:t xml:space="preserve">time1 = </w:t>
+      </w:r>
+      <w:proofErr w:type="spellStart"/>
+      <w:r>
+        <w:rPr>
+          <w:rFonts w:ascii="Courier New" w:eastAsia="Times New Roman" w:hAnsi="Courier New" w:cs="Courier New"/>
+          <w:color w:val="000000"/>
+          <w:sz w:val="16"/>
+          <w:szCs w:val="18"/>
+          <w:lang w:eastAsia="de-CH"/>
+        </w:rPr>
+        <w:t>clock</w:t>
+      </w:r>
+      <w:proofErr w:type="spellEnd"/>
+      <w:r>
+        <w:rPr>
+          <w:rFonts w:ascii="Courier New" w:eastAsia="Times New Roman" w:hAnsi="Courier New" w:cs="Courier New"/>
+          <w:color w:val="000000"/>
+          <w:sz w:val="16"/>
+          <w:szCs w:val="18"/>
+          <w:lang w:eastAsia="de-CH"/>
+        </w:rPr>
+        <w:t>(); // Clock starten</w:t>
+      </w:r>
+    </w:p>
+    <w:p>
+      <w:pPr>
+        <w:pBdr>
+          <w:top w:val="inset" w:sz="6" w:space="5" w:color="auto"/>
+          <w:left w:val="inset" w:sz="6" w:space="5" w:color="auto"/>
+          <w:bottom w:val="inset" w:sz="6" w:space="5" w:color="auto"/>
+          <w:right w:val="inset" w:sz="6" w:space="5" w:color="auto"/>
+        </w:pBdr>
+        <w:shd w:val="clear" w:color="auto" w:fill="F8F8F8"/>
+        <w:tabs>
+          <w:tab w:val="left" w:pos="916"/>
+          <w:tab w:val="left" w:pos="1832"/>
+          <w:tab w:val="left" w:pos="2748"/>
+          <w:tab w:val="left" w:pos="3664"/>
+          <w:tab w:val="left" w:pos="4580"/>
+          <w:tab w:val="left" w:pos="5496"/>
+          <w:tab w:val="left" w:pos="6412"/>
+          <w:tab w:val="left" w:pos="7328"/>
+          <w:tab w:val="left" w:pos="8244"/>
+          <w:tab w:val="left" w:pos="9160"/>
+          <w:tab w:val="left" w:pos="10076"/>
+          <w:tab w:val="left" w:pos="10992"/>
+          <w:tab w:val="left" w:pos="11908"/>
+          <w:tab w:val="left" w:pos="12824"/>
+          <w:tab w:val="left" w:pos="13740"/>
+          <w:tab w:val="left" w:pos="14656"/>
+        </w:tabs>
+        <w:spacing w:after="0" w:line="180" w:lineRule="atLeast"/>
+        <w:rPr>
+          <w:rFonts w:ascii="Courier New" w:eastAsia="Times New Roman" w:hAnsi="Courier New" w:cs="Courier New"/>
+          <w:color w:val="000000"/>
+          <w:sz w:val="16"/>
+          <w:szCs w:val="18"/>
+          <w:lang w:eastAsia="de-CH"/>
+        </w:rPr>
+      </w:pPr>
+      <w:r>
+        <w:rPr>
+          <w:rFonts w:ascii="Courier New" w:eastAsia="Times New Roman" w:hAnsi="Courier New" w:cs="Courier New"/>
+          <w:color w:val="000000"/>
+          <w:sz w:val="16"/>
+          <w:szCs w:val="18"/>
+          <w:lang w:eastAsia="de-CH"/>
+        </w:rPr>
+        <w:t>//</w:t>
+      </w:r>
+      <w:r>
+        <w:rPr>
+          <w:rFonts w:ascii="Courier New" w:eastAsia="Times New Roman" w:hAnsi="Courier New" w:cs="Courier New"/>
+          <w:color w:val="000000"/>
+          <w:sz w:val="16"/>
+          <w:szCs w:val="18"/>
+          <w:lang w:eastAsia="de-CH"/>
+        </w:rPr>
+        <w:t xml:space="preserve"> Testmethode hier aufrufen</w:t>
+      </w:r>
+    </w:p>
+    <w:p>
+      <w:pPr>
+        <w:pBdr>
+          <w:top w:val="inset" w:sz="6" w:space="5" w:color="auto"/>
+          <w:left w:val="inset" w:sz="6" w:space="5" w:color="auto"/>
+          <w:bottom w:val="inset" w:sz="6" w:space="5" w:color="auto"/>
+          <w:right w:val="inset" w:sz="6" w:space="5" w:color="auto"/>
+        </w:pBdr>
+        <w:shd w:val="clear" w:color="auto" w:fill="F8F8F8"/>
+        <w:tabs>
+          <w:tab w:val="left" w:pos="916"/>
+          <w:tab w:val="left" w:pos="1832"/>
+          <w:tab w:val="left" w:pos="2748"/>
+          <w:tab w:val="left" w:pos="3664"/>
+          <w:tab w:val="left" w:pos="4580"/>
+          <w:tab w:val="left" w:pos="5496"/>
+          <w:tab w:val="left" w:pos="6412"/>
+          <w:tab w:val="left" w:pos="7328"/>
+          <w:tab w:val="left" w:pos="8244"/>
+          <w:tab w:val="left" w:pos="9160"/>
+          <w:tab w:val="left" w:pos="10076"/>
+          <w:tab w:val="left" w:pos="10992"/>
+          <w:tab w:val="left" w:pos="11908"/>
+          <w:tab w:val="left" w:pos="12824"/>
+          <w:tab w:val="left" w:pos="13740"/>
+          <w:tab w:val="left" w:pos="14656"/>
+        </w:tabs>
+        <w:spacing w:after="0" w:line="180" w:lineRule="atLeast"/>
+        <w:rPr>
+          <w:rFonts w:ascii="Courier New" w:eastAsia="Times New Roman" w:hAnsi="Courier New" w:cs="Courier New"/>
+          <w:color w:val="000000"/>
+          <w:sz w:val="16"/>
+          <w:szCs w:val="18"/>
+          <w:lang w:eastAsia="de-CH"/>
+        </w:rPr>
+      </w:pPr>
+      <w:proofErr w:type="spellStart"/>
+      <w:r>
+        <w:rPr>
+          <w:rFonts w:ascii="Courier New" w:eastAsia="Times New Roman" w:hAnsi="Courier New" w:cs="Courier New"/>
+          <w:color w:val="000000"/>
+          <w:sz w:val="16"/>
+          <w:szCs w:val="18"/>
+          <w:lang w:eastAsia="de-CH"/>
+        </w:rPr>
+        <w:t>createList</w:t>
+      </w:r>
+      <w:proofErr w:type="spellEnd"/>
+      <w:r>
+        <w:rPr>
+          <w:rFonts w:ascii="Courier New" w:eastAsia="Times New Roman" w:hAnsi="Courier New" w:cs="Courier New"/>
+          <w:color w:val="000000"/>
+          <w:sz w:val="16"/>
+          <w:szCs w:val="18"/>
+          <w:lang w:eastAsia="de-CH"/>
+        </w:rPr>
+        <w:t xml:space="preserve">();   </w:t>
+      </w:r>
+    </w:p>
+    <w:p>
+      <w:pPr>
+        <w:pBdr>
+          <w:top w:val="inset" w:sz="6" w:space="5" w:color="auto"/>
+          <w:left w:val="inset" w:sz="6" w:space="5" w:color="auto"/>
+          <w:bottom w:val="inset" w:sz="6" w:space="5" w:color="auto"/>
+          <w:right w:val="inset" w:sz="6" w:space="5" w:color="auto"/>
+        </w:pBdr>
+        <w:shd w:val="clear" w:color="auto" w:fill="F8F8F8"/>
+        <w:tabs>
+          <w:tab w:val="left" w:pos="916"/>
+          <w:tab w:val="left" w:pos="1832"/>
+          <w:tab w:val="left" w:pos="2748"/>
+          <w:tab w:val="left" w:pos="3664"/>
+          <w:tab w:val="left" w:pos="4580"/>
+          <w:tab w:val="left" w:pos="5496"/>
+          <w:tab w:val="left" w:pos="6412"/>
+          <w:tab w:val="left" w:pos="7328"/>
+          <w:tab w:val="left" w:pos="8244"/>
+          <w:tab w:val="left" w:pos="9160"/>
+          <w:tab w:val="left" w:pos="10076"/>
+          <w:tab w:val="left" w:pos="10992"/>
+          <w:tab w:val="left" w:pos="11908"/>
+          <w:tab w:val="left" w:pos="12824"/>
+          <w:tab w:val="left" w:pos="13740"/>
+          <w:tab w:val="left" w:pos="14656"/>
+        </w:tabs>
+        <w:spacing w:after="0" w:line="180" w:lineRule="atLeast"/>
+        <w:rPr>
+          <w:rFonts w:ascii="Courier New" w:eastAsia="Times New Roman" w:hAnsi="Courier New" w:cs="Courier New"/>
+          <w:color w:val="000000"/>
+          <w:sz w:val="16"/>
+          <w:szCs w:val="18"/>
+          <w:lang w:eastAsia="de-CH"/>
+        </w:rPr>
+      </w:pPr>
+      <w:r>
+        <w:rPr>
+          <w:rFonts w:ascii="Courier New" w:eastAsia="Times New Roman" w:hAnsi="Courier New" w:cs="Courier New"/>
+          <w:color w:val="000000"/>
+          <w:sz w:val="16"/>
+          <w:szCs w:val="18"/>
+          <w:lang w:eastAsia="de-CH"/>
+        </w:rPr>
+        <w:t xml:space="preserve">time2 = </w:t>
+      </w:r>
+      <w:proofErr w:type="spellStart"/>
+      <w:r>
+        <w:rPr>
+          <w:rFonts w:ascii="Courier New" w:eastAsia="Times New Roman" w:hAnsi="Courier New" w:cs="Courier New"/>
+          <w:color w:val="000000"/>
+          <w:sz w:val="16"/>
+          <w:szCs w:val="18"/>
+          <w:lang w:eastAsia="de-CH"/>
+        </w:rPr>
+        <w:t>clock</w:t>
+      </w:r>
+      <w:proofErr w:type="spellEnd"/>
+      <w:r>
+        <w:rPr>
+          <w:rFonts w:ascii="Courier New" w:eastAsia="Times New Roman" w:hAnsi="Courier New" w:cs="Courier New"/>
+          <w:color w:val="000000"/>
+          <w:sz w:val="16"/>
+          <w:szCs w:val="18"/>
+          <w:lang w:eastAsia="de-CH"/>
+        </w:rPr>
+        <w:t xml:space="preserve"> (); // Clock für Endzeit </w:t>
+      </w:r>
+      <w:proofErr w:type="spellStart"/>
+      <w:r>
+        <w:rPr>
+          <w:rFonts w:ascii="Courier New" w:eastAsia="Times New Roman" w:hAnsi="Courier New" w:cs="Courier New"/>
+          <w:color w:val="000000"/>
+          <w:sz w:val="16"/>
+          <w:szCs w:val="18"/>
+          <w:lang w:eastAsia="de-CH"/>
+        </w:rPr>
+        <w:t>definiren</w:t>
+      </w:r>
+      <w:proofErr w:type="spellEnd"/>
+    </w:p>
+    <w:p>
+      <w:pPr>
+        <w:pBdr>
+          <w:top w:val="inset" w:sz="6" w:space="5" w:color="auto"/>
+          <w:left w:val="inset" w:sz="6" w:space="5" w:color="auto"/>
+          <w:bottom w:val="inset" w:sz="6" w:space="5" w:color="auto"/>
+          <w:right w:val="inset" w:sz="6" w:space="5" w:color="auto"/>
+        </w:pBdr>
+        <w:shd w:val="clear" w:color="auto" w:fill="F8F8F8"/>
+        <w:tabs>
+          <w:tab w:val="left" w:pos="916"/>
+          <w:tab w:val="left" w:pos="1832"/>
+          <w:tab w:val="left" w:pos="2748"/>
+          <w:tab w:val="left" w:pos="3664"/>
+          <w:tab w:val="left" w:pos="4580"/>
+          <w:tab w:val="left" w:pos="5496"/>
+          <w:tab w:val="left" w:pos="6412"/>
+          <w:tab w:val="left" w:pos="7328"/>
+          <w:tab w:val="left" w:pos="8244"/>
+          <w:tab w:val="left" w:pos="9160"/>
+          <w:tab w:val="left" w:pos="10076"/>
+          <w:tab w:val="left" w:pos="10992"/>
+          <w:tab w:val="left" w:pos="11908"/>
+          <w:tab w:val="left" w:pos="12824"/>
+          <w:tab w:val="left" w:pos="13740"/>
+          <w:tab w:val="left" w:pos="14656"/>
+        </w:tabs>
+        <w:spacing w:after="0" w:line="180" w:lineRule="atLeast"/>
+        <w:rPr>
+          <w:rFonts w:ascii="Courier New" w:eastAsia="Times New Roman" w:hAnsi="Courier New" w:cs="Courier New"/>
+          <w:color w:val="000000"/>
+          <w:sz w:val="16"/>
+          <w:szCs w:val="18"/>
+          <w:lang w:eastAsia="de-CH"/>
+        </w:rPr>
+      </w:pPr>
+      <w:r>
+        <w:rPr>
+          <w:rFonts w:ascii="Courier New" w:eastAsia="Times New Roman" w:hAnsi="Courier New" w:cs="Courier New"/>
+          <w:color w:val="000000"/>
+          <w:sz w:val="16"/>
+          <w:szCs w:val="18"/>
+          <w:lang w:eastAsia="de-CH"/>
+        </w:rPr>
+        <w:t>// Berechnung der Dauer</w:t>
+      </w:r>
+    </w:p>
+    <w:p>
+      <w:pPr>
+        <w:pBdr>
+          <w:top w:val="inset" w:sz="6" w:space="5" w:color="auto"/>
+          <w:left w:val="inset" w:sz="6" w:space="5" w:color="auto"/>
+          <w:bottom w:val="inset" w:sz="6" w:space="5" w:color="auto"/>
+          <w:right w:val="inset" w:sz="6" w:space="5" w:color="auto"/>
+        </w:pBdr>
+        <w:shd w:val="clear" w:color="auto" w:fill="F8F8F8"/>
+        <w:tabs>
+          <w:tab w:val="left" w:pos="916"/>
+          <w:tab w:val="left" w:pos="1832"/>
+          <w:tab w:val="left" w:pos="2748"/>
+          <w:tab w:val="left" w:pos="3664"/>
+          <w:tab w:val="left" w:pos="4580"/>
+          <w:tab w:val="left" w:pos="5496"/>
+          <w:tab w:val="left" w:pos="6412"/>
+          <w:tab w:val="left" w:pos="7328"/>
+          <w:tab w:val="left" w:pos="8244"/>
+          <w:tab w:val="left" w:pos="9160"/>
+          <w:tab w:val="left" w:pos="10076"/>
+          <w:tab w:val="left" w:pos="10992"/>
+          <w:tab w:val="left" w:pos="11908"/>
+          <w:tab w:val="left" w:pos="12824"/>
+          <w:tab w:val="left" w:pos="13740"/>
+          <w:tab w:val="left" w:pos="14656"/>
+        </w:tabs>
+        <w:spacing w:after="0" w:line="180" w:lineRule="atLeast"/>
+        <w:rPr>
+          <w:rFonts w:ascii="Courier New" w:eastAsia="Times New Roman" w:hAnsi="Courier New" w:cs="Courier New"/>
+          <w:color w:val="000000"/>
+          <w:sz w:val="16"/>
+          <w:szCs w:val="18"/>
+          <w:lang w:val="en-GB" w:eastAsia="de-CH"/>
+        </w:rPr>
+      </w:pPr>
+      <w:r>
+        <w:rPr>
+          <w:rFonts w:ascii="Courier New" w:eastAsia="Times New Roman" w:hAnsi="Courier New" w:cs="Courier New"/>
+          <w:color w:val="000000"/>
+          <w:sz w:val="16"/>
+          <w:szCs w:val="18"/>
+          <w:lang w:val="en-GB" w:eastAsia="de-CH"/>
+        </w:rPr>
+        <w:t>thou  = (time2-time1) * 1000 / CLOCKS_PER_SEC;</w:t>
+      </w:r>
+    </w:p>
+    <w:p>
+      <w:pPr>
+        <w:pBdr>
+          <w:top w:val="inset" w:sz="6" w:space="5" w:color="auto"/>
+          <w:left w:val="inset" w:sz="6" w:space="5" w:color="auto"/>
+          <w:bottom w:val="inset" w:sz="6" w:space="5" w:color="auto"/>
+          <w:right w:val="inset" w:sz="6" w:space="5" w:color="auto"/>
+        </w:pBdr>
+        <w:shd w:val="clear" w:color="auto" w:fill="F8F8F8"/>
+        <w:tabs>
+          <w:tab w:val="left" w:pos="916"/>
+          <w:tab w:val="left" w:pos="1832"/>
+          <w:tab w:val="left" w:pos="2748"/>
+          <w:tab w:val="left" w:pos="3664"/>
+          <w:tab w:val="left" w:pos="4580"/>
+          <w:tab w:val="left" w:pos="5496"/>
+          <w:tab w:val="left" w:pos="6412"/>
+          <w:tab w:val="left" w:pos="7328"/>
+          <w:tab w:val="left" w:pos="8244"/>
+          <w:tab w:val="left" w:pos="9160"/>
+          <w:tab w:val="left" w:pos="10076"/>
+          <w:tab w:val="left" w:pos="10992"/>
+          <w:tab w:val="left" w:pos="11908"/>
+          <w:tab w:val="left" w:pos="12824"/>
+          <w:tab w:val="left" w:pos="13740"/>
+          <w:tab w:val="left" w:pos="14656"/>
+        </w:tabs>
+        <w:spacing w:after="0" w:line="180" w:lineRule="atLeast"/>
+        <w:rPr>
+          <w:rFonts w:ascii="Courier New" w:eastAsia="Times New Roman" w:hAnsi="Courier New" w:cs="Courier New"/>
+          <w:color w:val="000000"/>
+          <w:sz w:val="16"/>
+          <w:szCs w:val="18"/>
+          <w:lang w:eastAsia="de-CH"/>
+        </w:rPr>
+      </w:pPr>
+      <w:r>
+        <w:rPr>
+          <w:rFonts w:ascii="Courier New" w:eastAsia="Times New Roman" w:hAnsi="Courier New" w:cs="Courier New"/>
+          <w:color w:val="000000"/>
+          <w:sz w:val="16"/>
+          <w:szCs w:val="18"/>
+          <w:lang w:eastAsia="de-CH"/>
+        </w:rPr>
+        <w:t xml:space="preserve">sec   = </w:t>
+      </w:r>
+      <w:proofErr w:type="spellStart"/>
+      <w:r>
+        <w:rPr>
+          <w:rFonts w:ascii="Courier New" w:eastAsia="Times New Roman" w:hAnsi="Courier New" w:cs="Courier New"/>
+          <w:color w:val="000000"/>
+          <w:sz w:val="16"/>
+          <w:szCs w:val="18"/>
+          <w:lang w:eastAsia="de-CH"/>
+        </w:rPr>
+        <w:t>thou</w:t>
+      </w:r>
+      <w:proofErr w:type="spellEnd"/>
+      <w:r>
+        <w:rPr>
+          <w:rFonts w:ascii="Courier New" w:eastAsia="Times New Roman" w:hAnsi="Courier New" w:cs="Courier New"/>
+          <w:color w:val="000000"/>
+          <w:sz w:val="16"/>
+          <w:szCs w:val="18"/>
+          <w:lang w:eastAsia="de-CH"/>
+        </w:rPr>
+        <w:t xml:space="preserve"> / 1000;</w:t>
+      </w:r>
+    </w:p>
+    <w:p>
+      <w:pPr>
+        <w:pBdr>
+          <w:top w:val="inset" w:sz="6" w:space="5" w:color="auto"/>
+          <w:left w:val="inset" w:sz="6" w:space="5" w:color="auto"/>
+          <w:bottom w:val="inset" w:sz="6" w:space="5" w:color="auto"/>
+          <w:right w:val="inset" w:sz="6" w:space="5" w:color="auto"/>
+        </w:pBdr>
+        <w:shd w:val="clear" w:color="auto" w:fill="F8F8F8"/>
+        <w:tabs>
+          <w:tab w:val="left" w:pos="916"/>
+          <w:tab w:val="left" w:pos="1832"/>
+          <w:tab w:val="left" w:pos="2748"/>
+          <w:tab w:val="left" w:pos="3664"/>
+          <w:tab w:val="left" w:pos="4580"/>
+          <w:tab w:val="left" w:pos="5496"/>
+          <w:tab w:val="left" w:pos="6412"/>
+          <w:tab w:val="left" w:pos="7328"/>
+          <w:tab w:val="left" w:pos="8244"/>
+          <w:tab w:val="left" w:pos="9160"/>
+          <w:tab w:val="left" w:pos="10076"/>
+          <w:tab w:val="left" w:pos="10992"/>
+          <w:tab w:val="left" w:pos="11908"/>
+          <w:tab w:val="left" w:pos="12824"/>
+          <w:tab w:val="left" w:pos="13740"/>
+          <w:tab w:val="left" w:pos="14656"/>
+        </w:tabs>
+        <w:spacing w:after="0" w:line="180" w:lineRule="atLeast"/>
+        <w:rPr>
+          <w:rFonts w:ascii="Courier New" w:eastAsia="Times New Roman" w:hAnsi="Courier New" w:cs="Courier New"/>
+          <w:color w:val="000000"/>
+          <w:sz w:val="16"/>
+          <w:szCs w:val="18"/>
+          <w:lang w:eastAsia="de-CH"/>
+        </w:rPr>
+      </w:pPr>
+      <w:proofErr w:type="spellStart"/>
+      <w:r>
+        <w:rPr>
+          <w:rFonts w:ascii="Courier New" w:eastAsia="Times New Roman" w:hAnsi="Courier New" w:cs="Courier New"/>
+          <w:color w:val="000000"/>
+          <w:sz w:val="16"/>
+          <w:szCs w:val="18"/>
+          <w:lang w:eastAsia="de-CH"/>
+        </w:rPr>
+        <w:t>thou</w:t>
+      </w:r>
+      <w:proofErr w:type="spellEnd"/>
+      <w:r>
+        <w:rPr>
+          <w:rFonts w:ascii="Courier New" w:eastAsia="Times New Roman" w:hAnsi="Courier New" w:cs="Courier New"/>
+          <w:color w:val="000000"/>
+          <w:sz w:val="16"/>
+          <w:szCs w:val="18"/>
+          <w:lang w:eastAsia="de-CH"/>
+        </w:rPr>
+        <w:t xml:space="preserve"> -= sec * 1000;</w:t>
+      </w:r>
+    </w:p>
+    <w:p>
+      <w:pPr>
+        <w:pBdr>
+          <w:top w:val="inset" w:sz="6" w:space="5" w:color="auto"/>
+          <w:left w:val="inset" w:sz="6" w:space="5" w:color="auto"/>
+          <w:bottom w:val="inset" w:sz="6" w:space="5" w:color="auto"/>
+          <w:right w:val="inset" w:sz="6" w:space="5" w:color="auto"/>
+        </w:pBdr>
+        <w:shd w:val="clear" w:color="auto" w:fill="F8F8F8"/>
+        <w:tabs>
+          <w:tab w:val="left" w:pos="916"/>
+          <w:tab w:val="left" w:pos="1832"/>
+          <w:tab w:val="left" w:pos="2748"/>
+          <w:tab w:val="left" w:pos="3664"/>
+          <w:tab w:val="left" w:pos="4580"/>
+          <w:tab w:val="left" w:pos="5496"/>
+          <w:tab w:val="left" w:pos="6412"/>
+          <w:tab w:val="left" w:pos="7328"/>
+          <w:tab w:val="left" w:pos="8244"/>
+          <w:tab w:val="left" w:pos="9160"/>
+          <w:tab w:val="left" w:pos="10076"/>
+          <w:tab w:val="left" w:pos="10992"/>
+          <w:tab w:val="left" w:pos="11908"/>
+          <w:tab w:val="left" w:pos="12824"/>
+          <w:tab w:val="left" w:pos="13740"/>
+          <w:tab w:val="left" w:pos="14656"/>
+        </w:tabs>
+        <w:spacing w:after="0" w:line="180" w:lineRule="atLeast"/>
+        <w:rPr>
+          <w:rFonts w:ascii="Courier New" w:eastAsia="Times New Roman" w:hAnsi="Courier New" w:cs="Courier New"/>
+          <w:color w:val="000000"/>
+          <w:sz w:val="16"/>
+          <w:szCs w:val="18"/>
+          <w:lang w:eastAsia="de-CH"/>
+        </w:rPr>
+      </w:pPr>
+      <w:r>
+        <w:rPr>
+          <w:rFonts w:ascii="Courier New" w:eastAsia="Times New Roman" w:hAnsi="Courier New" w:cs="Courier New"/>
+          <w:color w:val="000000"/>
+          <w:sz w:val="16"/>
+          <w:szCs w:val="18"/>
+          <w:lang w:eastAsia="de-CH"/>
+        </w:rPr>
+        <w:t>// Ausgabe der Dauer</w:t>
+      </w:r>
+    </w:p>
+    <w:p>
+      <w:pPr>
+        <w:pBdr>
+          <w:top w:val="inset" w:sz="6" w:space="5" w:color="auto"/>
+          <w:left w:val="inset" w:sz="6" w:space="5" w:color="auto"/>
+          <w:bottom w:val="inset" w:sz="6" w:space="5" w:color="auto"/>
+          <w:right w:val="inset" w:sz="6" w:space="5" w:color="auto"/>
+        </w:pBdr>
+        <w:shd w:val="clear" w:color="auto" w:fill="F8F8F8"/>
+        <w:tabs>
+          <w:tab w:val="left" w:pos="916"/>
+          <w:tab w:val="left" w:pos="1832"/>
+          <w:tab w:val="left" w:pos="2748"/>
+          <w:tab w:val="left" w:pos="3664"/>
+          <w:tab w:val="left" w:pos="4580"/>
+          <w:tab w:val="left" w:pos="5496"/>
+          <w:tab w:val="left" w:pos="6412"/>
+          <w:tab w:val="left" w:pos="7328"/>
+          <w:tab w:val="left" w:pos="8244"/>
+          <w:tab w:val="left" w:pos="9160"/>
+          <w:tab w:val="left" w:pos="10076"/>
+          <w:tab w:val="left" w:pos="10992"/>
+          <w:tab w:val="left" w:pos="11908"/>
+          <w:tab w:val="left" w:pos="12824"/>
+          <w:tab w:val="left" w:pos="13740"/>
+          <w:tab w:val="left" w:pos="14656"/>
+        </w:tabs>
+        <w:spacing w:after="0" w:line="180" w:lineRule="atLeast"/>
+        <w:rPr>
+          <w:rFonts w:ascii="Courier New" w:eastAsia="Times New Roman" w:hAnsi="Courier New" w:cs="Courier New"/>
+          <w:color w:val="000000"/>
+          <w:sz w:val="16"/>
+          <w:szCs w:val="18"/>
+          <w:lang w:val="en-GB" w:eastAsia="de-CH"/>
+        </w:rPr>
+      </w:pPr>
+      <w:proofErr w:type="spellStart"/>
+      <w:r>
+        <w:rPr>
+          <w:rFonts w:ascii="Courier New" w:eastAsia="Times New Roman" w:hAnsi="Courier New" w:cs="Courier New"/>
+          <w:color w:val="000000"/>
+          <w:sz w:val="16"/>
+          <w:szCs w:val="18"/>
+          <w:lang w:val="en-GB" w:eastAsia="de-CH"/>
+        </w:rPr>
+        <w:t>printf</w:t>
+      </w:r>
+      <w:proofErr w:type="spellEnd"/>
+      <w:r>
+        <w:rPr>
+          <w:rFonts w:ascii="Courier New" w:eastAsia="Times New Roman" w:hAnsi="Courier New" w:cs="Courier New"/>
+          <w:color w:val="000000"/>
+          <w:sz w:val="16"/>
+          <w:szCs w:val="18"/>
+          <w:lang w:val="en-GB" w:eastAsia="de-CH"/>
+        </w:rPr>
+        <w:t xml:space="preserve"> ("%ld.%03ld sec.\n\n", sec, thou);</w:t>
+      </w:r>
+    </w:p>
+    <w:p>
+      <w:pPr>
+        <w:rPr>
+          <w:lang w:val="en-GB"/>
+        </w:rPr>
       </w:pPr>
     </w:p>
     <w:p>
       <w:pPr>
-        <w:pStyle w:val="berschrift3"/>
+        <w:rPr>
+          <w:lang w:val="en-GB"/>
+        </w:rPr>
+      </w:pPr>
+    </w:p>
+    <w:p>
+      <w:pPr>
+        <w:pStyle w:val="berschrift2"/>
         <w:numPr>
-          <w:ilvl w:val="2"/>
+          <w:ilvl w:val="1"/>
           <w:numId w:val="1"/>
         </w:numPr>
+        <w:pBdr>
+          <w:bottom w:val="single" w:sz="4" w:space="1" w:color="auto"/>
+        </w:pBdr>
       </w:pPr>
-      <w:bookmarkStart w:id="3" w:name="_Toc534884557"/>
-      <w:r>
-        <w:t>Testgerät</w:t>
-      </w:r>
-      <w:bookmarkEnd w:id="3"/>
+      <w:bookmarkStart w:id="2" w:name="_Toc534983319"/>
+      <w:r>
+        <w:t>Bubblesort</w:t>
+      </w:r>
+      <w:bookmarkEnd w:id="2"/>
     </w:p>
-    <w:tbl>
-      <w:tblPr>
-        <w:tblStyle w:val="Tabellenraster"/>
-        <w:tblW w:w="0" w:type="auto"/>
-        <w:tblLook w:val="04A0" w:firstRow="1" w:lastRow="0" w:firstColumn="1" w:lastColumn="0" w:noHBand="0" w:noVBand="1"/>
-      </w:tblPr>
-      <w:tblGrid>
-        <w:gridCol w:w="4531"/>
-        <w:gridCol w:w="4531"/>
-      </w:tblGrid>
-      <w:tr>
-        <w:tc>
-          <w:tcPr>
-            <w:tcW w:w="4531" w:type="dxa"/>
-          </w:tcPr>
-          <w:p>
-            <w:pPr>
-              <w:rPr>
-                <w:b/>
-              </w:rPr>
-            </w:pPr>
-            <w:r>
-              <w:rPr>
-                <w:b/>
-              </w:rPr>
-              <w:t>Produktname</w:t>
-            </w:r>
-          </w:p>
-        </w:tc>
-        <w:tc>
-          <w:tcPr>
-            <w:tcW w:w="4531" w:type="dxa"/>
-          </w:tcPr>
-          <w:p>
-            <w:r>
-              <w:rPr>
-                <w:lang w:val="fr-CH"/>
-              </w:rPr>
-              <w:t>ASUS VivoMini UN68U-M048Z</w:t>
-            </w:r>
-          </w:p>
-        </w:tc>
-      </w:tr>
-      <w:tr>
-        <w:tc>
-          <w:tcPr>
-            <w:tcW w:w="4531" w:type="dxa"/>
-          </w:tcPr>
-          <w:p>
-            <w:pPr>
-              <w:rPr>
-                <w:b/>
-              </w:rPr>
-            </w:pPr>
-            <w:r>
-              <w:rPr>
-                <w:b/>
-              </w:rPr>
-              <w:t>CPU</w:t>
-            </w:r>
-          </w:p>
-        </w:tc>
-        <w:tc>
-          <w:tcPr>
-            <w:tcW w:w="4531" w:type="dxa"/>
-          </w:tcPr>
-          <w:p>
-            <w:pPr>
-              <w:rPr>
-                <w:lang w:val="fr-CH"/>
-              </w:rPr>
-            </w:pPr>
-            <w:r>
-              <w:rPr>
-                <w:lang w:val="en-GB"/>
-              </w:rPr>
-              <w:t>Intel Core i7-8550U</w:t>
-            </w:r>
-          </w:p>
-        </w:tc>
-      </w:tr>
-      <w:tr>
-        <w:tc>
-          <w:tcPr>
-            <w:tcW w:w="4531" w:type="dxa"/>
-          </w:tcPr>
-          <w:p>
-            <w:pPr>
-              <w:rPr>
-                <w:b/>
-              </w:rPr>
-            </w:pPr>
-            <w:r>
-              <w:rPr>
-                <w:b/>
-              </w:rPr>
-              <w:t>RAM</w:t>
-            </w:r>
-          </w:p>
-        </w:tc>
-        <w:tc>
-          <w:tcPr>
-            <w:tcW w:w="4531" w:type="dxa"/>
-          </w:tcPr>
-          <w:p>
-            <w:pPr>
-              <w:rPr>
-                <w:lang w:val="en-GB"/>
-              </w:rPr>
-            </w:pPr>
-            <w:r>
-              <w:rPr>
-                <w:lang w:val="en-GB"/>
-              </w:rPr>
-              <w:t>16GB</w:t>
-            </w:r>
-          </w:p>
-        </w:tc>
-      </w:tr>
-      <w:tr>
-        <w:tc>
-          <w:tcPr>
-            <w:tcW w:w="4531" w:type="dxa"/>
-          </w:tcPr>
-          <w:p>
-            <w:pPr>
-              <w:rPr>
-                <w:b/>
-              </w:rPr>
-            </w:pPr>
-            <w:r>
-              <w:rPr>
-                <w:b/>
-              </w:rPr>
-              <w:t>Prozessor Taktfrequenz</w:t>
-            </w:r>
-          </w:p>
-        </w:tc>
-        <w:tc>
-          <w:tcPr>
-            <w:tcW w:w="4531" w:type="dxa"/>
-          </w:tcPr>
-          <w:p>
-            <w:pPr>
-              <w:rPr>
-                <w:lang w:val="en-GB"/>
-              </w:rPr>
-            </w:pPr>
-            <w:r>
-              <w:rPr>
-                <w:lang w:val="en-GB"/>
-              </w:rPr>
-              <w:t>1.80 GHZ</w:t>
-            </w:r>
-          </w:p>
-        </w:tc>
-      </w:tr>
-    </w:tbl>
     <w:p/>
     <w:p>
       <w:pPr>
@@ -1199,11 +1497,11 @@
           <w:numId w:val="1"/>
         </w:numPr>
       </w:pPr>
-      <w:bookmarkStart w:id="4" w:name="_Toc534884558"/>
+      <w:bookmarkStart w:id="3" w:name="_Toc534983320"/>
       <w:r>
         <w:t>Messungen</w:t>
       </w:r>
-      <w:bookmarkEnd w:id="4"/>
+      <w:bookmarkEnd w:id="3"/>
     </w:p>
     <w:tbl>
       <w:tblPr>
@@ -1501,7 +1799,25 @@
                 <w:sz w:val="20"/>
                 <w:lang w:eastAsia="de-CH"/>
               </w:rPr>
-              <w:t>1s</w:t>
+              <w:t>1</w:t>
+            </w:r>
+            <w:r>
+              <w:rPr>
+                <w:rFonts w:ascii="Calibri" w:eastAsia="Times New Roman" w:hAnsi="Calibri" w:cs="Calibri"/>
+                <w:color w:val="000000"/>
+                <w:sz w:val="20"/>
+                <w:lang w:eastAsia="de-CH"/>
+              </w:rPr>
+              <w:t>.851</w:t>
+            </w:r>
+            <w:r>
+              <w:rPr>
+                <w:rFonts w:ascii="Calibri" w:eastAsia="Times New Roman" w:hAnsi="Calibri" w:cs="Calibri"/>
+                <w:color w:val="000000"/>
+                <w:sz w:val="20"/>
+                <w:lang w:eastAsia="de-CH"/>
+              </w:rPr>
+              <w:t>s</w:t>
             </w:r>
           </w:p>
         </w:tc>
@@ -1561,7 +1877,16 @@
                 <w:sz w:val="20"/>
                 <w:lang w:eastAsia="de-CH"/>
               </w:rPr>
-              <w:t>1s</w:t>
+              <w:t>0.010</w:t>
+            </w:r>
+            <w:r>
+              <w:rPr>
+                <w:rFonts w:ascii="Calibri" w:eastAsia="Times New Roman" w:hAnsi="Calibri" w:cs="Calibri"/>
+                <w:color w:val="000000"/>
+                <w:sz w:val="20"/>
+                <w:lang w:eastAsia="de-CH"/>
+              </w:rPr>
+              <w:t>s</w:t>
             </w:r>
           </w:p>
         </w:tc>
@@ -1678,7 +2003,25 @@
                 <w:sz w:val="20"/>
                 <w:lang w:eastAsia="de-CH"/>
               </w:rPr>
-              <w:t>1s</w:t>
+              <w:t>1</w:t>
+            </w:r>
+            <w:r>
+              <w:rPr>
+                <w:rFonts w:ascii="Calibri" w:eastAsia="Times New Roman" w:hAnsi="Calibri" w:cs="Calibri"/>
+                <w:color w:val="000000"/>
+                <w:sz w:val="20"/>
+                <w:lang w:eastAsia="de-CH"/>
+              </w:rPr>
+              <w:t>.340</w:t>
+            </w:r>
+            <w:r>
+              <w:rPr>
+                <w:rFonts w:ascii="Calibri" w:eastAsia="Times New Roman" w:hAnsi="Calibri" w:cs="Calibri"/>
+                <w:color w:val="000000"/>
+                <w:sz w:val="20"/>
+                <w:lang w:eastAsia="de-CH"/>
+              </w:rPr>
+              <w:t>s</w:t>
             </w:r>
           </w:p>
         </w:tc>
@@ -1738,7 +2081,16 @@
                 <w:sz w:val="20"/>
                 <w:lang w:eastAsia="de-CH"/>
               </w:rPr>
-              <w:t>1s</w:t>
+              <w:t>0.100</w:t>
+            </w:r>
+            <w:r>
+              <w:rPr>
+                <w:rFonts w:ascii="Calibri" w:eastAsia="Times New Roman" w:hAnsi="Calibri" w:cs="Calibri"/>
+                <w:color w:val="000000"/>
+                <w:sz w:val="20"/>
+                <w:lang w:eastAsia="de-CH"/>
+              </w:rPr>
+              <w:t>s</w:t>
             </w:r>
           </w:p>
         </w:tc>
@@ -1855,7 +2207,25 @@
                 <w:sz w:val="20"/>
                 <w:lang w:eastAsia="de-CH"/>
               </w:rPr>
-              <w:t>1s</w:t>
+              <w:t>1</w:t>
+            </w:r>
+            <w:r>
+              <w:rPr>
+                <w:rFonts w:ascii="Calibri" w:eastAsia="Times New Roman" w:hAnsi="Calibri" w:cs="Calibri"/>
+                <w:color w:val="000000"/>
+                <w:sz w:val="20"/>
+                <w:lang w:eastAsia="de-CH"/>
+              </w:rPr>
+              <w:t>.730</w:t>
+            </w:r>
+            <w:r>
+              <w:rPr>
+                <w:rFonts w:ascii="Calibri" w:eastAsia="Times New Roman" w:hAnsi="Calibri" w:cs="Calibri"/>
+                <w:color w:val="000000"/>
+                <w:sz w:val="20"/>
+                <w:lang w:eastAsia="de-CH"/>
+              </w:rPr>
+              <w:t>s</w:t>
             </w:r>
           </w:p>
         </w:tc>
@@ -1915,7 +2285,7 @@
                 <w:sz w:val="20"/>
                 <w:lang w:eastAsia="de-CH"/>
               </w:rPr>
-              <w:t>1s</w:t>
+              <w:t>0.200s</w:t>
             </w:r>
           </w:p>
         </w:tc>
@@ -2032,7 +2402,16 @@
                 <w:sz w:val="20"/>
                 <w:lang w:eastAsia="de-CH"/>
               </w:rPr>
-              <w:t>2s</w:t>
+              <w:t>3.960</w:t>
+            </w:r>
+            <w:r>
+              <w:rPr>
+                <w:rFonts w:ascii="Calibri" w:eastAsia="Times New Roman" w:hAnsi="Calibri" w:cs="Calibri"/>
+                <w:color w:val="000000"/>
+                <w:sz w:val="20"/>
+                <w:lang w:eastAsia="de-CH"/>
+              </w:rPr>
+              <w:t>s</w:t>
             </w:r>
           </w:p>
         </w:tc>
@@ -2092,7 +2471,7 @@
                 <w:sz w:val="20"/>
                 <w:lang w:eastAsia="de-CH"/>
               </w:rPr>
-              <w:t>über 10min</w:t>
+              <w:t>18.345s</w:t>
             </w:r>
           </w:p>
         </w:tc>
@@ -2217,7 +2596,16 @@
                 <w:sz w:val="20"/>
                 <w:lang w:eastAsia="de-CH"/>
               </w:rPr>
-              <w:t>3s</w:t>
+              <w:t>6.390</w:t>
+            </w:r>
+            <w:r>
+              <w:rPr>
+                <w:rFonts w:ascii="Calibri" w:eastAsia="Times New Roman" w:hAnsi="Calibri" w:cs="Calibri"/>
+                <w:color w:val="000000"/>
+                <w:sz w:val="20"/>
+                <w:lang w:eastAsia="de-CH"/>
+              </w:rPr>
+              <w:t>s</w:t>
             </w:r>
           </w:p>
         </w:tc>
@@ -2336,30 +2724,13 @@
                 <w:sz w:val="20"/>
                 <w:lang w:eastAsia="de-CH"/>
               </w:rPr>
-              <w:t>Komplettes Vis</w:t>
-            </w:r>
-            <w:r>
-              <w:rPr>
-                <w:rFonts w:ascii="Calibri" w:eastAsia="Times New Roman" w:hAnsi="Calibri" w:cs="Calibri"/>
-                <w:color w:val="000000"/>
-                <w:sz w:val="20"/>
-                <w:lang w:eastAsia="de-CH"/>
-              </w:rPr>
-              <w:t>u</w:t>
-            </w:r>
-            <w:r>
-              <w:rPr>
-                <w:rFonts w:ascii="Calibri" w:eastAsia="Times New Roman" w:hAnsi="Calibri" w:cs="Calibri"/>
-                <w:color w:val="000000"/>
-                <w:sz w:val="20"/>
-                <w:lang w:eastAsia="de-CH"/>
-              </w:rPr>
-              <w:t>al Studio abgebrochen</w:t>
+              <w:t>CPU Auslastung 30%</w:t>
             </w:r>
           </w:p>
         </w:tc>
       </w:tr>
     </w:tbl>
+    <w:p/>
     <w:p/>
     <w:p>
       <w:pPr>
@@ -2369,76 +2740,92 @@
           <w:numId w:val="1"/>
         </w:numPr>
       </w:pPr>
-      <w:bookmarkStart w:id="5" w:name="_Toc534884559"/>
-      <w:r>
-        <w:t>Kurzbeschrieb</w:t>
-      </w:r>
-      <w:r>
-        <w:t xml:space="preserve"> der Analyse</w:t>
-      </w:r>
-      <w:bookmarkEnd w:id="5"/>
+      <w:bookmarkStart w:id="4" w:name="_Toc534983321"/>
+      <w:r>
+        <w:rPr>
+          <w:noProof/>
+        </w:rPr>
+        <w:drawing>
+          <wp:anchor distT="0" distB="0" distL="114300" distR="114300" simplePos="0" relativeHeight="251659264" behindDoc="0" locked="0" layoutInCell="1" allowOverlap="1" wp14:anchorId="64F38CF7">
+            <wp:simplePos x="0" y="0"/>
+            <wp:positionH relativeFrom="margin">
+              <wp:align>left</wp:align>
+            </wp:positionH>
+            <wp:positionV relativeFrom="paragraph">
+              <wp:posOffset>214630</wp:posOffset>
+            </wp:positionV>
+            <wp:extent cx="2687320" cy="2066925"/>
+            <wp:effectExtent l="0" t="0" r="17780" b="9525"/>
+            <wp:wrapSquare wrapText="bothSides"/>
+            <wp:docPr id="1" name="Diagramm 1">
+              <a:extLst xmlns:a="http://schemas.openxmlformats.org/drawingml/2006/main">
+                <a:ext uri="{FF2B5EF4-FFF2-40B4-BE49-F238E27FC236}">
+                  <a16:creationId xmlns:a16="http://schemas.microsoft.com/office/drawing/2014/main" id="{EE6EC693-8858-4561-B17E-B8EEF4D06FF9}"/>
+                </a:ext>
+              </a:extLst>
+            </wp:docPr>
+            <wp:cNvGraphicFramePr/>
+            <a:graphic xmlns:a="http://schemas.openxmlformats.org/drawingml/2006/main">
+              <a:graphicData uri="http://schemas.openxmlformats.org/drawingml/2006/chart">
+                <c:chart xmlns:c="http://schemas.openxmlformats.org/drawingml/2006/chart" xmlns:r="http://schemas.openxmlformats.org/officeDocument/2006/relationships" r:id="rId8"/>
+              </a:graphicData>
+            </a:graphic>
+            <wp14:sizeRelH relativeFrom="margin">
+              <wp14:pctWidth>0</wp14:pctWidth>
+            </wp14:sizeRelH>
+            <wp14:sizeRelV relativeFrom="margin">
+              <wp14:pctHeight>0</wp14:pctHeight>
+            </wp14:sizeRelV>
+          </wp:anchor>
+        </w:drawing>
+      </w:r>
+      <w:r>
+        <w:rPr>
+          <w:noProof/>
+        </w:rPr>
+        <w:drawing>
+          <wp:anchor distT="0" distB="0" distL="114300" distR="114300" simplePos="0" relativeHeight="251658240" behindDoc="0" locked="0" layoutInCell="1" allowOverlap="1" wp14:anchorId="51BBEFC0">
+            <wp:simplePos x="0" y="0"/>
+            <wp:positionH relativeFrom="margin">
+              <wp:posOffset>2781300</wp:posOffset>
+            </wp:positionH>
+            <wp:positionV relativeFrom="paragraph">
+              <wp:posOffset>214630</wp:posOffset>
+            </wp:positionV>
+            <wp:extent cx="2759075" cy="2066925"/>
+            <wp:effectExtent l="0" t="0" r="3175" b="9525"/>
+            <wp:wrapSquare wrapText="bothSides"/>
+            <wp:docPr id="2" name="Diagramm 2">
+              <a:extLst xmlns:a="http://schemas.openxmlformats.org/drawingml/2006/main">
+                <a:ext uri="{FF2B5EF4-FFF2-40B4-BE49-F238E27FC236}">
+                  <a16:creationId xmlns:a16="http://schemas.microsoft.com/office/drawing/2014/main" id="{B98368ED-BBBE-46E9-A657-B63C0D4422C8}"/>
+                </a:ext>
+              </a:extLst>
+            </wp:docPr>
+            <wp:cNvGraphicFramePr/>
+            <a:graphic xmlns:a="http://schemas.openxmlformats.org/drawingml/2006/main">
+              <a:graphicData uri="http://schemas.openxmlformats.org/drawingml/2006/chart">
+                <c:chart xmlns:c="http://schemas.openxmlformats.org/drawingml/2006/chart" xmlns:r="http://schemas.openxmlformats.org/officeDocument/2006/relationships" r:id="rId9"/>
+              </a:graphicData>
+            </a:graphic>
+            <wp14:sizeRelH relativeFrom="margin">
+              <wp14:pctWidth>0</wp14:pctWidth>
+            </wp14:sizeRelH>
+            <wp14:sizeRelV relativeFrom="margin">
+              <wp14:pctHeight>0</wp14:pctHeight>
+            </wp14:sizeRelV>
+          </wp:anchor>
+        </w:drawing>
+      </w:r>
+      <w:r>
+        <w:t>Graphen</w:t>
+      </w:r>
+      <w:bookmarkEnd w:id="4"/>
     </w:p>
     <w:p>
       <w:r>
-        <w:t xml:space="preserve">In meiner hochprofessionellen Analyse, habe ich per Stoppuhr die Zeit der Erstellung der Elemente und die Dauer zur Sortierung der Elemente gemessen. </w:t>
-      </w:r>
-    </w:p>
-    <w:p>
-      <w:r>
-        <w:t>Dabei ist in der Analyse ausgefallen, dass die Erstellung der Elemente deutlich schneller verlief als die Sortierung. Was klar war, weil Bubblesort jedes einzelne Element überprüft und dies bei zu grosser Anzahl lange dauert oder das Programm abbricht.</w:t>
-      </w:r>
-      <w:r>
-        <w:t xml:space="preserve"> Auch die CPU Auslastung</w:t>
-      </w:r>
-      <w:r>
-        <w:t xml:space="preserve"> auf dem Testgerät war sehr interessant, es erreicht bei 50000 Elemente eine Auslastung von 24% bei 1 Millionen Elementen erreicht es sogar eine Auslastung von 30%.</w:t>
-      </w:r>
-    </w:p>
-    <w:p>
-      <w:r>
-        <w:t xml:space="preserve">Zusammengefasst ist Bubblesort eine einfache und simpler Sortieralgorithmus. Codetechnisch ist er einfach einbaubar und kann für </w:t>
-      </w:r>
-      <w:proofErr w:type="spellStart"/>
-      <w:r>
-        <w:t>char</w:t>
-      </w:r>
-      <w:proofErr w:type="spellEnd"/>
-      <w:r>
-        <w:t xml:space="preserve">- oder </w:t>
-      </w:r>
-      <w:proofErr w:type="spellStart"/>
-      <w:r>
-        <w:t>int</w:t>
-      </w:r>
-      <w:proofErr w:type="spellEnd"/>
-      <w:r>
-        <w:t>-Typen prima eingesetzt werden. Leider ist Bubblesort nicht gut erweitbar und kommt bei zu grosser Anzahl von Elementen an seiner Performancegrenzen.</w:t>
-      </w:r>
-    </w:p>
-    <w:p>
-      <w:r>
         <w:br w:type="page"/>
       </w:r>
-    </w:p>
-    <w:p>
-      <w:pPr>
-        <w:pStyle w:val="berschrift2"/>
-        <w:numPr>
-          <w:ilvl w:val="1"/>
-          <w:numId w:val="1"/>
-        </w:numPr>
-        <w:pBdr>
-          <w:bottom w:val="single" w:sz="4" w:space="1" w:color="auto"/>
-        </w:pBdr>
-      </w:pPr>
-      <w:bookmarkStart w:id="6" w:name="_Toc534884560"/>
-      <w:proofErr w:type="spellStart"/>
-      <w:r>
-        <w:lastRenderedPageBreak/>
-        <w:t>Quicksort</w:t>
-      </w:r>
-      <w:bookmarkEnd w:id="6"/>
-      <w:proofErr w:type="spellEnd"/>
     </w:p>
     <w:p>
       <w:pPr>
@@ -2448,52 +2835,110 @@
           <w:numId w:val="1"/>
         </w:numPr>
       </w:pPr>
-      <w:bookmarkStart w:id="7" w:name="_Toc534884561"/>
-      <w:r>
-        <w:t>Testgerät</w:t>
-      </w:r>
-      <w:bookmarkEnd w:id="7"/>
+      <w:bookmarkStart w:id="5" w:name="_Toc534983322"/>
+      <w:r>
+        <w:lastRenderedPageBreak/>
+        <w:t>Kurzbeschrieb</w:t>
+      </w:r>
+      <w:r>
+        <w:t xml:space="preserve"> der Analyse</w:t>
+      </w:r>
+      <w:bookmarkEnd w:id="5"/>
     </w:p>
     <w:p>
-      <w:pPr>
-        <w:pStyle w:val="berschrift3"/>
-        <w:numPr>
-          <w:ilvl w:val="2"/>
-          <w:numId w:val="1"/>
-        </w:numPr>
-      </w:pPr>
-      <w:bookmarkStart w:id="8" w:name="_Toc534884562"/>
-      <w:r>
-        <w:t>Messungen</w:t>
-      </w:r>
-      <w:bookmarkEnd w:id="8"/>
+      <w:r>
+        <w:t xml:space="preserve">In meiner hochprofessionellen Analyse, habe ich </w:t>
+      </w:r>
+      <w:r>
+        <w:t xml:space="preserve">mit der </w:t>
+      </w:r>
+      <w:proofErr w:type="spellStart"/>
+      <w:r>
+        <w:t>time.h</w:t>
+      </w:r>
+      <w:proofErr w:type="spellEnd"/>
+      <w:r>
+        <w:t xml:space="preserve">-Bibliothek die Anfangszeit (Start der Funktion) und Endzeit (Ende der Funktion) bestimmt. Diese wurden schlussendlich subtrahiert und </w:t>
+      </w:r>
+      <w:r>
+        <w:t xml:space="preserve">das Resultat </w:t>
+      </w:r>
+      <w:r>
+        <w:t xml:space="preserve">per </w:t>
+      </w:r>
+      <w:proofErr w:type="spellStart"/>
+      <w:r>
+        <w:t>printf</w:t>
+      </w:r>
+      <w:proofErr w:type="spellEnd"/>
+      <w:r>
+        <w:t xml:space="preserve"> ausgegeben. </w:t>
+      </w:r>
     </w:p>
     <w:p>
-      <w:pPr>
-        <w:pStyle w:val="berschrift3"/>
-        <w:numPr>
-          <w:ilvl w:val="2"/>
-          <w:numId w:val="1"/>
-        </w:numPr>
-      </w:pPr>
-      <w:bookmarkStart w:id="9" w:name="_Toc534884563"/>
-      <w:r>
-        <w:t>Kurzbeschrieb</w:t>
-      </w:r>
-      <w:r>
-        <w:t xml:space="preserve"> der Analyse</w:t>
-      </w:r>
-      <w:bookmarkEnd w:id="9"/>
+      <w:r>
+        <w:t>Dabei ist in der Analyse ausgefallen, dass die Erstellung der Elemente deutlich schneller verlief als die Sortierung. Was klar war, weil Bubblesort jedes einzelne Element überprüft und dies bei zu grosser Anzahl</w:t>
+      </w:r>
+      <w:r>
+        <w:t xml:space="preserve">, </w:t>
+      </w:r>
+      <w:r>
+        <w:t>lange dauert oder das Programm abbricht.</w:t>
+      </w:r>
+      <w:r>
+        <w:t xml:space="preserve"> </w:t>
+      </w:r>
     </w:p>
-    <w:p/>
-    <w:p/>
-    <w:p/>
-    <w:p/>
+    <w:p>
+      <w:r>
+        <w:t>Auch die CPU Auslastung</w:t>
+      </w:r>
+      <w:r>
+        <w:t xml:space="preserve"> auf dem Testgerät war sehr interessant, es erreicht bei 50000 Elemente eine Auslastung von 24% bei 1 Millionen Elementen erreicht es sogar eine Auslastung von 30%.</w:t>
+      </w:r>
+    </w:p>
+    <w:p>
+      <w:r>
+        <w:t>Zusammengefasst ist Bubblesort ein einfache</w:t>
+      </w:r>
+      <w:r>
+        <w:t xml:space="preserve">r </w:t>
+      </w:r>
+      <w:r>
+        <w:t xml:space="preserve">Sortieralgorithmus. Codetechnisch ist er einfach einbaubar und kann für </w:t>
+      </w:r>
+      <w:proofErr w:type="spellStart"/>
+      <w:r>
+        <w:t>char</w:t>
+      </w:r>
+      <w:proofErr w:type="spellEnd"/>
+      <w:r>
+        <w:t xml:space="preserve">- oder </w:t>
+      </w:r>
+      <w:proofErr w:type="spellStart"/>
+      <w:r>
+        <w:t>int</w:t>
+      </w:r>
+      <w:proofErr w:type="spellEnd"/>
+      <w:r>
+        <w:t>-Typen</w:t>
+      </w:r>
+      <w:r>
+        <w:t xml:space="preserve"> Sortierungen</w:t>
+      </w:r>
+      <w:r>
+        <w:t xml:space="preserve"> prima eingesetzt werden. Leider ist Bubblesort nicht gut erweitbar und kommt bei zu grosser Anzahl von Elementen an seiner Performancegrenzen.</w:t>
+      </w:r>
+      <w:bookmarkStart w:id="6" w:name="_GoBack"/>
+      <w:bookmarkEnd w:id="6"/>
+    </w:p>
     <w:sectPr>
-      <w:headerReference w:type="default" r:id="rId8"/>
+      <w:headerReference w:type="default" r:id="rId10"/>
+      <w:footerReference w:type="default" r:id="rId11"/>
       <w:pgSz w:w="11906" w:h="16838"/>
       <w:pgMar w:top="1417" w:right="1417" w:bottom="1134" w:left="1417" w:header="708" w:footer="708" w:gutter="0"/>
       <w:cols w:space="708"/>
+      <w:titlePg/>
       <w:docGrid w:linePitch="360"/>
     </w:sectPr>
   </w:body>
@@ -2523,6 +2968,142 @@
     </w:p>
   </w:endnote>
 </w:endnotes>
+</file>
+
+<file path=word/footer1.xml><?xml version="1.0" encoding="utf-8"?>
+<w:ftr xmlns:wpc="http://schemas.microsoft.com/office/word/2010/wordprocessingCanvas" xmlns:cx="http://schemas.microsoft.com/office/drawing/2014/chartex" xmlns:cx1="http://schemas.microsoft.com/office/drawing/2015/9/8/chartex" xmlns:cx2="http://schemas.microsoft.com/office/drawing/2015/10/21/chartex" xmlns:cx3="http://schemas.microsoft.com/office/drawing/2016/5/9/chartex" xmlns:cx4="http://schemas.microsoft.com/office/drawing/2016/5/10/chartex" xmlns:cx5="http://schemas.microsoft.com/office/drawing/2016/5/11/chartex" xmlns:cx6="http://schemas.microsoft.com/office/drawing/2016/5/12/chartex" xmlns:cx7="http://schemas.microsoft.com/office/drawing/2016/5/13/chartex" xmlns:cx8="http://schemas.microsoft.com/office/drawing/2016/5/14/chartex" xmlns:mc="http://schemas.openxmlformats.org/markup-compatibility/2006" xmlns:aink="http://schemas.microsoft.com/office/drawing/2016/ink" xmlns:am3d="http://schemas.microsoft.com/office/drawing/2017/model3d" xmlns:o="urn:schemas-microsoft-com:office:office" xmlns:r="http://schemas.openxmlformats.org/officeDocument/2006/relationships" xmlns:m="http://schemas.openxmlformats.org/officeDocument/2006/math" xmlns:v="urn:schemas-microsoft-com:vml" xmlns:wp14="http://schemas.microsoft.com/office/word/2010/wordprocessingDrawing" xmlns:wp="http://schemas.openxmlformats.org/drawingml/2006/wordprocessingDrawing" xmlns:w10="urn:schemas-microsoft-com:office:word" xmlns:w="http://schemas.openxmlformats.org/wordprocessingml/2006/main" xmlns:w14="http://schemas.microsoft.com/office/word/2010/wordml" xmlns:w15="http://schemas.microsoft.com/office/word/2012/wordml" xmlns:w16cid="http://schemas.microsoft.com/office/word/2016/wordml/cid" xmlns:w16se="http://schemas.microsoft.com/office/word/2015/wordml/symex" xmlns:wpg="http://schemas.microsoft.com/office/word/2010/wordprocessingGroup" xmlns:wpi="http://schemas.microsoft.com/office/word/2010/wordprocessingInk" xmlns:wne="http://schemas.microsoft.com/office/word/2006/wordml" xmlns:wps="http://schemas.microsoft.com/office/word/2010/wordprocessingShape" mc:Ignorable="w14 w15 w16se w16cid wp14">
+  <w:sdt>
+    <w:sdtPr>
+      <w:id w:val="-1144497121"/>
+      <w:docPartObj>
+        <w:docPartGallery w:val="Page Numbers (Bottom of Page)"/>
+        <w:docPartUnique/>
+      </w:docPartObj>
+    </w:sdtPr>
+    <w:sdtEndPr/>
+    <w:sdtContent>
+      <w:sdt>
+        <w:sdtPr>
+          <w:id w:val="-1769616900"/>
+          <w:docPartObj>
+            <w:docPartGallery w:val="Page Numbers (Top of Page)"/>
+            <w:docPartUnique/>
+          </w:docPartObj>
+        </w:sdtPr>
+        <w:sdtEndPr/>
+        <w:sdtContent>
+          <w:p>
+            <w:pPr>
+              <w:pStyle w:val="Fuzeile"/>
+              <w:jc w:val="right"/>
+            </w:pPr>
+            <w:r>
+              <w:rPr>
+                <w:lang w:val="de-DE"/>
+              </w:rPr>
+              <w:t xml:space="preserve">Seite </w:t>
+            </w:r>
+            <w:r>
+              <w:rPr>
+                <w:b/>
+                <w:bCs/>
+                <w:sz w:val="24"/>
+                <w:szCs w:val="24"/>
+              </w:rPr>
+              <w:fldChar w:fldCharType="begin"/>
+            </w:r>
+            <w:r>
+              <w:rPr>
+                <w:b/>
+                <w:bCs/>
+              </w:rPr>
+              <w:instrText>PAGE</w:instrText>
+            </w:r>
+            <w:r>
+              <w:rPr>
+                <w:b/>
+                <w:bCs/>
+                <w:sz w:val="24"/>
+                <w:szCs w:val="24"/>
+              </w:rPr>
+              <w:fldChar w:fldCharType="separate"/>
+            </w:r>
+            <w:r>
+              <w:rPr>
+                <w:b/>
+                <w:bCs/>
+                <w:lang w:val="de-DE"/>
+              </w:rPr>
+              <w:t>2</w:t>
+            </w:r>
+            <w:r>
+              <w:rPr>
+                <w:b/>
+                <w:bCs/>
+                <w:sz w:val="24"/>
+                <w:szCs w:val="24"/>
+              </w:rPr>
+              <w:fldChar w:fldCharType="end"/>
+            </w:r>
+            <w:r>
+              <w:rPr>
+                <w:lang w:val="de-DE"/>
+              </w:rPr>
+              <w:t xml:space="preserve"> von </w:t>
+            </w:r>
+            <w:r>
+              <w:rPr>
+                <w:b/>
+                <w:bCs/>
+                <w:sz w:val="24"/>
+                <w:szCs w:val="24"/>
+              </w:rPr>
+              <w:fldChar w:fldCharType="begin"/>
+            </w:r>
+            <w:r>
+              <w:rPr>
+                <w:b/>
+                <w:bCs/>
+              </w:rPr>
+              <w:instrText>NUMPAGES</w:instrText>
+            </w:r>
+            <w:r>
+              <w:rPr>
+                <w:b/>
+                <w:bCs/>
+                <w:sz w:val="24"/>
+                <w:szCs w:val="24"/>
+              </w:rPr>
+              <w:fldChar w:fldCharType="separate"/>
+            </w:r>
+            <w:r>
+              <w:rPr>
+                <w:b/>
+                <w:bCs/>
+                <w:lang w:val="de-DE"/>
+              </w:rPr>
+              <w:t>2</w:t>
+            </w:r>
+            <w:r>
+              <w:rPr>
+                <w:b/>
+                <w:bCs/>
+                <w:sz w:val="24"/>
+                <w:szCs w:val="24"/>
+              </w:rPr>
+              <w:fldChar w:fldCharType="end"/>
+            </w:r>
+          </w:p>
+        </w:sdtContent>
+      </w:sdt>
+    </w:sdtContent>
+  </w:sdt>
+  <w:p>
+    <w:pPr>
+      <w:pStyle w:val="Fuzeile"/>
+    </w:pPr>
+  </w:p>
+</w:ftr>
 </file>
 
 <file path=word/footnotes.xml><?xml version="1.0" encoding="utf-8"?>
@@ -2628,7 +3209,7 @@
       <w:lvlText w:val="%1.%2"/>
       <w:lvlJc w:val="left"/>
       <w:pPr>
-        <w:ind w:left="673" w:hanging="390"/>
+        <w:ind w:left="390" w:hanging="390"/>
       </w:pPr>
       <w:rPr>
         <w:rFonts w:hint="default"/>
@@ -3442,7 +4023,1956 @@
       </w:tblBorders>
     </w:tblPr>
   </w:style>
+  <w:style w:type="paragraph" w:styleId="HTMLVorformatiert">
+    <w:name w:val="HTML Preformatted"/>
+    <w:basedOn w:val="Standard"/>
+    <w:link w:val="HTMLVorformatiertZchn"/>
+    <w:uiPriority w:val="99"/>
+    <w:semiHidden/>
+    <w:unhideWhenUsed/>
+    <w:rsid w:val="00726C4E"/>
+    <w:pPr>
+      <w:tabs>
+        <w:tab w:val="left" w:pos="916"/>
+        <w:tab w:val="left" w:pos="1832"/>
+        <w:tab w:val="left" w:pos="2748"/>
+        <w:tab w:val="left" w:pos="3664"/>
+        <w:tab w:val="left" w:pos="4580"/>
+        <w:tab w:val="left" w:pos="5496"/>
+        <w:tab w:val="left" w:pos="6412"/>
+        <w:tab w:val="left" w:pos="7328"/>
+        <w:tab w:val="left" w:pos="8244"/>
+        <w:tab w:val="left" w:pos="9160"/>
+        <w:tab w:val="left" w:pos="10076"/>
+        <w:tab w:val="left" w:pos="10992"/>
+        <w:tab w:val="left" w:pos="11908"/>
+        <w:tab w:val="left" w:pos="12824"/>
+        <w:tab w:val="left" w:pos="13740"/>
+        <w:tab w:val="left" w:pos="14656"/>
+      </w:tabs>
+      <w:spacing w:after="0" w:line="240" w:lineRule="auto"/>
+    </w:pPr>
+    <w:rPr>
+      <w:rFonts w:ascii="Courier New" w:eastAsia="Times New Roman" w:hAnsi="Courier New" w:cs="Courier New"/>
+      <w:sz w:val="20"/>
+      <w:szCs w:val="20"/>
+      <w:lang w:eastAsia="de-CH"/>
+    </w:rPr>
+  </w:style>
+  <w:style w:type="character" w:customStyle="1" w:styleId="HTMLVorformatiertZchn">
+    <w:name w:val="HTML Vorformatiert Zchn"/>
+    <w:basedOn w:val="Absatz-Standardschriftart"/>
+    <w:link w:val="HTMLVorformatiert"/>
+    <w:uiPriority w:val="99"/>
+    <w:semiHidden/>
+    <w:rsid w:val="00726C4E"/>
+    <w:rPr>
+      <w:rFonts w:ascii="Courier New" w:eastAsia="Times New Roman" w:hAnsi="Courier New" w:cs="Courier New"/>
+      <w:sz w:val="20"/>
+      <w:szCs w:val="20"/>
+      <w:lang w:eastAsia="de-CH"/>
+    </w:rPr>
+  </w:style>
 </w:styles>
+</file>
+
+<file path=word/charts/chart1.xml><?xml version="1.0" encoding="utf-8"?>
+<c:chartSpace xmlns:c="http://schemas.openxmlformats.org/drawingml/2006/chart" xmlns:a="http://schemas.openxmlformats.org/drawingml/2006/main" xmlns:r="http://schemas.openxmlformats.org/officeDocument/2006/relationships" xmlns:c16r2="http://schemas.microsoft.com/office/drawing/2015/06/chart">
+  <c:date1904 val="0"/>
+  <c:lang val="de-DE"/>
+  <c:roundedCorners val="0"/>
+  <mc:AlternateContent xmlns:mc="http://schemas.openxmlformats.org/markup-compatibility/2006">
+    <mc:Choice xmlns:c14="http://schemas.microsoft.com/office/drawing/2007/8/2/chart" Requires="c14">
+      <c14:style val="102"/>
+    </mc:Choice>
+    <mc:Fallback>
+      <c:style val="2"/>
+    </mc:Fallback>
+  </mc:AlternateContent>
+  <c:chart>
+    <c:title>
+      <c:tx>
+        <c:rich>
+          <a:bodyPr rot="0" spcFirstLastPara="1" vertOverflow="ellipsis" vert="horz" wrap="square" anchor="ctr" anchorCtr="1"/>
+          <a:lstStyle/>
+          <a:p>
+            <a:pPr>
+              <a:defRPr sz="1400" b="0" i="0" u="none" strike="noStrike" kern="1200" spc="0" baseline="0">
+                <a:solidFill>
+                  <a:schemeClr val="tx1">
+                    <a:lumMod val="65000"/>
+                    <a:lumOff val="35000"/>
+                  </a:schemeClr>
+                </a:solidFill>
+                <a:latin typeface="+mn-lt"/>
+                <a:ea typeface="+mn-ea"/>
+                <a:cs typeface="+mn-cs"/>
+              </a:defRPr>
+            </a:pPr>
+            <a:r>
+              <a:rPr lang="de-CH"/>
+              <a:t>Erstellung der Elemente</a:t>
+            </a:r>
+          </a:p>
+        </c:rich>
+      </c:tx>
+      <c:overlay val="0"/>
+      <c:spPr>
+        <a:noFill/>
+        <a:ln>
+          <a:noFill/>
+        </a:ln>
+        <a:effectLst/>
+      </c:spPr>
+      <c:txPr>
+        <a:bodyPr rot="0" spcFirstLastPara="1" vertOverflow="ellipsis" vert="horz" wrap="square" anchor="ctr" anchorCtr="1"/>
+        <a:lstStyle/>
+        <a:p>
+          <a:pPr>
+            <a:defRPr sz="1400" b="0" i="0" u="none" strike="noStrike" kern="1200" spc="0" baseline="0">
+              <a:solidFill>
+                <a:schemeClr val="tx1">
+                  <a:lumMod val="65000"/>
+                  <a:lumOff val="35000"/>
+                </a:schemeClr>
+              </a:solidFill>
+              <a:latin typeface="+mn-lt"/>
+              <a:ea typeface="+mn-ea"/>
+              <a:cs typeface="+mn-cs"/>
+            </a:defRPr>
+          </a:pPr>
+          <a:endParaRPr lang="de-DE"/>
+        </a:p>
+      </c:txPr>
+    </c:title>
+    <c:autoTitleDeleted val="0"/>
+    <c:plotArea>
+      <c:layout/>
+      <c:lineChart>
+        <c:grouping val="standard"/>
+        <c:varyColors val="0"/>
+        <c:ser>
+          <c:idx val="0"/>
+          <c:order val="0"/>
+          <c:tx>
+            <c:strRef>
+              <c:f>Tabelle1!$A$1</c:f>
+              <c:strCache>
+                <c:ptCount val="1"/>
+                <c:pt idx="0">
+                  <c:v>Anzahl Elemente</c:v>
+                </c:pt>
+              </c:strCache>
+            </c:strRef>
+          </c:tx>
+          <c:spPr>
+            <a:ln w="28575" cap="rnd">
+              <a:solidFill>
+                <a:schemeClr val="accent1"/>
+              </a:solidFill>
+              <a:round/>
+            </a:ln>
+            <a:effectLst/>
+          </c:spPr>
+          <c:marker>
+            <c:symbol val="circle"/>
+            <c:size val="5"/>
+            <c:spPr>
+              <a:solidFill>
+                <a:schemeClr val="accent1"/>
+              </a:solidFill>
+              <a:ln w="9525">
+                <a:solidFill>
+                  <a:schemeClr val="accent1"/>
+                </a:solidFill>
+              </a:ln>
+              <a:effectLst/>
+            </c:spPr>
+          </c:marker>
+          <c:val>
+            <c:numRef>
+              <c:f>Tabelle1!$A$2:$A$6</c:f>
+              <c:numCache>
+                <c:formatCode>General</c:formatCode>
+                <c:ptCount val="5"/>
+                <c:pt idx="0">
+                  <c:v>5</c:v>
+                </c:pt>
+                <c:pt idx="1">
+                  <c:v>50</c:v>
+                </c:pt>
+                <c:pt idx="2">
+                  <c:v>500</c:v>
+                </c:pt>
+                <c:pt idx="3">
+                  <c:v>50000</c:v>
+                </c:pt>
+                <c:pt idx="4">
+                  <c:v>1000000</c:v>
+                </c:pt>
+              </c:numCache>
+            </c:numRef>
+          </c:val>
+          <c:smooth val="0"/>
+          <c:extLst>
+            <c:ext xmlns:c16="http://schemas.microsoft.com/office/drawing/2014/chart" uri="{C3380CC4-5D6E-409C-BE32-E72D297353CC}">
+              <c16:uniqueId val="{00000000-E340-4718-A53D-BEBE272C3A06}"/>
+            </c:ext>
+          </c:extLst>
+        </c:ser>
+        <c:ser>
+          <c:idx val="1"/>
+          <c:order val="1"/>
+          <c:tx>
+            <c:strRef>
+              <c:f>Tabelle1!$B$1</c:f>
+              <c:strCache>
+                <c:ptCount val="1"/>
+                <c:pt idx="0">
+                  <c:v>Dauer zur Erstellung</c:v>
+                </c:pt>
+              </c:strCache>
+            </c:strRef>
+          </c:tx>
+          <c:spPr>
+            <a:ln w="28575" cap="rnd">
+              <a:solidFill>
+                <a:schemeClr val="accent2"/>
+              </a:solidFill>
+              <a:round/>
+            </a:ln>
+            <a:effectLst/>
+          </c:spPr>
+          <c:marker>
+            <c:symbol val="circle"/>
+            <c:size val="5"/>
+            <c:spPr>
+              <a:solidFill>
+                <a:schemeClr val="accent2"/>
+              </a:solidFill>
+              <a:ln w="9525">
+                <a:solidFill>
+                  <a:schemeClr val="accent2"/>
+                </a:solidFill>
+              </a:ln>
+              <a:effectLst/>
+            </c:spPr>
+          </c:marker>
+          <c:val>
+            <c:numRef>
+              <c:f>Tabelle1!$B$2:$B$6</c:f>
+              <c:numCache>
+                <c:formatCode>General</c:formatCode>
+                <c:ptCount val="5"/>
+                <c:pt idx="0">
+                  <c:v>1.851</c:v>
+                </c:pt>
+                <c:pt idx="1">
+                  <c:v>1.34</c:v>
+                </c:pt>
+                <c:pt idx="2">
+                  <c:v>1.73</c:v>
+                </c:pt>
+                <c:pt idx="3">
+                  <c:v>3.96</c:v>
+                </c:pt>
+                <c:pt idx="4">
+                  <c:v>6.39</c:v>
+                </c:pt>
+              </c:numCache>
+            </c:numRef>
+          </c:val>
+          <c:smooth val="0"/>
+          <c:extLst>
+            <c:ext xmlns:c16="http://schemas.microsoft.com/office/drawing/2014/chart" uri="{C3380CC4-5D6E-409C-BE32-E72D297353CC}">
+              <c16:uniqueId val="{00000001-E340-4718-A53D-BEBE272C3A06}"/>
+            </c:ext>
+          </c:extLst>
+        </c:ser>
+        <c:dLbls>
+          <c:showLegendKey val="0"/>
+          <c:showVal val="0"/>
+          <c:showCatName val="0"/>
+          <c:showSerName val="0"/>
+          <c:showPercent val="0"/>
+          <c:showBubbleSize val="0"/>
+        </c:dLbls>
+        <c:marker val="1"/>
+        <c:smooth val="0"/>
+        <c:axId val="577751608"/>
+        <c:axId val="577750648"/>
+      </c:lineChart>
+      <c:catAx>
+        <c:axId val="577751608"/>
+        <c:scaling>
+          <c:orientation val="minMax"/>
+        </c:scaling>
+        <c:delete val="0"/>
+        <c:axPos val="b"/>
+        <c:majorTickMark val="none"/>
+        <c:minorTickMark val="none"/>
+        <c:tickLblPos val="nextTo"/>
+        <c:spPr>
+          <a:noFill/>
+          <a:ln w="9525" cap="flat" cmpd="sng" algn="ctr">
+            <a:solidFill>
+              <a:schemeClr val="tx1">
+                <a:lumMod val="15000"/>
+                <a:lumOff val="85000"/>
+              </a:schemeClr>
+            </a:solidFill>
+            <a:round/>
+          </a:ln>
+          <a:effectLst/>
+        </c:spPr>
+        <c:txPr>
+          <a:bodyPr rot="-60000000" spcFirstLastPara="1" vertOverflow="ellipsis" vert="horz" wrap="square" anchor="ctr" anchorCtr="1"/>
+          <a:lstStyle/>
+          <a:p>
+            <a:pPr>
+              <a:defRPr sz="900" b="0" i="0" u="none" strike="noStrike" kern="1200" baseline="0">
+                <a:solidFill>
+                  <a:schemeClr val="tx1">
+                    <a:lumMod val="65000"/>
+                    <a:lumOff val="35000"/>
+                  </a:schemeClr>
+                </a:solidFill>
+                <a:latin typeface="+mn-lt"/>
+                <a:ea typeface="+mn-ea"/>
+                <a:cs typeface="+mn-cs"/>
+              </a:defRPr>
+            </a:pPr>
+            <a:endParaRPr lang="de-DE"/>
+          </a:p>
+        </c:txPr>
+        <c:crossAx val="577750648"/>
+        <c:crosses val="autoZero"/>
+        <c:auto val="1"/>
+        <c:lblAlgn val="ctr"/>
+        <c:lblOffset val="100"/>
+        <c:noMultiLvlLbl val="0"/>
+      </c:catAx>
+      <c:valAx>
+        <c:axId val="577750648"/>
+        <c:scaling>
+          <c:orientation val="minMax"/>
+        </c:scaling>
+        <c:delete val="0"/>
+        <c:axPos val="l"/>
+        <c:majorGridlines>
+          <c:spPr>
+            <a:ln w="9525" cap="flat" cmpd="sng" algn="ctr">
+              <a:solidFill>
+                <a:schemeClr val="tx1">
+                  <a:lumMod val="15000"/>
+                  <a:lumOff val="85000"/>
+                </a:schemeClr>
+              </a:solidFill>
+              <a:round/>
+            </a:ln>
+            <a:effectLst/>
+          </c:spPr>
+        </c:majorGridlines>
+        <c:numFmt formatCode="General" sourceLinked="1"/>
+        <c:majorTickMark val="none"/>
+        <c:minorTickMark val="none"/>
+        <c:tickLblPos val="nextTo"/>
+        <c:spPr>
+          <a:noFill/>
+          <a:ln>
+            <a:noFill/>
+          </a:ln>
+          <a:effectLst/>
+        </c:spPr>
+        <c:txPr>
+          <a:bodyPr rot="-60000000" spcFirstLastPara="1" vertOverflow="ellipsis" vert="horz" wrap="square" anchor="ctr" anchorCtr="1"/>
+          <a:lstStyle/>
+          <a:p>
+            <a:pPr>
+              <a:defRPr sz="900" b="0" i="0" u="none" strike="noStrike" kern="1200" baseline="0">
+                <a:solidFill>
+                  <a:schemeClr val="tx1">
+                    <a:lumMod val="65000"/>
+                    <a:lumOff val="35000"/>
+                  </a:schemeClr>
+                </a:solidFill>
+                <a:latin typeface="+mn-lt"/>
+                <a:ea typeface="+mn-ea"/>
+                <a:cs typeface="+mn-cs"/>
+              </a:defRPr>
+            </a:pPr>
+            <a:endParaRPr lang="de-DE"/>
+          </a:p>
+        </c:txPr>
+        <c:crossAx val="577751608"/>
+        <c:crosses val="autoZero"/>
+        <c:crossBetween val="between"/>
+      </c:valAx>
+      <c:spPr>
+        <a:noFill/>
+        <a:ln>
+          <a:noFill/>
+        </a:ln>
+        <a:effectLst/>
+      </c:spPr>
+    </c:plotArea>
+    <c:legend>
+      <c:legendPos val="b"/>
+      <c:overlay val="0"/>
+      <c:spPr>
+        <a:noFill/>
+        <a:ln>
+          <a:noFill/>
+        </a:ln>
+        <a:effectLst/>
+      </c:spPr>
+      <c:txPr>
+        <a:bodyPr rot="0" spcFirstLastPara="1" vertOverflow="ellipsis" vert="horz" wrap="square" anchor="ctr" anchorCtr="1"/>
+        <a:lstStyle/>
+        <a:p>
+          <a:pPr>
+            <a:defRPr sz="900" b="0" i="0" u="none" strike="noStrike" kern="1200" baseline="0">
+              <a:solidFill>
+                <a:schemeClr val="tx1">
+                  <a:lumMod val="65000"/>
+                  <a:lumOff val="35000"/>
+                </a:schemeClr>
+              </a:solidFill>
+              <a:latin typeface="+mn-lt"/>
+              <a:ea typeface="+mn-ea"/>
+              <a:cs typeface="+mn-cs"/>
+            </a:defRPr>
+          </a:pPr>
+          <a:endParaRPr lang="de-DE"/>
+        </a:p>
+      </c:txPr>
+    </c:legend>
+    <c:plotVisOnly val="1"/>
+    <c:dispBlanksAs val="gap"/>
+    <c:extLst>
+      <c:ext xmlns:c16r3="http://schemas.microsoft.com/office/drawing/2017/03/chart" uri="{56B9EC1D-385E-4148-901F-78D8002777C0}">
+        <c16r3:dataDisplayOptions16>
+          <c16r3:dispNaAsBlank val="1"/>
+        </c16r3:dataDisplayOptions16>
+      </c:ext>
+    </c:extLst>
+    <c:showDLblsOverMax val="0"/>
+  </c:chart>
+  <c:spPr>
+    <a:solidFill>
+      <a:schemeClr val="bg1"/>
+    </a:solidFill>
+    <a:ln w="9525" cap="flat" cmpd="sng" algn="ctr">
+      <a:solidFill>
+        <a:schemeClr val="tx1">
+          <a:lumMod val="15000"/>
+          <a:lumOff val="85000"/>
+        </a:schemeClr>
+      </a:solidFill>
+      <a:round/>
+    </a:ln>
+    <a:effectLst/>
+  </c:spPr>
+  <c:txPr>
+    <a:bodyPr/>
+    <a:lstStyle/>
+    <a:p>
+      <a:pPr>
+        <a:defRPr/>
+      </a:pPr>
+      <a:endParaRPr lang="de-DE"/>
+    </a:p>
+  </c:txPr>
+  <c:externalData r:id="rId3">
+    <c:autoUpdate val="0"/>
+  </c:externalData>
+</c:chartSpace>
+</file>
+
+<file path=word/charts/chart2.xml><?xml version="1.0" encoding="utf-8"?>
+<c:chartSpace xmlns:c="http://schemas.openxmlformats.org/drawingml/2006/chart" xmlns:a="http://schemas.openxmlformats.org/drawingml/2006/main" xmlns:r="http://schemas.openxmlformats.org/officeDocument/2006/relationships" xmlns:c16r2="http://schemas.microsoft.com/office/drawing/2015/06/chart">
+  <c:date1904 val="0"/>
+  <c:lang val="de-DE"/>
+  <c:roundedCorners val="0"/>
+  <mc:AlternateContent xmlns:mc="http://schemas.openxmlformats.org/markup-compatibility/2006">
+    <mc:Choice xmlns:c14="http://schemas.microsoft.com/office/drawing/2007/8/2/chart" Requires="c14">
+      <c14:style val="102"/>
+    </mc:Choice>
+    <mc:Fallback>
+      <c:style val="2"/>
+    </mc:Fallback>
+  </mc:AlternateContent>
+  <c:chart>
+    <c:title>
+      <c:tx>
+        <c:rich>
+          <a:bodyPr rot="0" spcFirstLastPara="1" vertOverflow="ellipsis" vert="horz" wrap="square" anchor="ctr" anchorCtr="1"/>
+          <a:lstStyle/>
+          <a:p>
+            <a:pPr>
+              <a:defRPr sz="1400" b="0" i="0" u="none" strike="noStrike" kern="1200" spc="0" baseline="0">
+                <a:solidFill>
+                  <a:schemeClr val="tx1">
+                    <a:lumMod val="65000"/>
+                    <a:lumOff val="35000"/>
+                  </a:schemeClr>
+                </a:solidFill>
+                <a:latin typeface="+mn-lt"/>
+                <a:ea typeface="+mn-ea"/>
+                <a:cs typeface="+mn-cs"/>
+              </a:defRPr>
+            </a:pPr>
+            <a:r>
+              <a:rPr lang="en-US"/>
+              <a:t>Dauer</a:t>
+            </a:r>
+            <a:r>
+              <a:rPr lang="en-US" baseline="0"/>
+              <a:t> der Sortierung</a:t>
+            </a:r>
+            <a:endParaRPr lang="en-US"/>
+          </a:p>
+        </c:rich>
+      </c:tx>
+      <c:overlay val="0"/>
+      <c:spPr>
+        <a:noFill/>
+        <a:ln>
+          <a:noFill/>
+        </a:ln>
+        <a:effectLst/>
+      </c:spPr>
+      <c:txPr>
+        <a:bodyPr rot="0" spcFirstLastPara="1" vertOverflow="ellipsis" vert="horz" wrap="square" anchor="ctr" anchorCtr="1"/>
+        <a:lstStyle/>
+        <a:p>
+          <a:pPr>
+            <a:defRPr sz="1400" b="0" i="0" u="none" strike="noStrike" kern="1200" spc="0" baseline="0">
+              <a:solidFill>
+                <a:schemeClr val="tx1">
+                  <a:lumMod val="65000"/>
+                  <a:lumOff val="35000"/>
+                </a:schemeClr>
+              </a:solidFill>
+              <a:latin typeface="+mn-lt"/>
+              <a:ea typeface="+mn-ea"/>
+              <a:cs typeface="+mn-cs"/>
+            </a:defRPr>
+          </a:pPr>
+          <a:endParaRPr lang="de-DE"/>
+        </a:p>
+      </c:txPr>
+    </c:title>
+    <c:autoTitleDeleted val="0"/>
+    <c:plotArea>
+      <c:layout/>
+      <c:lineChart>
+        <c:grouping val="standard"/>
+        <c:varyColors val="0"/>
+        <c:ser>
+          <c:idx val="0"/>
+          <c:order val="0"/>
+          <c:tx>
+            <c:strRef>
+              <c:f>Tabelle1!$A$1</c:f>
+              <c:strCache>
+                <c:ptCount val="1"/>
+                <c:pt idx="0">
+                  <c:v>Anzahl Elemente</c:v>
+                </c:pt>
+              </c:strCache>
+            </c:strRef>
+          </c:tx>
+          <c:spPr>
+            <a:ln w="28575" cap="rnd">
+              <a:solidFill>
+                <a:schemeClr val="accent1"/>
+              </a:solidFill>
+              <a:round/>
+            </a:ln>
+            <a:effectLst/>
+          </c:spPr>
+          <c:marker>
+            <c:symbol val="none"/>
+          </c:marker>
+          <c:val>
+            <c:numRef>
+              <c:f>Tabelle1!$A$2:$A$6</c:f>
+              <c:numCache>
+                <c:formatCode>General</c:formatCode>
+                <c:ptCount val="5"/>
+                <c:pt idx="0">
+                  <c:v>5</c:v>
+                </c:pt>
+                <c:pt idx="1">
+                  <c:v>50</c:v>
+                </c:pt>
+                <c:pt idx="2">
+                  <c:v>500</c:v>
+                </c:pt>
+                <c:pt idx="3">
+                  <c:v>50000</c:v>
+                </c:pt>
+                <c:pt idx="4">
+                  <c:v>1000000</c:v>
+                </c:pt>
+              </c:numCache>
+            </c:numRef>
+          </c:val>
+          <c:smooth val="0"/>
+          <c:extLst>
+            <c:ext xmlns:c16="http://schemas.microsoft.com/office/drawing/2014/chart" uri="{C3380CC4-5D6E-409C-BE32-E72D297353CC}">
+              <c16:uniqueId val="{00000000-F4EF-4E90-BE65-E49296C16C96}"/>
+            </c:ext>
+          </c:extLst>
+        </c:ser>
+        <c:ser>
+          <c:idx val="1"/>
+          <c:order val="1"/>
+          <c:tx>
+            <c:strRef>
+              <c:f>Tabelle1!$D$1</c:f>
+              <c:strCache>
+                <c:ptCount val="1"/>
+                <c:pt idx="0">
+                  <c:v>Dauer zur Sortierung</c:v>
+                </c:pt>
+              </c:strCache>
+            </c:strRef>
+          </c:tx>
+          <c:spPr>
+            <a:ln w="28575" cap="rnd">
+              <a:solidFill>
+                <a:schemeClr val="accent2"/>
+              </a:solidFill>
+              <a:round/>
+            </a:ln>
+            <a:effectLst/>
+          </c:spPr>
+          <c:marker>
+            <c:symbol val="none"/>
+          </c:marker>
+          <c:val>
+            <c:numRef>
+              <c:f>Tabelle1!$D$2:$D$6</c:f>
+              <c:numCache>
+                <c:formatCode>General</c:formatCode>
+                <c:ptCount val="5"/>
+                <c:pt idx="0">
+                  <c:v>0.01</c:v>
+                </c:pt>
+                <c:pt idx="1">
+                  <c:v>0.1</c:v>
+                </c:pt>
+                <c:pt idx="2">
+                  <c:v>0.2</c:v>
+                </c:pt>
+                <c:pt idx="3">
+                  <c:v>18.344999999999999</c:v>
+                </c:pt>
+                <c:pt idx="4">
+                  <c:v>0</c:v>
+                </c:pt>
+              </c:numCache>
+            </c:numRef>
+          </c:val>
+          <c:smooth val="0"/>
+          <c:extLst>
+            <c:ext xmlns:c16="http://schemas.microsoft.com/office/drawing/2014/chart" uri="{C3380CC4-5D6E-409C-BE32-E72D297353CC}">
+              <c16:uniqueId val="{00000001-F4EF-4E90-BE65-E49296C16C96}"/>
+            </c:ext>
+          </c:extLst>
+        </c:ser>
+        <c:dLbls>
+          <c:showLegendKey val="0"/>
+          <c:showVal val="0"/>
+          <c:showCatName val="0"/>
+          <c:showSerName val="0"/>
+          <c:showPercent val="0"/>
+          <c:showBubbleSize val="0"/>
+        </c:dLbls>
+        <c:smooth val="0"/>
+        <c:axId val="577763128"/>
+        <c:axId val="577759608"/>
+      </c:lineChart>
+      <c:catAx>
+        <c:axId val="577763128"/>
+        <c:scaling>
+          <c:orientation val="minMax"/>
+        </c:scaling>
+        <c:delete val="0"/>
+        <c:axPos val="b"/>
+        <c:numFmt formatCode="General" sourceLinked="1"/>
+        <c:majorTickMark val="none"/>
+        <c:minorTickMark val="none"/>
+        <c:tickLblPos val="nextTo"/>
+        <c:spPr>
+          <a:noFill/>
+          <a:ln w="9525" cap="flat" cmpd="sng" algn="ctr">
+            <a:solidFill>
+              <a:schemeClr val="tx1">
+                <a:lumMod val="15000"/>
+                <a:lumOff val="85000"/>
+              </a:schemeClr>
+            </a:solidFill>
+            <a:round/>
+          </a:ln>
+          <a:effectLst/>
+        </c:spPr>
+        <c:txPr>
+          <a:bodyPr rot="-60000000" spcFirstLastPara="1" vertOverflow="ellipsis" vert="horz" wrap="square" anchor="ctr" anchorCtr="1"/>
+          <a:lstStyle/>
+          <a:p>
+            <a:pPr>
+              <a:defRPr sz="900" b="0" i="0" u="none" strike="noStrike" kern="1200" baseline="0">
+                <a:solidFill>
+                  <a:schemeClr val="tx1">
+                    <a:lumMod val="65000"/>
+                    <a:lumOff val="35000"/>
+                  </a:schemeClr>
+                </a:solidFill>
+                <a:latin typeface="+mn-lt"/>
+                <a:ea typeface="+mn-ea"/>
+                <a:cs typeface="+mn-cs"/>
+              </a:defRPr>
+            </a:pPr>
+            <a:endParaRPr lang="de-DE"/>
+          </a:p>
+        </c:txPr>
+        <c:crossAx val="577759608"/>
+        <c:crosses val="autoZero"/>
+        <c:auto val="1"/>
+        <c:lblAlgn val="ctr"/>
+        <c:lblOffset val="100"/>
+        <c:noMultiLvlLbl val="0"/>
+      </c:catAx>
+      <c:valAx>
+        <c:axId val="577759608"/>
+        <c:scaling>
+          <c:orientation val="minMax"/>
+        </c:scaling>
+        <c:delete val="0"/>
+        <c:axPos val="l"/>
+        <c:majorGridlines>
+          <c:spPr>
+            <a:ln w="9525" cap="flat" cmpd="sng" algn="ctr">
+              <a:solidFill>
+                <a:schemeClr val="tx1">
+                  <a:lumMod val="15000"/>
+                  <a:lumOff val="85000"/>
+                </a:schemeClr>
+              </a:solidFill>
+              <a:round/>
+            </a:ln>
+            <a:effectLst/>
+          </c:spPr>
+        </c:majorGridlines>
+        <c:numFmt formatCode="General" sourceLinked="1"/>
+        <c:majorTickMark val="none"/>
+        <c:minorTickMark val="none"/>
+        <c:tickLblPos val="nextTo"/>
+        <c:spPr>
+          <a:noFill/>
+          <a:ln>
+            <a:noFill/>
+          </a:ln>
+          <a:effectLst/>
+        </c:spPr>
+        <c:txPr>
+          <a:bodyPr rot="-60000000" spcFirstLastPara="1" vertOverflow="ellipsis" vert="horz" wrap="square" anchor="ctr" anchorCtr="1"/>
+          <a:lstStyle/>
+          <a:p>
+            <a:pPr>
+              <a:defRPr sz="900" b="0" i="0" u="none" strike="noStrike" kern="1200" baseline="0">
+                <a:solidFill>
+                  <a:schemeClr val="tx1">
+                    <a:lumMod val="65000"/>
+                    <a:lumOff val="35000"/>
+                  </a:schemeClr>
+                </a:solidFill>
+                <a:latin typeface="+mn-lt"/>
+                <a:ea typeface="+mn-ea"/>
+                <a:cs typeface="+mn-cs"/>
+              </a:defRPr>
+            </a:pPr>
+            <a:endParaRPr lang="de-DE"/>
+          </a:p>
+        </c:txPr>
+        <c:crossAx val="577763128"/>
+        <c:crosses val="autoZero"/>
+        <c:crossBetween val="between"/>
+      </c:valAx>
+      <c:spPr>
+        <a:noFill/>
+        <a:ln>
+          <a:noFill/>
+        </a:ln>
+        <a:effectLst/>
+      </c:spPr>
+    </c:plotArea>
+    <c:legend>
+      <c:legendPos val="b"/>
+      <c:overlay val="0"/>
+      <c:spPr>
+        <a:noFill/>
+        <a:ln>
+          <a:noFill/>
+        </a:ln>
+        <a:effectLst/>
+      </c:spPr>
+      <c:txPr>
+        <a:bodyPr rot="0" spcFirstLastPara="1" vertOverflow="ellipsis" vert="horz" wrap="square" anchor="ctr" anchorCtr="1"/>
+        <a:lstStyle/>
+        <a:p>
+          <a:pPr>
+            <a:defRPr sz="900" b="0" i="0" u="none" strike="noStrike" kern="1200" baseline="0">
+              <a:solidFill>
+                <a:schemeClr val="tx1">
+                  <a:lumMod val="65000"/>
+                  <a:lumOff val="35000"/>
+                </a:schemeClr>
+              </a:solidFill>
+              <a:latin typeface="+mn-lt"/>
+              <a:ea typeface="+mn-ea"/>
+              <a:cs typeface="+mn-cs"/>
+            </a:defRPr>
+          </a:pPr>
+          <a:endParaRPr lang="de-DE"/>
+        </a:p>
+      </c:txPr>
+    </c:legend>
+    <c:plotVisOnly val="1"/>
+    <c:dispBlanksAs val="gap"/>
+    <c:showDLblsOverMax val="0"/>
+  </c:chart>
+  <c:spPr>
+    <a:solidFill>
+      <a:schemeClr val="bg1"/>
+    </a:solidFill>
+    <a:ln w="9525" cap="flat" cmpd="sng" algn="ctr">
+      <a:solidFill>
+        <a:schemeClr val="tx1">
+          <a:lumMod val="15000"/>
+          <a:lumOff val="85000"/>
+        </a:schemeClr>
+      </a:solidFill>
+      <a:round/>
+    </a:ln>
+    <a:effectLst/>
+  </c:spPr>
+  <c:txPr>
+    <a:bodyPr/>
+    <a:lstStyle/>
+    <a:p>
+      <a:pPr>
+        <a:defRPr/>
+      </a:pPr>
+      <a:endParaRPr lang="de-DE"/>
+    </a:p>
+  </c:txPr>
+  <c:externalData r:id="rId3">
+    <c:autoUpdate val="0"/>
+  </c:externalData>
+</c:chartSpace>
+</file>
+
+<file path=word/charts/colors1.xml><?xml version="1.0" encoding="utf-8"?>
+<cs:colorStyle xmlns:cs="http://schemas.microsoft.com/office/drawing/2012/chartStyle" xmlns:a="http://schemas.openxmlformats.org/drawingml/2006/main" meth="cycle" id="10">
+  <a:schemeClr val="accent1"/>
+  <a:schemeClr val="accent2"/>
+  <a:schemeClr val="accent3"/>
+  <a:schemeClr val="accent4"/>
+  <a:schemeClr val="accent5"/>
+  <a:schemeClr val="accent6"/>
+  <cs:variation/>
+  <cs:variation>
+    <a:lumMod val="60000"/>
+  </cs:variation>
+  <cs:variation>
+    <a:lumMod val="80000"/>
+    <a:lumOff val="20000"/>
+  </cs:variation>
+  <cs:variation>
+    <a:lumMod val="80000"/>
+  </cs:variation>
+  <cs:variation>
+    <a:lumMod val="60000"/>
+    <a:lumOff val="40000"/>
+  </cs:variation>
+  <cs:variation>
+    <a:lumMod val="50000"/>
+  </cs:variation>
+  <cs:variation>
+    <a:lumMod val="70000"/>
+    <a:lumOff val="30000"/>
+  </cs:variation>
+  <cs:variation>
+    <a:lumMod val="70000"/>
+  </cs:variation>
+  <cs:variation>
+    <a:lumMod val="50000"/>
+    <a:lumOff val="50000"/>
+  </cs:variation>
+</cs:colorStyle>
+</file>
+
+<file path=word/charts/colors2.xml><?xml version="1.0" encoding="utf-8"?>
+<cs:colorStyle xmlns:cs="http://schemas.microsoft.com/office/drawing/2012/chartStyle" xmlns:a="http://schemas.openxmlformats.org/drawingml/2006/main" meth="cycle" id="10">
+  <a:schemeClr val="accent1"/>
+  <a:schemeClr val="accent2"/>
+  <a:schemeClr val="accent3"/>
+  <a:schemeClr val="accent4"/>
+  <a:schemeClr val="accent5"/>
+  <a:schemeClr val="accent6"/>
+  <cs:variation/>
+  <cs:variation>
+    <a:lumMod val="60000"/>
+  </cs:variation>
+  <cs:variation>
+    <a:lumMod val="80000"/>
+    <a:lumOff val="20000"/>
+  </cs:variation>
+  <cs:variation>
+    <a:lumMod val="80000"/>
+  </cs:variation>
+  <cs:variation>
+    <a:lumMod val="60000"/>
+    <a:lumOff val="40000"/>
+  </cs:variation>
+  <cs:variation>
+    <a:lumMod val="50000"/>
+  </cs:variation>
+  <cs:variation>
+    <a:lumMod val="70000"/>
+    <a:lumOff val="30000"/>
+  </cs:variation>
+  <cs:variation>
+    <a:lumMod val="70000"/>
+  </cs:variation>
+  <cs:variation>
+    <a:lumMod val="50000"/>
+    <a:lumOff val="50000"/>
+  </cs:variation>
+</cs:colorStyle>
+</file>
+
+<file path=word/charts/style1.xml><?xml version="1.0" encoding="utf-8"?>
+<cs:chartStyle xmlns:cs="http://schemas.microsoft.com/office/drawing/2012/chartStyle" xmlns:a="http://schemas.openxmlformats.org/drawingml/2006/main" id="332">
+  <cs:axisTitle>
+    <cs:lnRef idx="0"/>
+    <cs:fillRef idx="0"/>
+    <cs:effectRef idx="0"/>
+    <cs:fontRef idx="minor">
+      <a:schemeClr val="tx1">
+        <a:lumMod val="65000"/>
+        <a:lumOff val="35000"/>
+      </a:schemeClr>
+    </cs:fontRef>
+    <cs:defRPr sz="1000" kern="1200"/>
+  </cs:axisTitle>
+  <cs:categoryAxis>
+    <cs:lnRef idx="0"/>
+    <cs:fillRef idx="0"/>
+    <cs:effectRef idx="0"/>
+    <cs:fontRef idx="minor">
+      <a:schemeClr val="tx1">
+        <a:lumMod val="65000"/>
+        <a:lumOff val="35000"/>
+      </a:schemeClr>
+    </cs:fontRef>
+    <cs:spPr>
+      <a:ln w="9525" cap="flat" cmpd="sng" algn="ctr">
+        <a:solidFill>
+          <a:schemeClr val="tx1">
+            <a:lumMod val="15000"/>
+            <a:lumOff val="85000"/>
+          </a:schemeClr>
+        </a:solidFill>
+        <a:round/>
+      </a:ln>
+    </cs:spPr>
+    <cs:defRPr sz="900" kern="1200"/>
+  </cs:categoryAxis>
+  <cs:chartArea mods="allowNoFillOverride allowNoLineOverride">
+    <cs:lnRef idx="0"/>
+    <cs:fillRef idx="0"/>
+    <cs:effectRef idx="0"/>
+    <cs:fontRef idx="minor">
+      <a:schemeClr val="tx1"/>
+    </cs:fontRef>
+    <cs:spPr>
+      <a:solidFill>
+        <a:schemeClr val="bg1"/>
+      </a:solidFill>
+      <a:ln w="9525" cap="flat" cmpd="sng" algn="ctr">
+        <a:solidFill>
+          <a:schemeClr val="tx1">
+            <a:lumMod val="15000"/>
+            <a:lumOff val="85000"/>
+          </a:schemeClr>
+        </a:solidFill>
+        <a:round/>
+      </a:ln>
+    </cs:spPr>
+    <cs:defRPr sz="1000" kern="1200"/>
+  </cs:chartArea>
+  <cs:dataLabel>
+    <cs:lnRef idx="0"/>
+    <cs:fillRef idx="0"/>
+    <cs:effectRef idx="0"/>
+    <cs:fontRef idx="minor">
+      <a:schemeClr val="tx1">
+        <a:lumMod val="75000"/>
+        <a:lumOff val="25000"/>
+      </a:schemeClr>
+    </cs:fontRef>
+    <cs:defRPr sz="900" kern="1200"/>
+  </cs:dataLabel>
+  <cs:dataLabelCallout>
+    <cs:lnRef idx="0"/>
+    <cs:fillRef idx="0"/>
+    <cs:effectRef idx="0"/>
+    <cs:fontRef idx="minor">
+      <a:schemeClr val="dk1">
+        <a:lumMod val="65000"/>
+        <a:lumOff val="35000"/>
+      </a:schemeClr>
+    </cs:fontRef>
+    <cs:spPr>
+      <a:solidFill>
+        <a:schemeClr val="lt1"/>
+      </a:solidFill>
+      <a:ln>
+        <a:solidFill>
+          <a:schemeClr val="dk1">
+            <a:lumMod val="25000"/>
+            <a:lumOff val="75000"/>
+          </a:schemeClr>
+        </a:solidFill>
+      </a:ln>
+    </cs:spPr>
+    <cs:defRPr sz="900" kern="1200"/>
+    <cs:bodyPr rot="0" spcFirstLastPara="1" vertOverflow="clip" horzOverflow="clip" vert="horz" wrap="square" lIns="36576" tIns="18288" rIns="36576" bIns="18288" anchor="ctr" anchorCtr="1">
+      <a:spAutoFit/>
+    </cs:bodyPr>
+  </cs:dataLabelCallout>
+  <cs:dataPoint>
+    <cs:lnRef idx="0"/>
+    <cs:fillRef idx="1">
+      <cs:styleClr val="auto"/>
+    </cs:fillRef>
+    <cs:effectRef idx="0"/>
+    <cs:fontRef idx="minor">
+      <a:schemeClr val="tx1"/>
+    </cs:fontRef>
+  </cs:dataPoint>
+  <cs:dataPoint3D>
+    <cs:lnRef idx="0"/>
+    <cs:fillRef idx="1">
+      <cs:styleClr val="auto"/>
+    </cs:fillRef>
+    <cs:effectRef idx="0"/>
+    <cs:fontRef idx="minor">
+      <a:schemeClr val="tx1"/>
+    </cs:fontRef>
+  </cs:dataPoint3D>
+  <cs:dataPointLine>
+    <cs:lnRef idx="0">
+      <cs:styleClr val="auto"/>
+    </cs:lnRef>
+    <cs:fillRef idx="1"/>
+    <cs:effectRef idx="0"/>
+    <cs:fontRef idx="minor">
+      <a:schemeClr val="tx1"/>
+    </cs:fontRef>
+    <cs:spPr>
+      <a:ln w="28575" cap="rnd">
+        <a:solidFill>
+          <a:schemeClr val="phClr"/>
+        </a:solidFill>
+        <a:round/>
+      </a:ln>
+    </cs:spPr>
+  </cs:dataPointLine>
+  <cs:dataPointMarker>
+    <cs:lnRef idx="0">
+      <cs:styleClr val="auto"/>
+    </cs:lnRef>
+    <cs:fillRef idx="1">
+      <cs:styleClr val="auto"/>
+    </cs:fillRef>
+    <cs:effectRef idx="0"/>
+    <cs:fontRef idx="minor">
+      <a:schemeClr val="tx1"/>
+    </cs:fontRef>
+    <cs:spPr>
+      <a:ln w="9525">
+        <a:solidFill>
+          <a:schemeClr val="phClr"/>
+        </a:solidFill>
+      </a:ln>
+    </cs:spPr>
+  </cs:dataPointMarker>
+  <cs:dataPointMarkerLayout symbol="circle" size="5"/>
+  <cs:dataPointWireframe>
+    <cs:lnRef idx="0">
+      <cs:styleClr val="auto"/>
+    </cs:lnRef>
+    <cs:fillRef idx="1"/>
+    <cs:effectRef idx="0"/>
+    <cs:fontRef idx="minor">
+      <a:schemeClr val="tx1"/>
+    </cs:fontRef>
+    <cs:spPr>
+      <a:ln w="9525" cap="rnd">
+        <a:solidFill>
+          <a:schemeClr val="phClr"/>
+        </a:solidFill>
+        <a:round/>
+      </a:ln>
+    </cs:spPr>
+  </cs:dataPointWireframe>
+  <cs:dataTable>
+    <cs:lnRef idx="0"/>
+    <cs:fillRef idx="0"/>
+    <cs:effectRef idx="0"/>
+    <cs:fontRef idx="minor">
+      <a:schemeClr val="tx1">
+        <a:lumMod val="65000"/>
+        <a:lumOff val="35000"/>
+      </a:schemeClr>
+    </cs:fontRef>
+    <cs:spPr>
+      <a:noFill/>
+      <a:ln w="9525" cap="flat" cmpd="sng" algn="ctr">
+        <a:solidFill>
+          <a:schemeClr val="tx1">
+            <a:lumMod val="15000"/>
+            <a:lumOff val="85000"/>
+          </a:schemeClr>
+        </a:solidFill>
+        <a:round/>
+      </a:ln>
+    </cs:spPr>
+    <cs:defRPr sz="900" kern="1200"/>
+  </cs:dataTable>
+  <cs:downBar>
+    <cs:lnRef idx="0"/>
+    <cs:fillRef idx="0"/>
+    <cs:effectRef idx="0"/>
+    <cs:fontRef idx="minor">
+      <a:schemeClr val="dk1"/>
+    </cs:fontRef>
+    <cs:spPr>
+      <a:solidFill>
+        <a:schemeClr val="dk1">
+          <a:lumMod val="65000"/>
+          <a:lumOff val="35000"/>
+        </a:schemeClr>
+      </a:solidFill>
+      <a:ln w="9525">
+        <a:solidFill>
+          <a:schemeClr val="tx1">
+            <a:lumMod val="65000"/>
+            <a:lumOff val="35000"/>
+          </a:schemeClr>
+        </a:solidFill>
+      </a:ln>
+    </cs:spPr>
+  </cs:downBar>
+  <cs:dropLine>
+    <cs:lnRef idx="0"/>
+    <cs:fillRef idx="0"/>
+    <cs:effectRef idx="0"/>
+    <cs:fontRef idx="minor">
+      <a:schemeClr val="tx1"/>
+    </cs:fontRef>
+    <cs:spPr>
+      <a:ln w="9525" cap="flat" cmpd="sng" algn="ctr">
+        <a:solidFill>
+          <a:schemeClr val="tx1">
+            <a:lumMod val="35000"/>
+            <a:lumOff val="65000"/>
+          </a:schemeClr>
+        </a:solidFill>
+        <a:round/>
+      </a:ln>
+    </cs:spPr>
+  </cs:dropLine>
+  <cs:errorBar>
+    <cs:lnRef idx="0"/>
+    <cs:fillRef idx="0"/>
+    <cs:effectRef idx="0"/>
+    <cs:fontRef idx="minor">
+      <a:schemeClr val="tx1"/>
+    </cs:fontRef>
+    <cs:spPr>
+      <a:ln w="9525" cap="flat" cmpd="sng" algn="ctr">
+        <a:solidFill>
+          <a:schemeClr val="tx1">
+            <a:lumMod val="65000"/>
+            <a:lumOff val="35000"/>
+          </a:schemeClr>
+        </a:solidFill>
+        <a:round/>
+      </a:ln>
+    </cs:spPr>
+  </cs:errorBar>
+  <cs:floor>
+    <cs:lnRef idx="0"/>
+    <cs:fillRef idx="0"/>
+    <cs:effectRef idx="0"/>
+    <cs:fontRef idx="minor">
+      <a:schemeClr val="tx1"/>
+    </cs:fontRef>
+    <cs:spPr>
+      <a:noFill/>
+      <a:ln>
+        <a:noFill/>
+      </a:ln>
+    </cs:spPr>
+  </cs:floor>
+  <cs:gridlineMajor>
+    <cs:lnRef idx="0"/>
+    <cs:fillRef idx="0"/>
+    <cs:effectRef idx="0"/>
+    <cs:fontRef idx="minor">
+      <a:schemeClr val="tx1"/>
+    </cs:fontRef>
+    <cs:spPr>
+      <a:ln w="9525" cap="flat" cmpd="sng" algn="ctr">
+        <a:solidFill>
+          <a:schemeClr val="tx1">
+            <a:lumMod val="15000"/>
+            <a:lumOff val="85000"/>
+          </a:schemeClr>
+        </a:solidFill>
+        <a:round/>
+      </a:ln>
+    </cs:spPr>
+  </cs:gridlineMajor>
+  <cs:gridlineMinor>
+    <cs:lnRef idx="0"/>
+    <cs:fillRef idx="0"/>
+    <cs:effectRef idx="0"/>
+    <cs:fontRef idx="minor">
+      <a:schemeClr val="tx1"/>
+    </cs:fontRef>
+    <cs:spPr>
+      <a:ln w="9525" cap="flat" cmpd="sng" algn="ctr">
+        <a:solidFill>
+          <a:schemeClr val="tx1">
+            <a:lumMod val="5000"/>
+            <a:lumOff val="95000"/>
+          </a:schemeClr>
+        </a:solidFill>
+        <a:round/>
+      </a:ln>
+    </cs:spPr>
+  </cs:gridlineMinor>
+  <cs:hiLoLine>
+    <cs:lnRef idx="0"/>
+    <cs:fillRef idx="0"/>
+    <cs:effectRef idx="0"/>
+    <cs:fontRef idx="minor">
+      <a:schemeClr val="tx1"/>
+    </cs:fontRef>
+    <cs:spPr>
+      <a:ln w="9525" cap="flat" cmpd="sng" algn="ctr">
+        <a:solidFill>
+          <a:schemeClr val="tx1">
+            <a:lumMod val="75000"/>
+            <a:lumOff val="25000"/>
+          </a:schemeClr>
+        </a:solidFill>
+        <a:round/>
+      </a:ln>
+    </cs:spPr>
+  </cs:hiLoLine>
+  <cs:leaderLine>
+    <cs:lnRef idx="0"/>
+    <cs:fillRef idx="0"/>
+    <cs:effectRef idx="0"/>
+    <cs:fontRef idx="minor">
+      <a:schemeClr val="tx1"/>
+    </cs:fontRef>
+    <cs:spPr>
+      <a:ln w="9525" cap="flat" cmpd="sng" algn="ctr">
+        <a:solidFill>
+          <a:schemeClr val="tx1">
+            <a:lumMod val="35000"/>
+            <a:lumOff val="65000"/>
+          </a:schemeClr>
+        </a:solidFill>
+        <a:round/>
+      </a:ln>
+    </cs:spPr>
+  </cs:leaderLine>
+  <cs:legend>
+    <cs:lnRef idx="0"/>
+    <cs:fillRef idx="0"/>
+    <cs:effectRef idx="0"/>
+    <cs:fontRef idx="minor">
+      <a:schemeClr val="tx1">
+        <a:lumMod val="65000"/>
+        <a:lumOff val="35000"/>
+      </a:schemeClr>
+    </cs:fontRef>
+    <cs:defRPr sz="900" kern="1200"/>
+  </cs:legend>
+  <cs:plotArea mods="allowNoFillOverride allowNoLineOverride">
+    <cs:lnRef idx="0"/>
+    <cs:fillRef idx="0"/>
+    <cs:effectRef idx="0"/>
+    <cs:fontRef idx="minor">
+      <a:schemeClr val="tx1"/>
+    </cs:fontRef>
+  </cs:plotArea>
+  <cs:plotArea3D mods="allowNoFillOverride allowNoLineOverride">
+    <cs:lnRef idx="0"/>
+    <cs:fillRef idx="0"/>
+    <cs:effectRef idx="0"/>
+    <cs:fontRef idx="minor">
+      <a:schemeClr val="tx1"/>
+    </cs:fontRef>
+  </cs:plotArea3D>
+  <cs:seriesAxis>
+    <cs:lnRef idx="0"/>
+    <cs:fillRef idx="0"/>
+    <cs:effectRef idx="0"/>
+    <cs:fontRef idx="minor">
+      <a:schemeClr val="tx1">
+        <a:lumMod val="65000"/>
+        <a:lumOff val="35000"/>
+      </a:schemeClr>
+    </cs:fontRef>
+    <cs:defRPr sz="900" kern="1200"/>
+  </cs:seriesAxis>
+  <cs:seriesLine>
+    <cs:lnRef idx="0"/>
+    <cs:fillRef idx="0"/>
+    <cs:effectRef idx="0"/>
+    <cs:fontRef idx="minor">
+      <a:schemeClr val="tx1"/>
+    </cs:fontRef>
+    <cs:spPr>
+      <a:ln w="9525" cap="flat" cmpd="sng" algn="ctr">
+        <a:solidFill>
+          <a:schemeClr val="tx1">
+            <a:lumMod val="35000"/>
+            <a:lumOff val="65000"/>
+          </a:schemeClr>
+        </a:solidFill>
+        <a:round/>
+      </a:ln>
+    </cs:spPr>
+  </cs:seriesLine>
+  <cs:title>
+    <cs:lnRef idx="0"/>
+    <cs:fillRef idx="0"/>
+    <cs:effectRef idx="0"/>
+    <cs:fontRef idx="minor">
+      <a:schemeClr val="tx1">
+        <a:lumMod val="65000"/>
+        <a:lumOff val="35000"/>
+      </a:schemeClr>
+    </cs:fontRef>
+    <cs:defRPr sz="1400" b="0" kern="1200" spc="0" baseline="0"/>
+  </cs:title>
+  <cs:trendline>
+    <cs:lnRef idx="0">
+      <cs:styleClr val="auto"/>
+    </cs:lnRef>
+    <cs:fillRef idx="0"/>
+    <cs:effectRef idx="0"/>
+    <cs:fontRef idx="minor">
+      <a:schemeClr val="tx1"/>
+    </cs:fontRef>
+    <cs:spPr>
+      <a:ln w="19050" cap="rnd">
+        <a:solidFill>
+          <a:schemeClr val="phClr"/>
+        </a:solidFill>
+        <a:prstDash val="sysDot"/>
+      </a:ln>
+    </cs:spPr>
+  </cs:trendline>
+  <cs:trendlineLabel>
+    <cs:lnRef idx="0"/>
+    <cs:fillRef idx="0"/>
+    <cs:effectRef idx="0"/>
+    <cs:fontRef idx="minor">
+      <a:schemeClr val="tx1">
+        <a:lumMod val="65000"/>
+        <a:lumOff val="35000"/>
+      </a:schemeClr>
+    </cs:fontRef>
+    <cs:defRPr sz="900" kern="1200"/>
+  </cs:trendlineLabel>
+  <cs:upBar>
+    <cs:lnRef idx="0"/>
+    <cs:fillRef idx="0"/>
+    <cs:effectRef idx="0"/>
+    <cs:fontRef idx="minor">
+      <a:schemeClr val="dk1"/>
+    </cs:fontRef>
+    <cs:spPr>
+      <a:solidFill>
+        <a:schemeClr val="lt1"/>
+      </a:solidFill>
+      <a:ln w="9525">
+        <a:solidFill>
+          <a:schemeClr val="tx1">
+            <a:lumMod val="15000"/>
+            <a:lumOff val="85000"/>
+          </a:schemeClr>
+        </a:solidFill>
+      </a:ln>
+    </cs:spPr>
+  </cs:upBar>
+  <cs:valueAxis>
+    <cs:lnRef idx="0"/>
+    <cs:fillRef idx="0"/>
+    <cs:effectRef idx="0"/>
+    <cs:fontRef idx="minor">
+      <a:schemeClr val="tx1">
+        <a:lumMod val="65000"/>
+        <a:lumOff val="35000"/>
+      </a:schemeClr>
+    </cs:fontRef>
+    <cs:defRPr sz="900" kern="1200"/>
+  </cs:valueAxis>
+  <cs:wall>
+    <cs:lnRef idx="0"/>
+    <cs:fillRef idx="0"/>
+    <cs:effectRef idx="0"/>
+    <cs:fontRef idx="minor">
+      <a:schemeClr val="tx1"/>
+    </cs:fontRef>
+    <cs:spPr>
+      <a:noFill/>
+      <a:ln>
+        <a:noFill/>
+      </a:ln>
+    </cs:spPr>
+  </cs:wall>
+</cs:chartStyle>
+</file>
+
+<file path=word/charts/style2.xml><?xml version="1.0" encoding="utf-8"?>
+<cs:chartStyle xmlns:cs="http://schemas.microsoft.com/office/drawing/2012/chartStyle" xmlns:a="http://schemas.openxmlformats.org/drawingml/2006/main" id="227">
+  <cs:axisTitle>
+    <cs:lnRef idx="0"/>
+    <cs:fillRef idx="0"/>
+    <cs:effectRef idx="0"/>
+    <cs:fontRef idx="minor">
+      <a:schemeClr val="tx1">
+        <a:lumMod val="65000"/>
+        <a:lumOff val="35000"/>
+      </a:schemeClr>
+    </cs:fontRef>
+    <cs:defRPr sz="1000" kern="1200"/>
+  </cs:axisTitle>
+  <cs:categoryAxis>
+    <cs:lnRef idx="0"/>
+    <cs:fillRef idx="0"/>
+    <cs:effectRef idx="0"/>
+    <cs:fontRef idx="minor">
+      <a:schemeClr val="tx1">
+        <a:lumMod val="65000"/>
+        <a:lumOff val="35000"/>
+      </a:schemeClr>
+    </cs:fontRef>
+    <cs:spPr>
+      <a:ln w="9525" cap="flat" cmpd="sng" algn="ctr">
+        <a:solidFill>
+          <a:schemeClr val="tx1">
+            <a:lumMod val="15000"/>
+            <a:lumOff val="85000"/>
+          </a:schemeClr>
+        </a:solidFill>
+        <a:round/>
+      </a:ln>
+    </cs:spPr>
+    <cs:defRPr sz="900" kern="1200"/>
+  </cs:categoryAxis>
+  <cs:chartArea mods="allowNoFillOverride allowNoLineOverride">
+    <cs:lnRef idx="0"/>
+    <cs:fillRef idx="0"/>
+    <cs:effectRef idx="0"/>
+    <cs:fontRef idx="minor">
+      <a:schemeClr val="tx1"/>
+    </cs:fontRef>
+    <cs:spPr>
+      <a:solidFill>
+        <a:schemeClr val="bg1"/>
+      </a:solidFill>
+      <a:ln w="9525" cap="flat" cmpd="sng" algn="ctr">
+        <a:solidFill>
+          <a:schemeClr val="tx1">
+            <a:lumMod val="15000"/>
+            <a:lumOff val="85000"/>
+          </a:schemeClr>
+        </a:solidFill>
+        <a:round/>
+      </a:ln>
+    </cs:spPr>
+    <cs:defRPr sz="1000" kern="1200"/>
+  </cs:chartArea>
+  <cs:dataLabel>
+    <cs:lnRef idx="0"/>
+    <cs:fillRef idx="0"/>
+    <cs:effectRef idx="0"/>
+    <cs:fontRef idx="minor">
+      <a:schemeClr val="tx1">
+        <a:lumMod val="75000"/>
+        <a:lumOff val="25000"/>
+      </a:schemeClr>
+    </cs:fontRef>
+    <cs:defRPr sz="900" kern="1200"/>
+  </cs:dataLabel>
+  <cs:dataLabelCallout>
+    <cs:lnRef idx="0"/>
+    <cs:fillRef idx="0"/>
+    <cs:effectRef idx="0"/>
+    <cs:fontRef idx="minor">
+      <a:schemeClr val="dk1">
+        <a:lumMod val="65000"/>
+        <a:lumOff val="35000"/>
+      </a:schemeClr>
+    </cs:fontRef>
+    <cs:spPr>
+      <a:solidFill>
+        <a:schemeClr val="lt1"/>
+      </a:solidFill>
+      <a:ln>
+        <a:solidFill>
+          <a:schemeClr val="dk1">
+            <a:lumMod val="25000"/>
+            <a:lumOff val="75000"/>
+          </a:schemeClr>
+        </a:solidFill>
+      </a:ln>
+    </cs:spPr>
+    <cs:defRPr sz="900" kern="1200"/>
+    <cs:bodyPr rot="0" spcFirstLastPara="1" vertOverflow="clip" horzOverflow="clip" vert="horz" wrap="square" lIns="36576" tIns="18288" rIns="36576" bIns="18288" anchor="ctr" anchorCtr="1">
+      <a:spAutoFit/>
+    </cs:bodyPr>
+  </cs:dataLabelCallout>
+  <cs:dataPoint>
+    <cs:lnRef idx="0"/>
+    <cs:fillRef idx="1">
+      <cs:styleClr val="auto"/>
+    </cs:fillRef>
+    <cs:effectRef idx="0"/>
+    <cs:fontRef idx="minor">
+      <a:schemeClr val="tx1"/>
+    </cs:fontRef>
+    <cs:spPr>
+      <a:solidFill>
+        <a:schemeClr val="phClr"/>
+      </a:solidFill>
+    </cs:spPr>
+  </cs:dataPoint>
+  <cs:dataPoint3D>
+    <cs:lnRef idx="0"/>
+    <cs:fillRef idx="1">
+      <cs:styleClr val="auto"/>
+    </cs:fillRef>
+    <cs:effectRef idx="0"/>
+    <cs:fontRef idx="minor">
+      <a:schemeClr val="tx1"/>
+    </cs:fontRef>
+    <cs:spPr>
+      <a:solidFill>
+        <a:schemeClr val="phClr"/>
+      </a:solidFill>
+    </cs:spPr>
+  </cs:dataPoint3D>
+  <cs:dataPointLine>
+    <cs:lnRef idx="0">
+      <cs:styleClr val="auto"/>
+    </cs:lnRef>
+    <cs:fillRef idx="1"/>
+    <cs:effectRef idx="0"/>
+    <cs:fontRef idx="minor">
+      <a:schemeClr val="tx1"/>
+    </cs:fontRef>
+    <cs:spPr>
+      <a:ln w="28575" cap="rnd">
+        <a:solidFill>
+          <a:schemeClr val="phClr"/>
+        </a:solidFill>
+        <a:round/>
+      </a:ln>
+    </cs:spPr>
+  </cs:dataPointLine>
+  <cs:dataPointMarker>
+    <cs:lnRef idx="0">
+      <cs:styleClr val="auto"/>
+    </cs:lnRef>
+    <cs:fillRef idx="1">
+      <cs:styleClr val="auto"/>
+    </cs:fillRef>
+    <cs:effectRef idx="0"/>
+    <cs:fontRef idx="minor">
+      <a:schemeClr val="tx1"/>
+    </cs:fontRef>
+    <cs:spPr>
+      <a:solidFill>
+        <a:schemeClr val="phClr"/>
+      </a:solidFill>
+      <a:ln w="9525">
+        <a:solidFill>
+          <a:schemeClr val="phClr"/>
+        </a:solidFill>
+      </a:ln>
+    </cs:spPr>
+  </cs:dataPointMarker>
+  <cs:dataPointMarkerLayout symbol="circle" size="5"/>
+  <cs:dataPointWireframe>
+    <cs:lnRef idx="0">
+      <cs:styleClr val="auto"/>
+    </cs:lnRef>
+    <cs:fillRef idx="1"/>
+    <cs:effectRef idx="0"/>
+    <cs:fontRef idx="minor">
+      <a:schemeClr val="tx1"/>
+    </cs:fontRef>
+    <cs:spPr>
+      <a:ln w="9525" cap="rnd">
+        <a:solidFill>
+          <a:schemeClr val="phClr"/>
+        </a:solidFill>
+        <a:round/>
+      </a:ln>
+    </cs:spPr>
+  </cs:dataPointWireframe>
+  <cs:dataTable>
+    <cs:lnRef idx="0"/>
+    <cs:fillRef idx="0"/>
+    <cs:effectRef idx="0"/>
+    <cs:fontRef idx="minor">
+      <a:schemeClr val="tx1">
+        <a:lumMod val="65000"/>
+        <a:lumOff val="35000"/>
+      </a:schemeClr>
+    </cs:fontRef>
+    <cs:spPr>
+      <a:noFill/>
+      <a:ln w="9525" cap="flat" cmpd="sng" algn="ctr">
+        <a:solidFill>
+          <a:schemeClr val="tx1">
+            <a:lumMod val="15000"/>
+            <a:lumOff val="85000"/>
+          </a:schemeClr>
+        </a:solidFill>
+        <a:round/>
+      </a:ln>
+    </cs:spPr>
+    <cs:defRPr sz="900" kern="1200"/>
+  </cs:dataTable>
+  <cs:downBar>
+    <cs:lnRef idx="0"/>
+    <cs:fillRef idx="0"/>
+    <cs:effectRef idx="0"/>
+    <cs:fontRef idx="minor">
+      <a:schemeClr val="dk1"/>
+    </cs:fontRef>
+    <cs:spPr>
+      <a:solidFill>
+        <a:schemeClr val="dk1">
+          <a:lumMod val="65000"/>
+          <a:lumOff val="35000"/>
+        </a:schemeClr>
+      </a:solidFill>
+      <a:ln w="9525">
+        <a:solidFill>
+          <a:schemeClr val="tx1">
+            <a:lumMod val="65000"/>
+            <a:lumOff val="35000"/>
+          </a:schemeClr>
+        </a:solidFill>
+      </a:ln>
+    </cs:spPr>
+  </cs:downBar>
+  <cs:dropLine>
+    <cs:lnRef idx="0"/>
+    <cs:fillRef idx="0"/>
+    <cs:effectRef idx="0"/>
+    <cs:fontRef idx="minor">
+      <a:schemeClr val="tx1"/>
+    </cs:fontRef>
+    <cs:spPr>
+      <a:ln w="9525" cap="flat" cmpd="sng" algn="ctr">
+        <a:solidFill>
+          <a:schemeClr val="tx1">
+            <a:lumMod val="35000"/>
+            <a:lumOff val="65000"/>
+          </a:schemeClr>
+        </a:solidFill>
+        <a:round/>
+      </a:ln>
+    </cs:spPr>
+  </cs:dropLine>
+  <cs:errorBar>
+    <cs:lnRef idx="0"/>
+    <cs:fillRef idx="0"/>
+    <cs:effectRef idx="0"/>
+    <cs:fontRef idx="minor">
+      <a:schemeClr val="tx1"/>
+    </cs:fontRef>
+    <cs:spPr>
+      <a:ln w="9525" cap="flat" cmpd="sng" algn="ctr">
+        <a:solidFill>
+          <a:schemeClr val="tx1">
+            <a:lumMod val="65000"/>
+            <a:lumOff val="35000"/>
+          </a:schemeClr>
+        </a:solidFill>
+        <a:round/>
+      </a:ln>
+    </cs:spPr>
+  </cs:errorBar>
+  <cs:floor>
+    <cs:lnRef idx="0"/>
+    <cs:fillRef idx="0"/>
+    <cs:effectRef idx="0"/>
+    <cs:fontRef idx="minor">
+      <a:schemeClr val="tx1"/>
+    </cs:fontRef>
+    <cs:spPr>
+      <a:noFill/>
+      <a:ln>
+        <a:noFill/>
+      </a:ln>
+    </cs:spPr>
+  </cs:floor>
+  <cs:gridlineMajor>
+    <cs:lnRef idx="0"/>
+    <cs:fillRef idx="0"/>
+    <cs:effectRef idx="0"/>
+    <cs:fontRef idx="minor">
+      <a:schemeClr val="tx1"/>
+    </cs:fontRef>
+    <cs:spPr>
+      <a:ln w="9525" cap="flat" cmpd="sng" algn="ctr">
+        <a:solidFill>
+          <a:schemeClr val="tx1">
+            <a:lumMod val="15000"/>
+            <a:lumOff val="85000"/>
+          </a:schemeClr>
+        </a:solidFill>
+        <a:round/>
+      </a:ln>
+    </cs:spPr>
+  </cs:gridlineMajor>
+  <cs:gridlineMinor>
+    <cs:lnRef idx="0"/>
+    <cs:fillRef idx="0"/>
+    <cs:effectRef idx="0"/>
+    <cs:fontRef idx="minor">
+      <a:schemeClr val="tx1"/>
+    </cs:fontRef>
+    <cs:spPr>
+      <a:ln w="9525" cap="flat" cmpd="sng" algn="ctr">
+        <a:solidFill>
+          <a:schemeClr val="tx1">
+            <a:lumMod val="5000"/>
+            <a:lumOff val="95000"/>
+          </a:schemeClr>
+        </a:solidFill>
+        <a:round/>
+      </a:ln>
+    </cs:spPr>
+  </cs:gridlineMinor>
+  <cs:hiLoLine>
+    <cs:lnRef idx="0"/>
+    <cs:fillRef idx="0"/>
+    <cs:effectRef idx="0"/>
+    <cs:fontRef idx="minor">
+      <a:schemeClr val="tx1"/>
+    </cs:fontRef>
+    <cs:spPr>
+      <a:ln w="9525" cap="flat" cmpd="sng" algn="ctr">
+        <a:solidFill>
+          <a:schemeClr val="tx1">
+            <a:lumMod val="75000"/>
+            <a:lumOff val="25000"/>
+          </a:schemeClr>
+        </a:solidFill>
+        <a:round/>
+      </a:ln>
+    </cs:spPr>
+  </cs:hiLoLine>
+  <cs:leaderLine>
+    <cs:lnRef idx="0"/>
+    <cs:fillRef idx="0"/>
+    <cs:effectRef idx="0"/>
+    <cs:fontRef idx="minor">
+      <a:schemeClr val="tx1"/>
+    </cs:fontRef>
+    <cs:spPr>
+      <a:ln w="9525" cap="flat" cmpd="sng" algn="ctr">
+        <a:solidFill>
+          <a:schemeClr val="tx1">
+            <a:lumMod val="35000"/>
+            <a:lumOff val="65000"/>
+          </a:schemeClr>
+        </a:solidFill>
+        <a:round/>
+      </a:ln>
+    </cs:spPr>
+  </cs:leaderLine>
+  <cs:legend>
+    <cs:lnRef idx="0"/>
+    <cs:fillRef idx="0"/>
+    <cs:effectRef idx="0"/>
+    <cs:fontRef idx="minor">
+      <a:schemeClr val="tx1">
+        <a:lumMod val="65000"/>
+        <a:lumOff val="35000"/>
+      </a:schemeClr>
+    </cs:fontRef>
+    <cs:defRPr sz="900" kern="1200"/>
+  </cs:legend>
+  <cs:plotArea mods="allowNoFillOverride allowNoLineOverride">
+    <cs:lnRef idx="0"/>
+    <cs:fillRef idx="0"/>
+    <cs:effectRef idx="0"/>
+    <cs:fontRef idx="minor">
+      <a:schemeClr val="tx1"/>
+    </cs:fontRef>
+  </cs:plotArea>
+  <cs:plotArea3D mods="allowNoFillOverride allowNoLineOverride">
+    <cs:lnRef idx="0"/>
+    <cs:fillRef idx="0"/>
+    <cs:effectRef idx="0"/>
+    <cs:fontRef idx="minor">
+      <a:schemeClr val="tx1"/>
+    </cs:fontRef>
+  </cs:plotArea3D>
+  <cs:seriesAxis>
+    <cs:lnRef idx="0"/>
+    <cs:fillRef idx="0"/>
+    <cs:effectRef idx="0"/>
+    <cs:fontRef idx="minor">
+      <a:schemeClr val="tx1">
+        <a:lumMod val="65000"/>
+        <a:lumOff val="35000"/>
+      </a:schemeClr>
+    </cs:fontRef>
+    <cs:defRPr sz="900" kern="1200"/>
+  </cs:seriesAxis>
+  <cs:seriesLine>
+    <cs:lnRef idx="0"/>
+    <cs:fillRef idx="0"/>
+    <cs:effectRef idx="0"/>
+    <cs:fontRef idx="minor">
+      <a:schemeClr val="tx1"/>
+    </cs:fontRef>
+    <cs:spPr>
+      <a:ln w="9525" cap="flat" cmpd="sng" algn="ctr">
+        <a:solidFill>
+          <a:schemeClr val="tx1">
+            <a:lumMod val="35000"/>
+            <a:lumOff val="65000"/>
+          </a:schemeClr>
+        </a:solidFill>
+        <a:round/>
+      </a:ln>
+    </cs:spPr>
+  </cs:seriesLine>
+  <cs:title>
+    <cs:lnRef idx="0"/>
+    <cs:fillRef idx="0"/>
+    <cs:effectRef idx="0"/>
+    <cs:fontRef idx="minor">
+      <a:schemeClr val="tx1">
+        <a:lumMod val="65000"/>
+        <a:lumOff val="35000"/>
+      </a:schemeClr>
+    </cs:fontRef>
+    <cs:defRPr sz="1400" b="0" kern="1200" spc="0" baseline="0"/>
+  </cs:title>
+  <cs:trendline>
+    <cs:lnRef idx="0">
+      <cs:styleClr val="auto"/>
+    </cs:lnRef>
+    <cs:fillRef idx="0"/>
+    <cs:effectRef idx="0"/>
+    <cs:fontRef idx="minor">
+      <a:schemeClr val="tx1"/>
+    </cs:fontRef>
+    <cs:spPr>
+      <a:ln w="19050" cap="rnd">
+        <a:solidFill>
+          <a:schemeClr val="phClr"/>
+        </a:solidFill>
+        <a:prstDash val="sysDot"/>
+      </a:ln>
+    </cs:spPr>
+  </cs:trendline>
+  <cs:trendlineLabel>
+    <cs:lnRef idx="0"/>
+    <cs:fillRef idx="0"/>
+    <cs:effectRef idx="0"/>
+    <cs:fontRef idx="minor">
+      <a:schemeClr val="tx1">
+        <a:lumMod val="65000"/>
+        <a:lumOff val="35000"/>
+      </a:schemeClr>
+    </cs:fontRef>
+    <cs:defRPr sz="900" kern="1200"/>
+  </cs:trendlineLabel>
+  <cs:upBar>
+    <cs:lnRef idx="0"/>
+    <cs:fillRef idx="0"/>
+    <cs:effectRef idx="0"/>
+    <cs:fontRef idx="minor">
+      <a:schemeClr val="dk1"/>
+    </cs:fontRef>
+    <cs:spPr>
+      <a:solidFill>
+        <a:schemeClr val="lt1"/>
+      </a:solidFill>
+      <a:ln w="9525">
+        <a:solidFill>
+          <a:schemeClr val="tx1">
+            <a:lumMod val="15000"/>
+            <a:lumOff val="85000"/>
+          </a:schemeClr>
+        </a:solidFill>
+      </a:ln>
+    </cs:spPr>
+  </cs:upBar>
+  <cs:valueAxis>
+    <cs:lnRef idx="0"/>
+    <cs:fillRef idx="0"/>
+    <cs:effectRef idx="0"/>
+    <cs:fontRef idx="minor">
+      <a:schemeClr val="tx1">
+        <a:lumMod val="65000"/>
+        <a:lumOff val="35000"/>
+      </a:schemeClr>
+    </cs:fontRef>
+    <cs:defRPr sz="900" kern="1200"/>
+  </cs:valueAxis>
+  <cs:wall>
+    <cs:lnRef idx="0"/>
+    <cs:fillRef idx="0"/>
+    <cs:effectRef idx="0"/>
+    <cs:fontRef idx="minor">
+      <a:schemeClr val="tx1"/>
+    </cs:fontRef>
+    <cs:spPr>
+      <a:noFill/>
+      <a:ln>
+        <a:noFill/>
+      </a:ln>
+    </cs:spPr>
+  </cs:wall>
+</cs:chartStyle>
 </file>
 
 <file path=word/theme/theme1.xml><?xml version="1.0" encoding="utf-8"?>
@@ -3745,7 +6275,7 @@
 </file>
 
 <file path=customXml/itemProps1.xml><?xml version="1.0" encoding="utf-8"?>
-<ds:datastoreItem xmlns:ds="http://schemas.openxmlformats.org/officeDocument/2006/customXml" ds:itemID="{50ACECB4-A40C-4BC4-8766-AF908529C2EF}">
+<ds:datastoreItem xmlns:ds="http://schemas.openxmlformats.org/officeDocument/2006/customXml" ds:itemID="{613965CE-28FF-4ABA-9054-4B198DA8551E}">
   <ds:schemaRefs>
     <ds:schemaRef ds:uri="http://schemas.openxmlformats.org/officeDocument/2006/bibliography"/>
   </ds:schemaRefs>

</xml_diff>